<commit_message>
With added notes + highlights
</commit_message>
<xml_diff>
--- a/Documents/Literature Review.docx
+++ b/Documents/Literature Review.docx
@@ -5,21 +5,15 @@
     <w:p>
       <w:pPr>
         <w:pStyle w:val="Heading1"/>
-        <w:rPr>
-          <w:rFonts w:ascii="Cambria Math" w:hAnsi="Cambria Math"/>
-        </w:rPr>
-      </w:pPr>
-      <w:r>
-        <w:rPr>
-          <w:rFonts w:ascii="Cambria Math" w:hAnsi="Cambria Math"/>
-        </w:rPr>
+      </w:pPr>
+      <w:r>
         <w:t xml:space="preserve">Literature Review </w:t>
       </w:r>
     </w:p>
     <w:p>
       <w:pPr>
         <w:rPr>
-          <w:rFonts w:ascii="Cambria Math" w:hAnsi="Cambria Math"/>
+          <w:rFonts w:asciiTheme="majorHAnsi" w:hAnsiTheme="majorHAnsi"/>
         </w:rPr>
       </w:pPr>
     </w:p>
@@ -31,13 +25,13 @@
           <w:numId w:val="2"/>
         </w:numPr>
         <w:rPr>
-          <w:rFonts w:ascii="Cambria Math" w:hAnsi="Cambria Math"/>
+          <w:rFonts w:asciiTheme="majorHAnsi" w:hAnsiTheme="majorHAnsi"/>
           <w:b/>
         </w:rPr>
       </w:pPr>
       <w:r>
         <w:rPr>
-          <w:rFonts w:ascii="Cambria Math" w:hAnsi="Cambria Math"/>
+          <w:rFonts w:asciiTheme="majorHAnsi" w:hAnsiTheme="majorHAnsi"/>
           <w:b/>
           <w:sz w:val="24"/>
         </w:rPr>
@@ -48,13 +42,13 @@
       <w:pPr>
         <w:pStyle w:val="NoSpacing"/>
         <w:rPr>
-          <w:rFonts w:ascii="Cambria Math" w:hAnsi="Cambria Math"/>
+          <w:rFonts w:asciiTheme="majorHAnsi" w:hAnsiTheme="majorHAnsi"/>
           <w:b/>
         </w:rPr>
       </w:pPr>
       <w:r>
         <w:rPr>
-          <w:rFonts w:ascii="Cambria Math" w:hAnsi="Cambria Math"/>
+          <w:rFonts w:asciiTheme="majorHAnsi" w:hAnsiTheme="majorHAnsi"/>
           <w:b/>
         </w:rPr>
         <w:t>Chapter 1</w:t>
@@ -64,31 +58,31 @@
       <w:pPr>
         <w:pStyle w:val="NoSpacing"/>
         <w:rPr>
-          <w:rFonts w:ascii="Cambria Math" w:hAnsi="Cambria Math"/>
-        </w:rPr>
-      </w:pPr>
-      <w:r>
-        <w:rPr>
-          <w:rFonts w:ascii="Cambria Math" w:hAnsi="Cambria Math"/>
+          <w:rFonts w:asciiTheme="majorHAnsi" w:hAnsiTheme="majorHAnsi"/>
+        </w:rPr>
+      </w:pPr>
+      <w:r>
+        <w:rPr>
+          <w:rFonts w:asciiTheme="majorHAnsi" w:hAnsiTheme="majorHAnsi"/>
         </w:rPr>
         <w:t>Prior to the explosion of review blogs, news, social media, when individuals had the intention of buying a product/service, they asked their neighbours, family and friends who have had experience with said product; At this point in time, one is no longer constrained by the reliance on people they know – the internet is full of user</w:t>
       </w:r>
       <w:r>
         <w:rPr>
-          <w:rFonts w:ascii="Cambria Math" w:hAnsi="Cambria Math"/>
+          <w:rFonts w:asciiTheme="majorHAnsi" w:hAnsiTheme="majorHAnsi"/>
         </w:rPr>
         <w:t xml:space="preserve"> reviews and public discussion. There’s however so much information available a human would have difficulty reading through them all and evaluating for the overall sentiment. Hence, an automated means of doing this is necessary. The applications of systems such as these aren’t restricted to the obvious review-based domains of films, products and services but also to politics, social sciences and financial sector</w:t>
       </w:r>
       <w:r>
         <w:rPr>
-          <w:rFonts w:ascii="Cambria Math" w:hAnsi="Cambria Math"/>
+          <w:rFonts w:asciiTheme="majorHAnsi" w:hAnsiTheme="majorHAnsi"/>
           <w:highlight w:val="lightGray"/>
         </w:rPr>
         <w:t xml:space="preserve">. </w:t>
       </w:r>
       <w:r>
         <w:rPr>
-          <w:rFonts w:ascii="Cambria Math" w:hAnsi="Cambria Math"/>
+          <w:rFonts w:asciiTheme="majorHAnsi" w:hAnsiTheme="majorHAnsi"/>
           <w:highlight w:val="lightGray"/>
         </w:rPr>
         <w:t>In (</w:t>
@@ -96,7 +90,7 @@
       <w:proofErr w:type="spellStart"/>
       <w:r>
         <w:rPr>
-          <w:rFonts w:ascii="Cambria Math" w:hAnsi="Cambria Math"/>
+          <w:rFonts w:asciiTheme="majorHAnsi" w:hAnsiTheme="majorHAnsi"/>
           <w:highlight w:val="lightGray"/>
         </w:rPr>
         <w:t>Bollen</w:t>
@@ -104,14 +98,14 @@
       <w:proofErr w:type="spellEnd"/>
       <w:r>
         <w:rPr>
-          <w:rFonts w:ascii="Cambria Math" w:hAnsi="Cambria Math"/>
+          <w:rFonts w:asciiTheme="majorHAnsi" w:hAnsiTheme="majorHAnsi"/>
           <w:highlight w:val="lightGray"/>
         </w:rPr>
         <w:t>, Mao and Zeng, 2011), Twitter moods were used to predict the stock market.</w:t>
       </w:r>
       <w:r>
         <w:rPr>
-          <w:rFonts w:ascii="Cambria Math" w:hAnsi="Cambria Math"/>
+          <w:rFonts w:asciiTheme="majorHAnsi" w:hAnsiTheme="majorHAnsi"/>
           <w:highlight w:val="lightGray"/>
         </w:rPr>
         <w:t xml:space="preserve"> In (Bar-Haim et al., 2011; Feldman et al., 2011), expert investors in microblogs were identified and sentiment analysis of stocks was performed. In (Zhang and </w:t>
@@ -119,7 +113,7 @@
       <w:proofErr w:type="spellStart"/>
       <w:r>
         <w:rPr>
-          <w:rFonts w:ascii="Cambria Math" w:hAnsi="Cambria Math"/>
+          <w:rFonts w:asciiTheme="majorHAnsi" w:hAnsiTheme="majorHAnsi"/>
           <w:highlight w:val="lightGray"/>
         </w:rPr>
         <w:t>Skiena</w:t>
@@ -127,7 +121,7 @@
       <w:proofErr w:type="spellEnd"/>
       <w:r>
         <w:rPr>
-          <w:rFonts w:ascii="Cambria Math" w:hAnsi="Cambria Math"/>
+          <w:rFonts w:asciiTheme="majorHAnsi" w:hAnsiTheme="majorHAnsi"/>
           <w:highlight w:val="lightGray"/>
         </w:rPr>
         <w:t>, 2010), blog and news sentiment was used to study trading strategies.</w:t>
@@ -137,7 +131,7 @@
       <w:pPr>
         <w:pStyle w:val="NoSpacing"/>
         <w:rPr>
-          <w:rFonts w:ascii="Cambria Math" w:hAnsi="Cambria Math"/>
+          <w:rFonts w:asciiTheme="majorHAnsi" w:hAnsiTheme="majorHAnsi"/>
         </w:rPr>
       </w:pPr>
     </w:p>
@@ -145,24 +139,24 @@
       <w:pPr>
         <w:pStyle w:val="NoSpacing"/>
         <w:rPr>
-          <w:rFonts w:ascii="Cambria Math" w:hAnsi="Cambria Math"/>
-        </w:rPr>
-      </w:pPr>
-      <w:r>
-        <w:rPr>
-          <w:rFonts w:ascii="Cambria Math" w:hAnsi="Cambria Math"/>
+          <w:rFonts w:asciiTheme="majorHAnsi" w:hAnsiTheme="majorHAnsi"/>
+        </w:rPr>
+      </w:pPr>
+      <w:r>
+        <w:rPr>
+          <w:rFonts w:asciiTheme="majorHAnsi" w:hAnsiTheme="majorHAnsi"/>
         </w:rPr>
         <w:t xml:space="preserve">There are three types of sentiment analysis: document-based, sentence based and aspect/entity based. Document-based sentiment analysis focuses on the </w:t>
       </w:r>
       <w:r>
         <w:rPr>
-          <w:rFonts w:ascii="Cambria Math" w:hAnsi="Cambria Math"/>
+          <w:rFonts w:asciiTheme="majorHAnsi" w:hAnsiTheme="majorHAnsi"/>
         </w:rPr>
         <w:t xml:space="preserve">classification of entire documents. It’s assumed that the document focuses on a single entity. Sentence based focuses on each sentence while aspect based classification goes a bit deeper for finer-grained analysis. It assumes that determining the sentiment without determining its target entity is of little use. </w:t>
       </w:r>
       <w:r>
         <w:rPr>
-          <w:rFonts w:ascii="Cambria Math" w:hAnsi="Cambria Math"/>
+          <w:rFonts w:asciiTheme="majorHAnsi" w:hAnsiTheme="majorHAnsi"/>
         </w:rPr>
         <w:t xml:space="preserve">There are two types of opinion: regular and comparative. Regular opinion expresses opinion on a single entity while comparative compares two entities. </w:t>
       </w:r>
@@ -171,7 +165,7 @@
       <w:pPr>
         <w:pStyle w:val="NoSpacing"/>
         <w:rPr>
-          <w:rFonts w:ascii="Cambria Math" w:hAnsi="Cambria Math"/>
+          <w:rFonts w:asciiTheme="majorHAnsi" w:hAnsiTheme="majorHAnsi"/>
         </w:rPr>
       </w:pPr>
     </w:p>
@@ -179,82 +173,82 @@
       <w:pPr>
         <w:pStyle w:val="NoSpacing"/>
         <w:rPr>
-          <w:rFonts w:ascii="Cambria Math" w:hAnsi="Cambria Math"/>
-        </w:rPr>
-      </w:pPr>
-      <w:r>
-        <w:rPr>
-          <w:rFonts w:ascii="Cambria Math" w:hAnsi="Cambria Math"/>
+          <w:rFonts w:asciiTheme="majorHAnsi" w:hAnsiTheme="majorHAnsi"/>
+        </w:rPr>
+      </w:pPr>
+      <w:r>
+        <w:rPr>
+          <w:rFonts w:asciiTheme="majorHAnsi" w:hAnsiTheme="majorHAnsi"/>
         </w:rPr>
         <w:t>The most important indicators of sentiment are sentiment words</w:t>
       </w:r>
       <w:r>
         <w:rPr>
-          <w:rFonts w:ascii="Cambria Math" w:hAnsi="Cambria Math"/>
+          <w:rFonts w:asciiTheme="majorHAnsi" w:hAnsiTheme="majorHAnsi"/>
         </w:rPr>
         <w:t>. Positive sentiment is typically conveyed through the use of words</w:t>
       </w:r>
       <w:r>
         <w:rPr>
-          <w:rFonts w:ascii="Cambria Math" w:hAnsi="Cambria Math"/>
+          <w:rFonts w:asciiTheme="majorHAnsi" w:hAnsiTheme="majorHAnsi"/>
         </w:rPr>
         <w:t xml:space="preserve"> </w:t>
       </w:r>
       <w:r>
         <w:rPr>
-          <w:rFonts w:ascii="Cambria Math" w:hAnsi="Cambria Math"/>
+          <w:rFonts w:asciiTheme="majorHAnsi" w:hAnsiTheme="majorHAnsi"/>
         </w:rPr>
         <w:t xml:space="preserve">such as </w:t>
       </w:r>
       <w:r>
         <w:rPr>
-          <w:rFonts w:ascii="Cambria Math" w:hAnsi="Cambria Math"/>
+          <w:rFonts w:asciiTheme="majorHAnsi" w:hAnsiTheme="majorHAnsi"/>
           <w:i/>
         </w:rPr>
         <w:t xml:space="preserve">good, wonderful, brilliant </w:t>
       </w:r>
       <w:r>
         <w:rPr>
-          <w:rFonts w:ascii="Cambria Math" w:hAnsi="Cambria Math"/>
+          <w:rFonts w:asciiTheme="majorHAnsi" w:hAnsiTheme="majorHAnsi"/>
         </w:rPr>
         <w:t xml:space="preserve">while negative sentiment is typically conveyed by the use of words such as </w:t>
       </w:r>
       <w:r>
         <w:rPr>
-          <w:rFonts w:ascii="Cambria Math" w:hAnsi="Cambria Math"/>
+          <w:rFonts w:asciiTheme="majorHAnsi" w:hAnsiTheme="majorHAnsi"/>
           <w:i/>
         </w:rPr>
         <w:t>terrible</w:t>
       </w:r>
       <w:r>
         <w:rPr>
-          <w:rFonts w:ascii="Cambria Math" w:hAnsi="Cambria Math"/>
+          <w:rFonts w:asciiTheme="majorHAnsi" w:hAnsiTheme="majorHAnsi"/>
         </w:rPr>
         <w:t xml:space="preserve">, </w:t>
       </w:r>
       <w:r>
         <w:rPr>
-          <w:rFonts w:ascii="Cambria Math" w:hAnsi="Cambria Math"/>
+          <w:rFonts w:asciiTheme="majorHAnsi" w:hAnsiTheme="majorHAnsi"/>
           <w:i/>
         </w:rPr>
         <w:t xml:space="preserve">poor, bad, worse. </w:t>
       </w:r>
       <w:r>
         <w:rPr>
-          <w:rFonts w:ascii="Cambria Math" w:hAnsi="Cambria Math"/>
+          <w:rFonts w:asciiTheme="majorHAnsi" w:hAnsiTheme="majorHAnsi"/>
         </w:rPr>
         <w:t>Phrases and idioms also factor in, e.</w:t>
       </w:r>
       <w:r>
         <w:rPr>
-          <w:rFonts w:ascii="Cambria Math" w:hAnsi="Cambria Math"/>
+          <w:rFonts w:asciiTheme="majorHAnsi" w:hAnsiTheme="majorHAnsi"/>
           <w:i/>
         </w:rPr>
         <w:t xml:space="preserve">g. cost an arm and leg. </w:t>
       </w:r>
       <w:r>
         <w:rPr>
-          <w:rFonts w:ascii="Cambria Math" w:hAnsi="Cambria Math"/>
+          <w:rFonts w:asciiTheme="majorHAnsi" w:hAnsiTheme="majorHAnsi"/>
         </w:rPr>
         <w:t xml:space="preserve">A list of sentiment words is called a sentiment lexicon. However useful, a sentiment lexicon isn’t enough because: </w:t>
       </w:r>
@@ -267,12 +261,12 @@
           <w:numId w:val="4"/>
         </w:numPr>
         <w:rPr>
-          <w:rFonts w:ascii="Cambria Math" w:hAnsi="Cambria Math"/>
-        </w:rPr>
-      </w:pPr>
-      <w:r>
-        <w:rPr>
-          <w:rFonts w:ascii="Cambria Math" w:hAnsi="Cambria Math"/>
+          <w:rFonts w:asciiTheme="majorHAnsi" w:hAnsiTheme="majorHAnsi"/>
+        </w:rPr>
+      </w:pPr>
+      <w:r>
+        <w:rPr>
+          <w:rFonts w:asciiTheme="majorHAnsi" w:hAnsiTheme="majorHAnsi"/>
         </w:rPr>
         <w:t xml:space="preserve">Words can both the positive or negative in different contexts. </w:t>
       </w:r>
@@ -285,18 +279,18 @@
           <w:numId w:val="4"/>
         </w:numPr>
         <w:rPr>
-          <w:rFonts w:ascii="Cambria Math" w:hAnsi="Cambria Math"/>
-        </w:rPr>
-      </w:pPr>
-      <w:r>
-        <w:rPr>
-          <w:rFonts w:ascii="Cambria Math" w:hAnsi="Cambria Math"/>
+          <w:rFonts w:asciiTheme="majorHAnsi" w:hAnsiTheme="majorHAnsi"/>
+        </w:rPr>
+      </w:pPr>
+      <w:r>
+        <w:rPr>
+          <w:rFonts w:asciiTheme="majorHAnsi" w:hAnsiTheme="majorHAnsi"/>
         </w:rPr>
         <w:t>A sentiment word in a sentence may not convey any sentiment.  E.g. “</w:t>
       </w:r>
       <w:r>
         <w:rPr>
-          <w:rFonts w:ascii="Cambria Math" w:hAnsi="Cambria Math"/>
+          <w:rFonts w:asciiTheme="majorHAnsi" w:hAnsiTheme="majorHAnsi"/>
           <w:i/>
         </w:rPr>
         <w:t xml:space="preserve">Any good enough </w:t>
@@ -304,7 +298,7 @@
       <w:proofErr w:type="spellStart"/>
       <w:r>
         <w:rPr>
-          <w:rFonts w:ascii="Cambria Math" w:hAnsi="Cambria Math"/>
+          <w:rFonts w:asciiTheme="majorHAnsi" w:hAnsiTheme="majorHAnsi"/>
           <w:i/>
         </w:rPr>
         <w:t>tv</w:t>
@@ -312,14 +306,14 @@
       <w:proofErr w:type="spellEnd"/>
       <w:r>
         <w:rPr>
-          <w:rFonts w:ascii="Cambria Math" w:hAnsi="Cambria Math"/>
+          <w:rFonts w:asciiTheme="majorHAnsi" w:hAnsiTheme="majorHAnsi"/>
           <w:i/>
         </w:rPr>
         <w:t xml:space="preserve"> will do.</w:t>
       </w:r>
       <w:r>
         <w:rPr>
-          <w:rFonts w:ascii="Cambria Math" w:hAnsi="Cambria Math"/>
+          <w:rFonts w:asciiTheme="majorHAnsi" w:hAnsiTheme="majorHAnsi"/>
         </w:rPr>
         <w:t>”</w:t>
       </w:r>
@@ -332,12 +326,12 @@
           <w:numId w:val="4"/>
         </w:numPr>
         <w:rPr>
-          <w:rFonts w:ascii="Cambria Math" w:hAnsi="Cambria Math"/>
-        </w:rPr>
-      </w:pPr>
-      <w:r>
-        <w:rPr>
-          <w:rFonts w:ascii="Cambria Math" w:hAnsi="Cambria Math"/>
+          <w:rFonts w:asciiTheme="majorHAnsi" w:hAnsiTheme="majorHAnsi"/>
+        </w:rPr>
+      </w:pPr>
+      <w:r>
+        <w:rPr>
+          <w:rFonts w:asciiTheme="majorHAnsi" w:hAnsiTheme="majorHAnsi"/>
         </w:rPr>
         <w:t xml:space="preserve">Sarcasm. </w:t>
       </w:r>
@@ -350,25 +344,25 @@
           <w:numId w:val="4"/>
         </w:numPr>
         <w:rPr>
-          <w:rFonts w:ascii="Cambria Math" w:hAnsi="Cambria Math"/>
-        </w:rPr>
-      </w:pPr>
-      <w:r>
-        <w:rPr>
-          <w:rFonts w:ascii="Cambria Math" w:hAnsi="Cambria Math"/>
+          <w:rFonts w:asciiTheme="majorHAnsi" w:hAnsiTheme="majorHAnsi"/>
+        </w:rPr>
+      </w:pPr>
+      <w:r>
+        <w:rPr>
+          <w:rFonts w:asciiTheme="majorHAnsi" w:hAnsiTheme="majorHAnsi"/>
         </w:rPr>
         <w:t>Sentences without sentiment words can also imply opinions such as “</w:t>
       </w:r>
       <w:r>
         <w:rPr>
-          <w:rFonts w:ascii="Cambria Math" w:hAnsi="Cambria Math"/>
+          <w:rFonts w:asciiTheme="majorHAnsi" w:hAnsiTheme="majorHAnsi"/>
           <w:i/>
         </w:rPr>
         <w:t>I am already looking to replace the car I bought 2 months ago – it no longer works!</w:t>
       </w:r>
       <w:r>
         <w:rPr>
-          <w:rFonts w:ascii="Cambria Math" w:hAnsi="Cambria Math"/>
+          <w:rFonts w:asciiTheme="majorHAnsi" w:hAnsiTheme="majorHAnsi"/>
         </w:rPr>
         <w:t>”</w:t>
       </w:r>
@@ -378,38 +372,38 @@
         <w:pStyle w:val="NoSpacing"/>
         <w:ind w:left="360"/>
         <w:rPr>
-          <w:rFonts w:ascii="Cambria Math" w:hAnsi="Cambria Math"/>
-        </w:rPr>
-      </w:pPr>
-      <w:r>
-        <w:rPr>
-          <w:rFonts w:ascii="Cambria Math" w:hAnsi="Cambria Math"/>
+          <w:rFonts w:asciiTheme="majorHAnsi" w:hAnsiTheme="majorHAnsi"/>
+        </w:rPr>
+      </w:pPr>
+      <w:r>
+        <w:rPr>
+          <w:rFonts w:asciiTheme="majorHAnsi" w:hAnsiTheme="majorHAnsi"/>
         </w:rPr>
         <w:t xml:space="preserve">As an NLP problem, sentiment analysis has to solve problems such as </w:t>
       </w:r>
       <w:proofErr w:type="spellStart"/>
       <w:r>
         <w:rPr>
-          <w:rFonts w:ascii="Cambria Math" w:hAnsi="Cambria Math"/>
+          <w:rFonts w:asciiTheme="majorHAnsi" w:hAnsiTheme="majorHAnsi"/>
         </w:rPr>
         <w:t>coreference</w:t>
       </w:r>
       <w:proofErr w:type="spellEnd"/>
       <w:r>
         <w:rPr>
-          <w:rFonts w:ascii="Cambria Math" w:hAnsi="Cambria Math"/>
+          <w:rFonts w:asciiTheme="majorHAnsi" w:hAnsiTheme="majorHAnsi"/>
         </w:rPr>
         <w:t xml:space="preserve"> resolution (different ways of representing the same object), negation handling and word sense disambiguation. Sentiment analysis is however a restricted form of NLP as it doesn’t attempt to understand the e</w:t>
       </w:r>
       <w:r>
         <w:rPr>
-          <w:rFonts w:ascii="Cambria Math" w:hAnsi="Cambria Math"/>
+          <w:rFonts w:asciiTheme="majorHAnsi" w:hAnsiTheme="majorHAnsi"/>
         </w:rPr>
         <w:t>ntire text</w:t>
       </w:r>
       <w:r>
         <w:rPr>
-          <w:rFonts w:ascii="Cambria Math" w:hAnsi="Cambria Math"/>
+          <w:rFonts w:asciiTheme="majorHAnsi" w:hAnsiTheme="majorHAnsi"/>
         </w:rPr>
         <w:t xml:space="preserve"> but to determine some aspects of it.  </w:t>
       </w:r>
@@ -419,7 +413,7 @@
         <w:pStyle w:val="NoSpacing"/>
         <w:ind w:left="360"/>
         <w:rPr>
-          <w:rFonts w:ascii="Cambria Math" w:hAnsi="Cambria Math"/>
+          <w:rFonts w:asciiTheme="majorHAnsi" w:hAnsiTheme="majorHAnsi"/>
         </w:rPr>
       </w:pPr>
     </w:p>
@@ -427,13 +421,13 @@
       <w:pPr>
         <w:pStyle w:val="NoSpacing"/>
         <w:rPr>
-          <w:rFonts w:ascii="Cambria Math" w:hAnsi="Cambria Math"/>
+          <w:rFonts w:asciiTheme="majorHAnsi" w:hAnsiTheme="majorHAnsi"/>
           <w:b/>
         </w:rPr>
       </w:pPr>
       <w:r>
         <w:rPr>
-          <w:rFonts w:ascii="Cambria Math" w:hAnsi="Cambria Math"/>
+          <w:rFonts w:asciiTheme="majorHAnsi" w:hAnsiTheme="majorHAnsi"/>
           <w:b/>
         </w:rPr>
         <w:t>Chapter 2</w:t>
@@ -443,18 +437,18 @@
       <w:pPr>
         <w:pStyle w:val="NoSpacing"/>
         <w:rPr>
-          <w:rFonts w:ascii="Cambria Math" w:eastAsiaTheme="minorEastAsia" w:hAnsi="Cambria Math"/>
-        </w:rPr>
-      </w:pPr>
-      <w:r>
-        <w:rPr>
-          <w:rFonts w:ascii="Cambria Math" w:hAnsi="Cambria Math"/>
+          <w:rFonts w:asciiTheme="majorHAnsi" w:eastAsiaTheme="minorEastAsia" w:hAnsiTheme="majorHAnsi"/>
+        </w:rPr>
+      </w:pPr>
+      <w:r>
+        <w:rPr>
+          <w:rFonts w:asciiTheme="majorHAnsi" w:hAnsiTheme="majorHAnsi"/>
         </w:rPr>
         <w:t>An opinion can be said to consist of 4 components: (</w:t>
       </w:r>
       <w:r>
         <w:rPr>
-          <w:rFonts w:ascii="Cambria Math" w:hAnsi="Cambria Math"/>
+          <w:rFonts w:asciiTheme="majorHAnsi" w:hAnsiTheme="majorHAnsi"/>
           <w:i/>
         </w:rPr>
         <w:t xml:space="preserve">g, s, h, </w:t>
@@ -462,7 +456,7 @@
       <w:proofErr w:type="gramStart"/>
       <w:r>
         <w:rPr>
-          <w:rFonts w:ascii="Cambria Math" w:hAnsi="Cambria Math"/>
+          <w:rFonts w:asciiTheme="majorHAnsi" w:hAnsiTheme="majorHAnsi"/>
           <w:i/>
         </w:rPr>
         <w:t>t</w:t>
@@ -470,137 +464,137 @@
       <w:proofErr w:type="gramEnd"/>
       <w:r>
         <w:rPr>
-          <w:rFonts w:ascii="Cambria Math" w:hAnsi="Cambria Math"/>
+          <w:rFonts w:asciiTheme="majorHAnsi" w:hAnsiTheme="majorHAnsi"/>
         </w:rPr>
         <w:t>) where g is the opinion target, s is the sentiment, h is the opinion holder and t is the time when the opinion was expressed. The target object can also be referred to as an entity (usually a product, service, topic, issue, person etc</w:t>
       </w:r>
       <w:proofErr w:type="gramStart"/>
       <w:r>
         <w:rPr>
-          <w:rFonts w:ascii="Cambria Math" w:hAnsi="Cambria Math"/>
+          <w:rFonts w:asciiTheme="majorHAnsi" w:hAnsiTheme="majorHAnsi"/>
         </w:rPr>
         <w:t xml:space="preserve">. </w:t>
       </w:r>
       <w:r>
         <w:rPr>
-          <w:rFonts w:ascii="Cambria Math" w:hAnsi="Cambria Math"/>
+          <w:rFonts w:asciiTheme="majorHAnsi" w:hAnsiTheme="majorHAnsi"/>
         </w:rPr>
         <w:t>)</w:t>
       </w:r>
       <w:proofErr w:type="gramEnd"/>
       <w:r>
         <w:rPr>
-          <w:rFonts w:ascii="Cambria Math" w:hAnsi="Cambria Math"/>
+          <w:rFonts w:asciiTheme="majorHAnsi" w:hAnsiTheme="majorHAnsi"/>
         </w:rPr>
         <w:t xml:space="preserve"> which is defined as e: (</w:t>
       </w:r>
       <w:r>
         <w:rPr>
-          <w:rFonts w:ascii="Cambria Math" w:hAnsi="Cambria Math"/>
+          <w:rFonts w:asciiTheme="majorHAnsi" w:hAnsiTheme="majorHAnsi"/>
           <w:i/>
         </w:rPr>
         <w:t>T,</w:t>
       </w:r>
       <w:r>
         <w:rPr>
-          <w:rFonts w:ascii="Cambria Math" w:hAnsi="Cambria Math"/>
+          <w:rFonts w:asciiTheme="majorHAnsi" w:hAnsiTheme="majorHAnsi"/>
           <w:i/>
         </w:rPr>
         <w:t xml:space="preserve"> </w:t>
       </w:r>
       <w:r>
         <w:rPr>
-          <w:rFonts w:ascii="Cambria Math" w:hAnsi="Cambria Math"/>
+          <w:rFonts w:asciiTheme="majorHAnsi" w:hAnsiTheme="majorHAnsi"/>
           <w:i/>
         </w:rPr>
         <w:t>W</w:t>
       </w:r>
       <w:r>
         <w:rPr>
-          <w:rFonts w:ascii="Cambria Math" w:hAnsi="Cambria Math"/>
+          <w:rFonts w:asciiTheme="majorHAnsi" w:hAnsiTheme="majorHAnsi"/>
         </w:rPr>
         <w:t xml:space="preserve">) where </w:t>
       </w:r>
       <w:r>
         <w:rPr>
-          <w:rFonts w:ascii="Cambria Math" w:hAnsi="Cambria Math"/>
+          <w:rFonts w:asciiTheme="majorHAnsi" w:hAnsiTheme="majorHAnsi"/>
           <w:i/>
         </w:rPr>
         <w:t>T</w:t>
       </w:r>
       <w:r>
         <w:rPr>
-          <w:rFonts w:ascii="Cambria Math" w:hAnsi="Cambria Math"/>
+          <w:rFonts w:asciiTheme="majorHAnsi" w:hAnsiTheme="majorHAnsi"/>
         </w:rPr>
         <w:t xml:space="preserve"> is a hierarchy of parts, sub-parts </w:t>
       </w:r>
       <w:proofErr w:type="spellStart"/>
       <w:r>
         <w:rPr>
-          <w:rFonts w:ascii="Cambria Math" w:hAnsi="Cambria Math"/>
+          <w:rFonts w:asciiTheme="majorHAnsi" w:hAnsiTheme="majorHAnsi"/>
         </w:rPr>
         <w:t>etc</w:t>
       </w:r>
       <w:proofErr w:type="spellEnd"/>
       <w:r>
         <w:rPr>
-          <w:rFonts w:ascii="Cambria Math" w:hAnsi="Cambria Math"/>
+          <w:rFonts w:asciiTheme="majorHAnsi" w:hAnsiTheme="majorHAnsi"/>
         </w:rPr>
         <w:t xml:space="preserve"> and </w:t>
       </w:r>
       <w:r>
         <w:rPr>
-          <w:rFonts w:ascii="Cambria Math" w:hAnsi="Cambria Math"/>
+          <w:rFonts w:asciiTheme="majorHAnsi" w:hAnsiTheme="majorHAnsi"/>
           <w:i/>
         </w:rPr>
         <w:t>W</w:t>
       </w:r>
       <w:r>
         <w:rPr>
-          <w:rFonts w:ascii="Cambria Math" w:hAnsi="Cambria Math"/>
+          <w:rFonts w:asciiTheme="majorHAnsi" w:hAnsiTheme="majorHAnsi"/>
         </w:rPr>
         <w:t xml:space="preserve"> is a set of attributes. Most applications do not need a high level of </w:t>
       </w:r>
       <w:r>
         <w:rPr>
-          <w:rFonts w:ascii="Cambria Math" w:hAnsi="Cambria Math"/>
+          <w:rFonts w:asciiTheme="majorHAnsi" w:hAnsiTheme="majorHAnsi"/>
         </w:rPr>
         <w:t xml:space="preserve">detail that this definition requires. Hence, the term </w:t>
       </w:r>
       <w:r>
         <w:rPr>
-          <w:rFonts w:ascii="Cambria Math" w:hAnsi="Cambria Math"/>
+          <w:rFonts w:asciiTheme="majorHAnsi" w:hAnsiTheme="majorHAnsi"/>
           <w:i/>
         </w:rPr>
         <w:t>aspect</w:t>
       </w:r>
       <w:r>
         <w:rPr>
-          <w:rFonts w:ascii="Cambria Math" w:hAnsi="Cambria Math"/>
+          <w:rFonts w:asciiTheme="majorHAnsi" w:hAnsiTheme="majorHAnsi"/>
         </w:rPr>
         <w:t xml:space="preserve"> </w:t>
       </w:r>
       <w:r>
         <w:rPr>
-          <w:rFonts w:ascii="Cambria Math" w:hAnsi="Cambria Math"/>
+          <w:rFonts w:asciiTheme="majorHAnsi" w:hAnsiTheme="majorHAnsi"/>
         </w:rPr>
         <w:t>(denote both parts and attributes)</w:t>
       </w:r>
       <w:r>
         <w:rPr>
-          <w:rFonts w:ascii="Cambria Math" w:hAnsi="Cambria Math"/>
+          <w:rFonts w:asciiTheme="majorHAnsi" w:hAnsiTheme="majorHAnsi"/>
         </w:rPr>
         <w:t xml:space="preserve"> </w:t>
       </w:r>
       <w:r>
         <w:rPr>
-          <w:rFonts w:ascii="Cambria Math" w:hAnsi="Cambria Math"/>
+          <w:rFonts w:asciiTheme="majorHAnsi" w:hAnsiTheme="majorHAnsi"/>
         </w:rPr>
         <w:t xml:space="preserve">is introduced. </w:t>
       </w:r>
       <w:r>
         <w:rPr>
-          <w:rFonts w:ascii="Cambria Math" w:hAnsi="Cambria Math"/>
+          <w:rFonts w:asciiTheme="majorHAnsi" w:hAnsiTheme="majorHAnsi"/>
         </w:rPr>
         <w:t xml:space="preserve">With the introduction of an aspect, we say that an opinion is defined as </w:t>
       </w:r>
@@ -774,7 +768,7 @@
       </m:oMath>
       <w:r>
         <w:rPr>
-          <w:rFonts w:ascii="Cambria Math" w:eastAsiaTheme="minorEastAsia" w:hAnsi="Cambria Math"/>
+          <w:rFonts w:asciiTheme="majorHAnsi" w:eastAsiaTheme="minorEastAsia" w:hAnsiTheme="majorHAnsi"/>
         </w:rPr>
         <w:t xml:space="preserve"> where </w:t>
       </w:r>
@@ -808,13 +802,13 @@
       </m:oMath>
       <w:r>
         <w:rPr>
-          <w:rFonts w:ascii="Cambria Math" w:eastAsiaTheme="minorEastAsia" w:hAnsi="Cambria Math"/>
+          <w:rFonts w:asciiTheme="majorHAnsi" w:eastAsiaTheme="minorEastAsia" w:hAnsiTheme="majorHAnsi"/>
         </w:rPr>
         <w:t xml:space="preserve"> is the name of the </w:t>
       </w:r>
       <w:r>
         <w:rPr>
-          <w:rFonts w:ascii="Cambria Math" w:eastAsiaTheme="minorEastAsia" w:hAnsi="Cambria Math"/>
+          <w:rFonts w:asciiTheme="majorHAnsi" w:eastAsiaTheme="minorEastAsia" w:hAnsiTheme="majorHAnsi"/>
         </w:rPr>
         <w:lastRenderedPageBreak/>
         <w:t xml:space="preserve">entity, </w:t>
@@ -849,14 +843,14 @@
       </m:oMath>
       <w:r>
         <w:rPr>
-          <w:rFonts w:ascii="Cambria Math" w:eastAsiaTheme="minorEastAsia" w:hAnsi="Cambria Math"/>
+          <w:rFonts w:asciiTheme="majorHAnsi" w:eastAsiaTheme="minorEastAsia" w:hAnsiTheme="majorHAnsi"/>
         </w:rPr>
         <w:t xml:space="preserve"> is an aspect </w:t>
       </w:r>
       <w:proofErr w:type="gramStart"/>
       <w:r>
         <w:rPr>
-          <w:rFonts w:ascii="Cambria Math" w:eastAsiaTheme="minorEastAsia" w:hAnsi="Cambria Math"/>
+          <w:rFonts w:asciiTheme="majorHAnsi" w:eastAsiaTheme="minorEastAsia" w:hAnsiTheme="majorHAnsi"/>
         </w:rPr>
         <w:t xml:space="preserve">of </w:t>
       </w:r>
@@ -891,7 +885,7 @@
       </m:oMath>
       <w:r>
         <w:rPr>
-          <w:rFonts w:ascii="Cambria Math" w:eastAsiaTheme="minorEastAsia" w:hAnsi="Cambria Math"/>
+          <w:rFonts w:asciiTheme="majorHAnsi" w:eastAsiaTheme="minorEastAsia" w:hAnsiTheme="majorHAnsi"/>
         </w:rPr>
         <w:t xml:space="preserve">, </w:t>
       </w:r>
@@ -925,7 +919,7 @@
       </m:oMath>
       <w:r>
         <w:rPr>
-          <w:rFonts w:ascii="Cambria Math" w:eastAsiaTheme="minorEastAsia" w:hAnsi="Cambria Math"/>
+          <w:rFonts w:asciiTheme="majorHAnsi" w:eastAsiaTheme="minorEastAsia" w:hAnsiTheme="majorHAnsi"/>
         </w:rPr>
         <w:t xml:space="preserve"> is the sentiment on aspect </w:t>
       </w:r>
@@ -959,7 +953,7 @@
       </m:oMath>
       <w:r>
         <w:rPr>
-          <w:rFonts w:ascii="Cambria Math" w:eastAsiaTheme="minorEastAsia" w:hAnsi="Cambria Math"/>
+          <w:rFonts w:asciiTheme="majorHAnsi" w:eastAsiaTheme="minorEastAsia" w:hAnsiTheme="majorHAnsi"/>
         </w:rPr>
         <w:t xml:space="preserve"> of entity </w:t>
       </w:r>
@@ -993,7 +987,7 @@
       </m:oMath>
       <w:r>
         <w:rPr>
-          <w:rFonts w:ascii="Cambria Math" w:eastAsiaTheme="minorEastAsia" w:hAnsi="Cambria Math"/>
+          <w:rFonts w:asciiTheme="majorHAnsi" w:eastAsiaTheme="minorEastAsia" w:hAnsiTheme="majorHAnsi"/>
         </w:rPr>
         <w:t xml:space="preserve">, </w:t>
       </w:r>
@@ -1027,7 +1021,7 @@
       </m:oMath>
       <w:r>
         <w:rPr>
-          <w:rFonts w:ascii="Cambria Math" w:eastAsiaTheme="minorEastAsia" w:hAnsi="Cambria Math"/>
+          <w:rFonts w:asciiTheme="majorHAnsi" w:eastAsiaTheme="minorEastAsia" w:hAnsiTheme="majorHAnsi"/>
         </w:rPr>
         <w:t xml:space="preserve">is the opinion holder and </w:t>
       </w:r>
@@ -1061,7 +1055,7 @@
       </m:oMath>
       <w:r>
         <w:rPr>
-          <w:rFonts w:ascii="Cambria Math" w:eastAsiaTheme="minorEastAsia" w:hAnsi="Cambria Math"/>
+          <w:rFonts w:asciiTheme="majorHAnsi" w:eastAsiaTheme="minorEastAsia" w:hAnsiTheme="majorHAnsi"/>
         </w:rPr>
         <w:t xml:space="preserve"> is the time when the opinion is expressed by </w:t>
       </w:r>
@@ -1095,7 +1089,7 @@
       </m:oMath>
       <w:r>
         <w:rPr>
-          <w:rFonts w:ascii="Cambria Math" w:eastAsiaTheme="minorEastAsia" w:hAnsi="Cambria Math"/>
+          <w:rFonts w:asciiTheme="majorHAnsi" w:eastAsiaTheme="minorEastAsia" w:hAnsiTheme="majorHAnsi"/>
         </w:rPr>
         <w:t xml:space="preserve">. When the opinion is the entity itself, the special aspect GENERAL is used to denote it. </w:t>
       </w:r>
@@ -1104,7 +1098,7 @@
       <w:pPr>
         <w:pStyle w:val="NoSpacing"/>
         <w:rPr>
-          <w:rFonts w:ascii="Cambria Math" w:eastAsiaTheme="minorEastAsia" w:hAnsi="Cambria Math"/>
+          <w:rFonts w:asciiTheme="majorHAnsi" w:eastAsiaTheme="minorEastAsia" w:hAnsiTheme="majorHAnsi"/>
         </w:rPr>
       </w:pPr>
     </w:p>
@@ -1112,13 +1106,13 @@
       <w:pPr>
         <w:pStyle w:val="NoSpacing"/>
         <w:rPr>
-          <w:rFonts w:ascii="Cambria Math" w:eastAsiaTheme="minorEastAsia" w:hAnsi="Cambria Math"/>
+          <w:rFonts w:asciiTheme="majorHAnsi" w:eastAsiaTheme="minorEastAsia" w:hAnsiTheme="majorHAnsi"/>
           <w:b/>
         </w:rPr>
       </w:pPr>
       <w:r>
         <w:rPr>
-          <w:rFonts w:ascii="Cambria Math" w:eastAsiaTheme="minorEastAsia" w:hAnsi="Cambria Math"/>
+          <w:rFonts w:asciiTheme="majorHAnsi" w:eastAsiaTheme="minorEastAsia" w:hAnsiTheme="majorHAnsi"/>
           <w:b/>
         </w:rPr>
         <w:t xml:space="preserve">Chapter 3 </w:t>
@@ -1128,24 +1122,24 @@
       <w:pPr>
         <w:pStyle w:val="NoSpacing"/>
         <w:rPr>
-          <w:rFonts w:ascii="Cambria Math" w:eastAsiaTheme="minorEastAsia" w:hAnsi="Cambria Math"/>
-        </w:rPr>
-      </w:pPr>
-      <w:r>
-        <w:rPr>
-          <w:rFonts w:ascii="Cambria Math" w:eastAsiaTheme="minorEastAsia" w:hAnsi="Cambria Math"/>
+          <w:rFonts w:asciiTheme="majorHAnsi" w:eastAsiaTheme="minorEastAsia" w:hAnsiTheme="majorHAnsi"/>
+        </w:rPr>
+      </w:pPr>
+      <w:r>
+        <w:rPr>
+          <w:rFonts w:asciiTheme="majorHAnsi" w:eastAsiaTheme="minorEastAsia" w:hAnsiTheme="majorHAnsi"/>
         </w:rPr>
         <w:t xml:space="preserve">Document sentiment classification </w:t>
       </w:r>
       <w:r>
         <w:rPr>
-          <w:rFonts w:ascii="Cambria Math" w:eastAsiaTheme="minorEastAsia" w:hAnsi="Cambria Math"/>
+          <w:rFonts w:asciiTheme="majorHAnsi" w:eastAsiaTheme="minorEastAsia" w:hAnsiTheme="majorHAnsi"/>
         </w:rPr>
         <w:t xml:space="preserve">assumes that we only evaluating on a single entity: </w:t>
       </w:r>
       <w:r>
         <w:rPr>
-          <w:rFonts w:ascii="Cambria Math" w:eastAsiaTheme="minorEastAsia" w:hAnsi="Cambria Math"/>
+          <w:rFonts w:asciiTheme="majorHAnsi" w:eastAsiaTheme="minorEastAsia" w:hAnsiTheme="majorHAnsi"/>
         </w:rPr>
         <w:tab/>
       </w:r>
@@ -1154,13 +1148,13 @@
       <w:pPr>
         <w:pStyle w:val="NoSpacing"/>
         <w:rPr>
-          <w:rFonts w:ascii="Cambria Math" w:eastAsiaTheme="minorEastAsia" w:hAnsi="Cambria Math"/>
+          <w:rFonts w:asciiTheme="majorHAnsi" w:eastAsiaTheme="minorEastAsia" w:hAnsiTheme="majorHAnsi"/>
         </w:rPr>
       </w:pPr>
       <w:proofErr w:type="gramStart"/>
       <w:r>
         <w:rPr>
-          <w:rFonts w:ascii="Cambria Math" w:eastAsiaTheme="minorEastAsia" w:hAnsi="Cambria Math"/>
+          <w:rFonts w:asciiTheme="majorHAnsi" w:eastAsiaTheme="minorEastAsia" w:hAnsiTheme="majorHAnsi"/>
         </w:rPr>
         <w:t>(_, GENERAL, s, _, _).</w:t>
       </w:r>
@@ -1170,7 +1164,7 @@
       <w:pPr>
         <w:pStyle w:val="NoSpacing"/>
         <w:rPr>
-          <w:rFonts w:ascii="Cambria Math" w:eastAsiaTheme="minorEastAsia" w:hAnsi="Cambria Math"/>
+          <w:rFonts w:asciiTheme="majorHAnsi" w:eastAsiaTheme="minorEastAsia" w:hAnsiTheme="majorHAnsi"/>
         </w:rPr>
       </w:pPr>
     </w:p>
@@ -1178,41 +1172,41 @@
       <w:pPr>
         <w:pStyle w:val="NoSpacing"/>
         <w:rPr>
-          <w:rFonts w:ascii="Cambria Math" w:hAnsi="Cambria Math" w:cs="TimesNewRomanPSMT"/>
+          <w:rFonts w:asciiTheme="majorHAnsi" w:hAnsiTheme="majorHAnsi" w:cs="TimesNewRomanPSMT"/>
           <w:sz w:val="21"/>
           <w:szCs w:val="21"/>
         </w:rPr>
       </w:pPr>
       <w:r>
         <w:rPr>
-          <w:rFonts w:ascii="Cambria Math" w:eastAsiaTheme="minorEastAsia" w:hAnsi="Cambria Math"/>
+          <w:rFonts w:asciiTheme="majorHAnsi" w:eastAsiaTheme="minorEastAsia" w:hAnsiTheme="majorHAnsi"/>
         </w:rPr>
         <w:t xml:space="preserve">As sentiment classification is a text classification problem, we can use existing supervised learning approach such as naïve </w:t>
       </w:r>
       <w:proofErr w:type="spellStart"/>
       <w:r>
         <w:rPr>
-          <w:rFonts w:ascii="Cambria Math" w:eastAsiaTheme="minorEastAsia" w:hAnsi="Cambria Math"/>
+          <w:rFonts w:asciiTheme="majorHAnsi" w:eastAsiaTheme="minorEastAsia" w:hAnsiTheme="majorHAnsi"/>
         </w:rPr>
         <w:t>bayes</w:t>
       </w:r>
       <w:proofErr w:type="spellEnd"/>
       <w:r>
         <w:rPr>
-          <w:rFonts w:ascii="Cambria Math" w:eastAsiaTheme="minorEastAsia" w:hAnsi="Cambria Math"/>
+          <w:rFonts w:asciiTheme="majorHAnsi" w:eastAsiaTheme="minorEastAsia" w:hAnsiTheme="majorHAnsi"/>
         </w:rPr>
         <w:t xml:space="preserve"> and support vector machines</w:t>
       </w:r>
       <w:r>
         <w:rPr>
-          <w:rFonts w:ascii="Cambria Math" w:eastAsiaTheme="minorEastAsia" w:hAnsi="Cambria Math"/>
+          <w:rFonts w:asciiTheme="majorHAnsi" w:eastAsiaTheme="minorEastAsia" w:hAnsiTheme="majorHAnsi"/>
           <w:highlight w:val="lightGray"/>
         </w:rPr>
         <w:t xml:space="preserve">. </w:t>
       </w:r>
       <w:r>
         <w:rPr>
-          <w:rFonts w:ascii="Cambria Math" w:hAnsi="Cambria Math" w:cs="TimesNewRomanPSMT"/>
+          <w:rFonts w:asciiTheme="majorHAnsi" w:hAnsiTheme="majorHAnsi" w:cs="TimesNewRomanPSMT"/>
           <w:sz w:val="21"/>
           <w:szCs w:val="21"/>
           <w:highlight w:val="lightGray"/>
@@ -1222,7 +1216,7 @@
       <w:proofErr w:type="spellStart"/>
       <w:r>
         <w:rPr>
-          <w:rFonts w:ascii="Cambria Math" w:hAnsi="Cambria Math" w:cs="TimesNewRomanPSMT"/>
+          <w:rFonts w:asciiTheme="majorHAnsi" w:hAnsiTheme="majorHAnsi" w:cs="TimesNewRomanPSMT"/>
           <w:sz w:val="21"/>
           <w:szCs w:val="21"/>
           <w:highlight w:val="lightGray"/>
@@ -1232,7 +1226,7 @@
       <w:proofErr w:type="spellEnd"/>
       <w:r>
         <w:rPr>
-          <w:rFonts w:ascii="Cambria Math" w:hAnsi="Cambria Math" w:cs="TimesNewRomanPSMT"/>
+          <w:rFonts w:asciiTheme="majorHAnsi" w:hAnsiTheme="majorHAnsi" w:cs="TimesNewRomanPSMT"/>
           <w:sz w:val="21"/>
           <w:szCs w:val="21"/>
           <w:highlight w:val="lightGray"/>
@@ -1241,7 +1235,7 @@
       </w:r>
       <w:r>
         <w:rPr>
-          <w:rFonts w:ascii="Cambria Math" w:hAnsi="Cambria Math" w:cs="TimesNewRomanPSMT"/>
+          <w:rFonts w:asciiTheme="majorHAnsi" w:hAnsiTheme="majorHAnsi" w:cs="TimesNewRomanPSMT"/>
           <w:sz w:val="21"/>
           <w:szCs w:val="21"/>
         </w:rPr>
@@ -1249,7 +1243,7 @@
       </w:r>
       <w:r>
         <w:rPr>
-          <w:rFonts w:ascii="Cambria Math" w:hAnsi="Cambria Math" w:cs="TimesNewRomanPSMT"/>
+          <w:rFonts w:asciiTheme="majorHAnsi" w:hAnsiTheme="majorHAnsi" w:cs="TimesNewRomanPSMT"/>
           <w:sz w:val="21"/>
           <w:szCs w:val="21"/>
         </w:rPr>
@@ -1264,14 +1258,14 @@
           <w:numId w:val="4"/>
         </w:numPr>
         <w:rPr>
-          <w:rFonts w:ascii="Cambria Math" w:hAnsi="Cambria Math" w:cs="TimesNewRomanPSMT"/>
+          <w:rFonts w:asciiTheme="majorHAnsi" w:hAnsiTheme="majorHAnsi" w:cs="TimesNewRomanPSMT"/>
           <w:sz w:val="21"/>
           <w:szCs w:val="21"/>
         </w:rPr>
       </w:pPr>
       <w:r>
         <w:rPr>
-          <w:rFonts w:ascii="Cambria Math" w:hAnsi="Cambria Math" w:cs="TimesNewRomanPSMT"/>
+          <w:rFonts w:asciiTheme="majorHAnsi" w:hAnsiTheme="majorHAnsi" w:cs="TimesNewRomanPSMT"/>
           <w:sz w:val="21"/>
           <w:szCs w:val="21"/>
         </w:rPr>
@@ -1286,14 +1280,14 @@
           <w:numId w:val="4"/>
         </w:numPr>
         <w:rPr>
-          <w:rFonts w:ascii="Cambria Math" w:hAnsi="Cambria Math" w:cs="TimesNewRomanPSMT"/>
+          <w:rFonts w:asciiTheme="majorHAnsi" w:hAnsiTheme="majorHAnsi" w:cs="TimesNewRomanPSMT"/>
           <w:sz w:val="21"/>
           <w:szCs w:val="21"/>
         </w:rPr>
       </w:pPr>
       <w:r>
         <w:rPr>
-          <w:rFonts w:ascii="Cambria Math" w:hAnsi="Cambria Math" w:cs="TimesNewRomanPSMT"/>
+          <w:rFonts w:asciiTheme="majorHAnsi" w:hAnsiTheme="majorHAnsi" w:cs="TimesNewRomanPSMT"/>
           <w:sz w:val="21"/>
           <w:szCs w:val="21"/>
         </w:rPr>
@@ -1302,7 +1296,7 @@
       <w:proofErr w:type="spellStart"/>
       <w:r>
         <w:rPr>
-          <w:rFonts w:ascii="Cambria Math" w:hAnsi="Cambria Math" w:cs="TimesNewRomanPSMT"/>
+          <w:rFonts w:asciiTheme="majorHAnsi" w:hAnsiTheme="majorHAnsi" w:cs="TimesNewRomanPSMT"/>
           <w:sz w:val="21"/>
           <w:szCs w:val="21"/>
         </w:rPr>
@@ -1311,7 +1305,7 @@
       <w:proofErr w:type="spellEnd"/>
       <w:r>
         <w:rPr>
-          <w:rFonts w:ascii="Cambria Math" w:hAnsi="Cambria Math" w:cs="TimesNewRomanPSMT"/>
+          <w:rFonts w:asciiTheme="majorHAnsi" w:hAnsiTheme="majorHAnsi" w:cs="TimesNewRomanPSMT"/>
           <w:sz w:val="21"/>
           <w:szCs w:val="21"/>
         </w:rPr>
@@ -1326,14 +1320,14 @@
           <w:numId w:val="4"/>
         </w:numPr>
         <w:rPr>
-          <w:rFonts w:ascii="Cambria Math" w:hAnsi="Cambria Math" w:cs="TimesNewRomanPSMT"/>
+          <w:rFonts w:asciiTheme="majorHAnsi" w:hAnsiTheme="majorHAnsi" w:cs="TimesNewRomanPSMT"/>
           <w:sz w:val="21"/>
           <w:szCs w:val="21"/>
         </w:rPr>
       </w:pPr>
       <w:r>
         <w:rPr>
-          <w:rFonts w:ascii="Cambria Math" w:hAnsi="Cambria Math" w:cs="TimesNewRomanPSMT"/>
+          <w:rFonts w:asciiTheme="majorHAnsi" w:hAnsiTheme="majorHAnsi" w:cs="TimesNewRomanPSMT"/>
           <w:sz w:val="21"/>
           <w:szCs w:val="21"/>
         </w:rPr>
@@ -1348,14 +1342,14 @@
           <w:numId w:val="4"/>
         </w:numPr>
         <w:rPr>
-          <w:rFonts w:ascii="Cambria Math" w:hAnsi="Cambria Math" w:cs="TimesNewRomanPSMT"/>
+          <w:rFonts w:asciiTheme="majorHAnsi" w:hAnsiTheme="majorHAnsi" w:cs="TimesNewRomanPSMT"/>
           <w:sz w:val="21"/>
           <w:szCs w:val="21"/>
         </w:rPr>
       </w:pPr>
       <w:r>
         <w:rPr>
-          <w:rFonts w:ascii="Cambria Math" w:hAnsi="Cambria Math" w:cs="TimesNewRomanPSMT"/>
+          <w:rFonts w:asciiTheme="majorHAnsi" w:hAnsiTheme="majorHAnsi" w:cs="TimesNewRomanPSMT"/>
           <w:sz w:val="21"/>
           <w:szCs w:val="21"/>
         </w:rPr>
@@ -1370,14 +1364,14 @@
           <w:numId w:val="4"/>
         </w:numPr>
         <w:rPr>
-          <w:rFonts w:ascii="Cambria Math" w:hAnsi="Cambria Math" w:cs="TimesNewRomanPSMT"/>
+          <w:rFonts w:asciiTheme="majorHAnsi" w:hAnsiTheme="majorHAnsi" w:cs="TimesNewRomanPSMT"/>
           <w:sz w:val="21"/>
           <w:szCs w:val="21"/>
         </w:rPr>
       </w:pPr>
       <w:r>
         <w:rPr>
-          <w:rFonts w:ascii="Cambria Math" w:hAnsi="Cambria Math" w:cs="TimesNewRomanPSMT"/>
+          <w:rFonts w:asciiTheme="majorHAnsi" w:hAnsiTheme="majorHAnsi" w:cs="TimesNewRomanPSMT"/>
           <w:sz w:val="21"/>
           <w:szCs w:val="21"/>
         </w:rPr>
@@ -1392,14 +1386,14 @@
           <w:numId w:val="4"/>
         </w:numPr>
         <w:rPr>
-          <w:rFonts w:ascii="Cambria Math" w:hAnsi="Cambria Math" w:cs="TimesNewRomanPSMT"/>
+          <w:rFonts w:asciiTheme="majorHAnsi" w:hAnsiTheme="majorHAnsi" w:cs="TimesNewRomanPSMT"/>
           <w:sz w:val="21"/>
           <w:szCs w:val="21"/>
         </w:rPr>
       </w:pPr>
       <w:r>
         <w:rPr>
-          <w:rFonts w:ascii="Cambria Math" w:hAnsi="Cambria Math" w:cs="TimesNewRomanPSMT"/>
+          <w:rFonts w:asciiTheme="majorHAnsi" w:hAnsiTheme="majorHAnsi" w:cs="TimesNewRomanPSMT"/>
           <w:sz w:val="21"/>
           <w:szCs w:val="21"/>
         </w:rPr>
@@ -1410,7 +1404,7 @@
       <w:pPr>
         <w:pStyle w:val="NoSpacing"/>
         <w:rPr>
-          <w:rFonts w:ascii="Cambria Math" w:hAnsi="Cambria Math" w:cs="TimesNewRomanPSMT"/>
+          <w:rFonts w:asciiTheme="majorHAnsi" w:hAnsiTheme="majorHAnsi" w:cs="TimesNewRomanPSMT"/>
           <w:sz w:val="21"/>
           <w:szCs w:val="21"/>
         </w:rPr>
@@ -1420,14 +1414,14 @@
       <w:pPr>
         <w:pStyle w:val="NoSpacing"/>
         <w:rPr>
-          <w:rFonts w:ascii="Cambria Math" w:hAnsi="Cambria Math" w:cs="TimesNewRomanPSMT"/>
+          <w:rFonts w:asciiTheme="majorHAnsi" w:hAnsiTheme="majorHAnsi" w:cs="TimesNewRomanPSMT"/>
           <w:sz w:val="21"/>
           <w:szCs w:val="21"/>
         </w:rPr>
       </w:pPr>
       <w:r>
         <w:rPr>
-          <w:rFonts w:ascii="Cambria Math" w:hAnsi="Cambria Math" w:cs="TimesNewRomanPSMT"/>
+          <w:rFonts w:asciiTheme="majorHAnsi" w:hAnsiTheme="majorHAnsi" w:cs="TimesNewRomanPSMT"/>
           <w:sz w:val="21"/>
           <w:szCs w:val="21"/>
         </w:rPr>
@@ -1438,21 +1432,21 @@
       <w:pPr>
         <w:pStyle w:val="NoSpacing"/>
         <w:rPr>
-          <w:rFonts w:ascii="Cambria Math" w:hAnsi="Cambria Math" w:cs="TimesNewRomanPSMT"/>
+          <w:rFonts w:asciiTheme="majorHAnsi" w:hAnsiTheme="majorHAnsi" w:cs="TimesNewRomanPSMT"/>
           <w:sz w:val="21"/>
           <w:szCs w:val="21"/>
         </w:rPr>
       </w:pPr>
       <w:r>
         <w:rPr>
-          <w:rFonts w:ascii="Cambria Math" w:hAnsi="Cambria Math" w:cs="TimesNewRomanPSMT"/>
+          <w:rFonts w:asciiTheme="majorHAnsi" w:hAnsiTheme="majorHAnsi" w:cs="TimesNewRomanPSMT"/>
           <w:noProof/>
           <w:sz w:val="21"/>
           <w:szCs w:val="21"/>
           <w:lang w:eastAsia="en-GB"/>
         </w:rPr>
         <w:drawing>
-          <wp:inline distT="0" distB="0" distL="0" distR="0" wp14:anchorId="71BAB6CF" wp14:editId="23042A26">
+          <wp:inline distT="0" distB="0" distL="0" distR="0" wp14:anchorId="032C8CCD" wp14:editId="5F224254">
             <wp:extent cx="5481666" cy="4514850"/>
             <wp:effectExtent l="0" t="0" r="5080" b="0"/>
             <wp:docPr id="1" name="Picture 1"/>
@@ -1505,7 +1499,7 @@
       <w:pPr>
         <w:pStyle w:val="NoSpacing"/>
         <w:rPr>
-          <w:rFonts w:ascii="Cambria Math" w:hAnsi="Cambria Math" w:cs="TimesNewRomanPSMT"/>
+          <w:rFonts w:asciiTheme="majorHAnsi" w:hAnsiTheme="majorHAnsi" w:cs="TimesNewRomanPSMT"/>
           <w:sz w:val="21"/>
           <w:szCs w:val="21"/>
         </w:rPr>
@@ -1518,14 +1512,14 @@
         <w:adjustRightInd w:val="0"/>
         <w:spacing w:after="0" w:line="240" w:lineRule="auto"/>
         <w:rPr>
-          <w:rFonts w:ascii="Cambria Math" w:hAnsi="Cambria Math" w:cs="TimesNewRomanPSMT"/>
+          <w:rFonts w:asciiTheme="majorHAnsi" w:hAnsiTheme="majorHAnsi" w:cs="TimesNewRomanPSMT"/>
           <w:sz w:val="21"/>
           <w:szCs w:val="21"/>
         </w:rPr>
       </w:pPr>
       <w:r>
         <w:rPr>
-          <w:rFonts w:ascii="Cambria Math" w:hAnsi="Cambria Math" w:cs="TimesNewRomanPSMT"/>
+          <w:rFonts w:asciiTheme="majorHAnsi" w:hAnsiTheme="majorHAnsi" w:cs="TimesNewRomanPSMT"/>
           <w:sz w:val="21"/>
           <w:szCs w:val="21"/>
           <w:highlight w:val="lightGray"/>
@@ -1535,7 +1529,7 @@
       <w:proofErr w:type="spellStart"/>
       <w:r>
         <w:rPr>
-          <w:rFonts w:ascii="Cambria Math" w:hAnsi="Cambria Math" w:cs="TimesNewRomanPSMT"/>
+          <w:rFonts w:asciiTheme="majorHAnsi" w:hAnsiTheme="majorHAnsi" w:cs="TimesNewRomanPSMT"/>
           <w:sz w:val="21"/>
           <w:szCs w:val="21"/>
           <w:highlight w:val="lightGray"/>
@@ -1545,7 +1539,7 @@
       <w:proofErr w:type="spellEnd"/>
       <w:r>
         <w:rPr>
-          <w:rFonts w:ascii="Cambria Math" w:hAnsi="Cambria Math" w:cs="TimesNewRomanPSMT"/>
+          <w:rFonts w:asciiTheme="majorHAnsi" w:hAnsiTheme="majorHAnsi" w:cs="TimesNewRomanPSMT"/>
           <w:sz w:val="21"/>
           <w:szCs w:val="21"/>
           <w:highlight w:val="lightGray"/>
@@ -1554,7 +1548,7 @@
       </w:r>
       <w:r>
         <w:rPr>
-          <w:rFonts w:ascii="Cambria Math" w:hAnsi="Cambria Math" w:cs="TimesNewRomanPSMT"/>
+          <w:rFonts w:asciiTheme="majorHAnsi" w:hAnsiTheme="majorHAnsi" w:cs="TimesNewRomanPSMT"/>
           <w:sz w:val="21"/>
           <w:szCs w:val="21"/>
           <w:highlight w:val="lightGray"/>
@@ -1563,7 +1557,7 @@
       </w:r>
       <w:r>
         <w:rPr>
-          <w:rFonts w:ascii="Cambria Math" w:hAnsi="Cambria Math" w:cs="TimesNewRomanPSMT"/>
+          <w:rFonts w:asciiTheme="majorHAnsi" w:hAnsiTheme="majorHAnsi" w:cs="TimesNewRomanPSMT"/>
           <w:sz w:val="21"/>
           <w:szCs w:val="21"/>
           <w:highlight w:val="lightGray"/>
@@ -1572,7 +1566,7 @@
       </w:r>
       <w:r>
         <w:rPr>
-          <w:rFonts w:ascii="Cambria Math" w:hAnsi="Cambria Math" w:cs="TimesNewRomanPSMT"/>
+          <w:rFonts w:asciiTheme="majorHAnsi" w:hAnsiTheme="majorHAnsi" w:cs="TimesNewRomanPSMT"/>
           <w:sz w:val="21"/>
           <w:szCs w:val="21"/>
           <w:highlight w:val="lightGray"/>
@@ -1581,7 +1575,7 @@
       </w:r>
       <w:r>
         <w:rPr>
-          <w:rFonts w:ascii="Cambria Math" w:hAnsi="Cambria Math" w:cs="TimesNewRomanPSMT"/>
+          <w:rFonts w:asciiTheme="majorHAnsi" w:hAnsiTheme="majorHAnsi" w:cs="TimesNewRomanPSMT"/>
           <w:sz w:val="21"/>
           <w:szCs w:val="21"/>
           <w:highlight w:val="lightGray"/>
@@ -1591,7 +1585,7 @@
       <w:proofErr w:type="spellStart"/>
       <w:r>
         <w:rPr>
-          <w:rFonts w:ascii="Cambria Math" w:hAnsi="Cambria Math" w:cs="TimesNewRomanPSMT"/>
+          <w:rFonts w:asciiTheme="majorHAnsi" w:hAnsiTheme="majorHAnsi" w:cs="TimesNewRomanPSMT"/>
           <w:sz w:val="21"/>
           <w:szCs w:val="21"/>
           <w:highlight w:val="lightGray"/>
@@ -1601,7 +1595,7 @@
       <w:proofErr w:type="spellEnd"/>
       <w:r>
         <w:rPr>
-          <w:rFonts w:ascii="Cambria Math" w:hAnsi="Cambria Math" w:cs="TimesNewRomanPSMT"/>
+          <w:rFonts w:asciiTheme="majorHAnsi" w:hAnsiTheme="majorHAnsi" w:cs="TimesNewRomanPSMT"/>
           <w:sz w:val="21"/>
           <w:szCs w:val="21"/>
           <w:highlight w:val="lightGray"/>
@@ -1610,7 +1604,7 @@
       </w:r>
       <w:r>
         <w:rPr>
-          <w:rFonts w:ascii="Cambria Math" w:hAnsi="Cambria Math" w:cs="TimesNewRomanPSMT"/>
+          <w:rFonts w:asciiTheme="majorHAnsi" w:hAnsiTheme="majorHAnsi" w:cs="TimesNewRomanPSMT"/>
           <w:sz w:val="21"/>
           <w:szCs w:val="21"/>
           <w:highlight w:val="lightGray"/>
@@ -1620,7 +1614,7 @@
       <w:proofErr w:type="spellStart"/>
       <w:r>
         <w:rPr>
-          <w:rFonts w:ascii="Cambria Math" w:hAnsi="Cambria Math" w:cs="TimesNewRomanPSMT"/>
+          <w:rFonts w:asciiTheme="majorHAnsi" w:hAnsiTheme="majorHAnsi" w:cs="TimesNewRomanPSMT"/>
           <w:sz w:val="21"/>
           <w:szCs w:val="21"/>
           <w:highlight w:val="lightGray"/>
@@ -1630,7 +1624,7 @@
       <w:proofErr w:type="spellEnd"/>
       <w:r>
         <w:rPr>
-          <w:rFonts w:ascii="Cambria Math" w:hAnsi="Cambria Math" w:cs="TimesNewRomanPSMT"/>
+          <w:rFonts w:asciiTheme="majorHAnsi" w:hAnsiTheme="majorHAnsi" w:cs="TimesNewRomanPSMT"/>
           <w:sz w:val="21"/>
           <w:szCs w:val="21"/>
           <w:highlight w:val="lightGray"/>
@@ -1640,7 +1634,7 @@
       <w:proofErr w:type="gramStart"/>
       <w:r>
         <w:rPr>
-          <w:rFonts w:ascii="Cambria Math" w:hAnsi="Cambria Math" w:cs="TimesNewRomanPSMT"/>
+          <w:rFonts w:asciiTheme="majorHAnsi" w:hAnsiTheme="majorHAnsi" w:cs="TimesNewRomanPSMT"/>
           <w:sz w:val="21"/>
           <w:szCs w:val="21"/>
           <w:highlight w:val="lightGray"/>
@@ -1650,7 +1644,7 @@
       <w:proofErr w:type="gramEnd"/>
       <w:r>
         <w:rPr>
-          <w:rFonts w:ascii="Cambria Math" w:hAnsi="Cambria Math" w:cs="TimesNewRomanPSMT"/>
+          <w:rFonts w:asciiTheme="majorHAnsi" w:hAnsiTheme="majorHAnsi" w:cs="TimesNewRomanPSMT"/>
           <w:sz w:val="21"/>
           <w:szCs w:val="21"/>
           <w:highlight w:val="lightGray"/>
@@ -1660,7 +1654,7 @@
       <w:proofErr w:type="gramStart"/>
       <w:r>
         <w:rPr>
-          <w:rFonts w:ascii="Cambria Math" w:hAnsi="Cambria Math" w:cs="TimesNewRomanPSMT"/>
+          <w:rFonts w:asciiTheme="majorHAnsi" w:hAnsiTheme="majorHAnsi" w:cs="TimesNewRomanPSMT"/>
           <w:sz w:val="21"/>
           <w:szCs w:val="21"/>
           <w:highlight w:val="lightGray"/>
@@ -1670,7 +1664,7 @@
       <w:proofErr w:type="gramEnd"/>
       <w:r>
         <w:rPr>
-          <w:rFonts w:ascii="Cambria Math" w:hAnsi="Cambria Math" w:cs="TimesNewRomanPSMT"/>
+          <w:rFonts w:asciiTheme="majorHAnsi" w:hAnsiTheme="majorHAnsi" w:cs="TimesNewRomanPSMT"/>
           <w:sz w:val="21"/>
           <w:szCs w:val="21"/>
           <w:highlight w:val="lightGray"/>
@@ -1680,7 +1674,7 @@
       <w:proofErr w:type="spellStart"/>
       <w:r>
         <w:rPr>
-          <w:rFonts w:ascii="Cambria Math" w:hAnsi="Cambria Math" w:cs="TimesNewRomanPSMT"/>
+          <w:rFonts w:asciiTheme="majorHAnsi" w:hAnsiTheme="majorHAnsi" w:cs="TimesNewRomanPSMT"/>
           <w:sz w:val="21"/>
           <w:szCs w:val="21"/>
           <w:highlight w:val="lightGray"/>
@@ -1690,7 +1684,7 @@
       <w:proofErr w:type="spellEnd"/>
       <w:r>
         <w:rPr>
-          <w:rFonts w:ascii="Cambria Math" w:hAnsi="Cambria Math" w:cs="TimesNewRomanPSMT"/>
+          <w:rFonts w:asciiTheme="majorHAnsi" w:hAnsiTheme="majorHAnsi" w:cs="TimesNewRomanPSMT"/>
           <w:sz w:val="21"/>
           <w:szCs w:val="21"/>
           <w:highlight w:val="lightGray"/>
@@ -1700,7 +1694,7 @@
       <w:proofErr w:type="spellStart"/>
       <w:r>
         <w:rPr>
-          <w:rFonts w:ascii="Cambria Math" w:hAnsi="Cambria Math" w:cs="TimesNewRomanPSMT"/>
+          <w:rFonts w:asciiTheme="majorHAnsi" w:hAnsiTheme="majorHAnsi" w:cs="TimesNewRomanPSMT"/>
           <w:sz w:val="21"/>
           <w:szCs w:val="21"/>
           <w:highlight w:val="lightGray"/>
@@ -1710,7 +1704,7 @@
       <w:proofErr w:type="spellEnd"/>
       <w:r>
         <w:rPr>
-          <w:rFonts w:ascii="Cambria Math" w:hAnsi="Cambria Math" w:cs="TimesNewRomanPSMT"/>
+          <w:rFonts w:asciiTheme="majorHAnsi" w:hAnsiTheme="majorHAnsi" w:cs="TimesNewRomanPSMT"/>
           <w:sz w:val="21"/>
           <w:szCs w:val="21"/>
           <w:highlight w:val="lightGray"/>
@@ -1719,7 +1713,7 @@
       </w:r>
       <w:r>
         <w:rPr>
-          <w:rFonts w:ascii="Cambria Math" w:hAnsi="Cambria Math" w:cs="TimesNewRomanPSMT"/>
+          <w:rFonts w:asciiTheme="majorHAnsi" w:hAnsiTheme="majorHAnsi" w:cs="TimesNewRomanPSMT"/>
           <w:sz w:val="21"/>
           <w:szCs w:val="21"/>
           <w:highlight w:val="lightGray"/>
@@ -1730,7 +1724,7 @@
       <w:proofErr w:type="spellStart"/>
       <w:r>
         <w:rPr>
-          <w:rFonts w:ascii="Cambria Math" w:hAnsi="Cambria Math" w:cs="TimesNewRomanPSMT"/>
+          <w:rFonts w:asciiTheme="majorHAnsi" w:hAnsiTheme="majorHAnsi" w:cs="TimesNewRomanPSMT"/>
           <w:sz w:val="21"/>
           <w:szCs w:val="21"/>
           <w:highlight w:val="lightGray"/>
@@ -1740,7 +1734,7 @@
       <w:proofErr w:type="spellEnd"/>
       <w:r>
         <w:rPr>
-          <w:rFonts w:ascii="Cambria Math" w:hAnsi="Cambria Math" w:cs="TimesNewRomanPSMT"/>
+          <w:rFonts w:asciiTheme="majorHAnsi" w:hAnsiTheme="majorHAnsi" w:cs="TimesNewRomanPSMT"/>
           <w:sz w:val="21"/>
           <w:szCs w:val="21"/>
           <w:highlight w:val="lightGray"/>
@@ -1750,7 +1744,7 @@
       <w:proofErr w:type="spellStart"/>
       <w:r>
         <w:rPr>
-          <w:rFonts w:ascii="Cambria Math" w:hAnsi="Cambria Math" w:cs="TimesNewRomanPSMT"/>
+          <w:rFonts w:asciiTheme="majorHAnsi" w:hAnsiTheme="majorHAnsi" w:cs="TimesNewRomanPSMT"/>
           <w:sz w:val="21"/>
           <w:szCs w:val="21"/>
           <w:highlight w:val="lightGray"/>
@@ -1760,7 +1754,7 @@
       <w:proofErr w:type="spellEnd"/>
       <w:r>
         <w:rPr>
-          <w:rFonts w:ascii="Cambria Math" w:hAnsi="Cambria Math" w:cs="TimesNewRomanPSMT"/>
+          <w:rFonts w:asciiTheme="majorHAnsi" w:hAnsiTheme="majorHAnsi" w:cs="TimesNewRomanPSMT"/>
           <w:sz w:val="21"/>
           <w:szCs w:val="21"/>
           <w:highlight w:val="lightGray"/>
@@ -1769,7 +1763,7 @@
       </w:r>
       <w:r>
         <w:rPr>
-          <w:rFonts w:ascii="Cambria Math" w:hAnsi="Cambria Math" w:cs="TimesNewRomanPSMT"/>
+          <w:rFonts w:asciiTheme="majorHAnsi" w:hAnsiTheme="majorHAnsi" w:cs="TimesNewRomanPSMT"/>
           <w:sz w:val="21"/>
           <w:szCs w:val="21"/>
         </w:rPr>
@@ -1783,7 +1777,7 @@
         <w:adjustRightInd w:val="0"/>
         <w:spacing w:after="0" w:line="240" w:lineRule="auto"/>
         <w:rPr>
-          <w:rFonts w:ascii="Cambria Math" w:hAnsi="Cambria Math" w:cs="TimesNewRomanPSMT"/>
+          <w:rFonts w:asciiTheme="majorHAnsi" w:hAnsiTheme="majorHAnsi" w:cs="TimesNewRomanPSMT"/>
           <w:sz w:val="21"/>
           <w:szCs w:val="21"/>
         </w:rPr>
@@ -1796,7 +1790,7 @@
         <w:adjustRightInd w:val="0"/>
         <w:spacing w:after="0" w:line="240" w:lineRule="auto"/>
         <w:rPr>
-          <w:rFonts w:ascii="Cambria Math" w:hAnsi="Cambria Math" w:cs="TimesNewRomanPSMT"/>
+          <w:rFonts w:asciiTheme="majorHAnsi" w:hAnsiTheme="majorHAnsi" w:cs="TimesNewRomanPSMT"/>
           <w:sz w:val="21"/>
           <w:szCs w:val="21"/>
         </w:rPr>
@@ -1804,7 +1798,7 @@
       <w:proofErr w:type="spellStart"/>
       <w:r>
         <w:rPr>
-          <w:rFonts w:ascii="Cambria Math" w:hAnsi="Cambria Math" w:cs="TimesNewRomanPSMT"/>
+          <w:rFonts w:asciiTheme="majorHAnsi" w:hAnsiTheme="majorHAnsi" w:cs="TimesNewRomanPSMT"/>
           <w:sz w:val="21"/>
           <w:szCs w:val="21"/>
           <w:highlight w:val="lightGray"/>
@@ -1814,7 +1808,7 @@
       <w:proofErr w:type="spellEnd"/>
       <w:r>
         <w:rPr>
-          <w:rFonts w:ascii="Cambria Math" w:hAnsi="Cambria Math" w:cs="TimesNewRomanPSMT"/>
+          <w:rFonts w:asciiTheme="majorHAnsi" w:hAnsiTheme="majorHAnsi" w:cs="TimesNewRomanPSMT"/>
           <w:sz w:val="21"/>
           <w:szCs w:val="21"/>
           <w:highlight w:val="lightGray"/>
@@ -1823,7 +1817,7 @@
       </w:r>
       <w:r>
         <w:rPr>
-          <w:rFonts w:ascii="Cambria Math" w:hAnsi="Cambria Math" w:cs="TimesNewRomanPSMT"/>
+          <w:rFonts w:asciiTheme="majorHAnsi" w:hAnsiTheme="majorHAnsi" w:cs="TimesNewRomanPSMT"/>
           <w:sz w:val="21"/>
           <w:szCs w:val="21"/>
         </w:rPr>
@@ -1834,26 +1828,26 @@
       <w:pPr>
         <w:pStyle w:val="NoSpacing"/>
         <w:rPr>
-          <w:rFonts w:ascii="Cambria Math" w:eastAsiaTheme="minorEastAsia" w:hAnsi="Cambria Math"/>
-        </w:rPr>
-      </w:pPr>
-      <w:r>
-        <w:rPr>
-          <w:rFonts w:ascii="Cambria Math" w:eastAsiaTheme="minorEastAsia" w:hAnsi="Cambria Math"/>
+          <w:rFonts w:asciiTheme="majorHAnsi" w:eastAsiaTheme="minorEastAsia" w:hAnsiTheme="majorHAnsi"/>
+        </w:rPr>
+      </w:pPr>
+      <w:r>
+        <w:rPr>
+          <w:rFonts w:asciiTheme="majorHAnsi" w:eastAsiaTheme="minorEastAsia" w:hAnsiTheme="majorHAnsi"/>
         </w:rPr>
         <w:t xml:space="preserve">Step </w:t>
       </w:r>
       <w:proofErr w:type="gramStart"/>
       <w:r>
         <w:rPr>
-          <w:rFonts w:ascii="Cambria Math" w:eastAsiaTheme="minorEastAsia" w:hAnsi="Cambria Math"/>
+          <w:rFonts w:asciiTheme="majorHAnsi" w:eastAsiaTheme="minorEastAsia" w:hAnsiTheme="majorHAnsi"/>
         </w:rPr>
         <w:t>1 :</w:t>
       </w:r>
       <w:proofErr w:type="gramEnd"/>
       <w:r>
         <w:rPr>
-          <w:rFonts w:ascii="Cambria Math" w:eastAsiaTheme="minorEastAsia" w:hAnsi="Cambria Math"/>
+          <w:rFonts w:asciiTheme="majorHAnsi" w:eastAsiaTheme="minorEastAsia" w:hAnsiTheme="majorHAnsi"/>
         </w:rPr>
         <w:t xml:space="preserve"> </w:t>
       </w:r>
@@ -1862,7 +1856,7 @@
       <w:pPr>
         <w:pStyle w:val="NoSpacing"/>
         <w:rPr>
-          <w:rFonts w:ascii="Cambria Math" w:eastAsiaTheme="minorEastAsia" w:hAnsi="Cambria Math"/>
+          <w:rFonts w:asciiTheme="majorHAnsi" w:eastAsiaTheme="minorEastAsia" w:hAnsiTheme="majorHAnsi"/>
         </w:rPr>
       </w:pPr>
     </w:p>
@@ -1870,17 +1864,17 @@
       <w:pPr>
         <w:pStyle w:val="NoSpacing"/>
         <w:rPr>
-          <w:rFonts w:ascii="Cambria Math" w:eastAsiaTheme="minorEastAsia" w:hAnsi="Cambria Math"/>
-        </w:rPr>
-      </w:pPr>
-      <w:r>
-        <w:rPr>
-          <w:rFonts w:ascii="Cambria Math" w:eastAsiaTheme="minorEastAsia" w:hAnsi="Cambria Math"/>
+          <w:rFonts w:asciiTheme="majorHAnsi" w:eastAsiaTheme="minorEastAsia" w:hAnsiTheme="majorHAnsi"/>
+        </w:rPr>
+      </w:pPr>
+      <w:r>
+        <w:rPr>
+          <w:rFonts w:asciiTheme="majorHAnsi" w:eastAsiaTheme="minorEastAsia" w:hAnsiTheme="majorHAnsi"/>
           <w:noProof/>
           <w:lang w:eastAsia="en-GB"/>
         </w:rPr>
         <w:drawing>
-          <wp:inline distT="0" distB="0" distL="0" distR="0" wp14:anchorId="71D1AC86" wp14:editId="13D47DC7">
+          <wp:inline distT="0" distB="0" distL="0" distR="0" wp14:anchorId="405770A7" wp14:editId="758982DE">
             <wp:extent cx="5724525" cy="1771650"/>
             <wp:effectExtent l="0" t="0" r="9525" b="0"/>
             <wp:docPr id="2" name="Picture 2"/>
@@ -1933,12 +1927,12 @@
       <w:pPr>
         <w:pStyle w:val="NoSpacing"/>
         <w:rPr>
-          <w:rFonts w:ascii="Cambria Math" w:eastAsiaTheme="minorEastAsia" w:hAnsi="Cambria Math"/>
-        </w:rPr>
-      </w:pPr>
-      <w:r>
-        <w:rPr>
-          <w:rFonts w:ascii="Cambria Math" w:eastAsiaTheme="minorEastAsia" w:hAnsi="Cambria Math"/>
+          <w:rFonts w:asciiTheme="majorHAnsi" w:eastAsiaTheme="minorEastAsia" w:hAnsiTheme="majorHAnsi"/>
+        </w:rPr>
+      </w:pPr>
+      <w:r>
+        <w:rPr>
+          <w:rFonts w:asciiTheme="majorHAnsi" w:eastAsiaTheme="minorEastAsia" w:hAnsiTheme="majorHAnsi"/>
         </w:rPr>
         <w:t xml:space="preserve">Extract two consecutive words if their POS tags conform to the pattern the above table. Next the sentiment orientation of the extracted phrase is calculated using the PMI measure: </w:t>
       </w:r>
@@ -1947,24 +1941,24 @@
       <w:pPr>
         <w:pStyle w:val="NoSpacing"/>
         <w:rPr>
-          <w:rFonts w:ascii="Cambria Math" w:eastAsiaTheme="minorEastAsia" w:hAnsi="Cambria Math"/>
-        </w:rPr>
-      </w:pPr>
-      <w:r>
-        <w:rPr>
-          <w:rFonts w:ascii="Cambria Math" w:eastAsiaTheme="minorEastAsia" w:hAnsi="Cambria Math"/>
+          <w:rFonts w:asciiTheme="majorHAnsi" w:eastAsiaTheme="minorEastAsia" w:hAnsiTheme="majorHAnsi"/>
+        </w:rPr>
+      </w:pPr>
+      <w:r>
+        <w:rPr>
+          <w:rFonts w:asciiTheme="majorHAnsi" w:eastAsiaTheme="minorEastAsia" w:hAnsiTheme="majorHAnsi"/>
         </w:rPr>
         <w:tab/>
       </w:r>
       <w:r>
         <w:rPr>
-          <w:rFonts w:ascii="Cambria Math" w:eastAsiaTheme="minorEastAsia" w:hAnsi="Cambria Math"/>
+          <w:rFonts w:asciiTheme="majorHAnsi" w:eastAsiaTheme="minorEastAsia" w:hAnsiTheme="majorHAnsi"/>
         </w:rPr>
         <w:tab/>
       </w:r>
       <w:r>
         <w:rPr>
-          <w:rFonts w:ascii="Cambria Math" w:eastAsiaTheme="minorEastAsia" w:hAnsi="Cambria Math"/>
+          <w:rFonts w:asciiTheme="majorHAnsi" w:eastAsiaTheme="minorEastAsia" w:hAnsiTheme="majorHAnsi"/>
         </w:rPr>
         <w:tab/>
       </w:r>
@@ -2391,19 +2385,19 @@
       <w:pPr>
         <w:pStyle w:val="NoSpacing"/>
         <w:rPr>
-          <w:rFonts w:ascii="Cambria Math" w:eastAsiaTheme="minorEastAsia" w:hAnsi="Cambria Math"/>
-        </w:rPr>
-      </w:pPr>
-      <w:r>
-        <w:rPr>
-          <w:rFonts w:ascii="Cambria Math" w:eastAsiaTheme="minorEastAsia" w:hAnsi="Cambria Math"/>
+          <w:rFonts w:asciiTheme="majorHAnsi" w:eastAsiaTheme="minorEastAsia" w:hAnsiTheme="majorHAnsi"/>
+        </w:rPr>
+      </w:pPr>
+      <w:r>
+        <w:rPr>
+          <w:rFonts w:asciiTheme="majorHAnsi" w:eastAsiaTheme="minorEastAsia" w:hAnsiTheme="majorHAnsi"/>
         </w:rPr>
         <w:t xml:space="preserve">PMI measures the degree of statistical dependence between two terms. </w:t>
       </w:r>
       <w:proofErr w:type="gramStart"/>
       <w:r>
         <w:rPr>
-          <w:rFonts w:ascii="Cambria Math" w:eastAsiaTheme="minorEastAsia" w:hAnsi="Cambria Math"/>
+          <w:rFonts w:asciiTheme="majorHAnsi" w:eastAsiaTheme="minorEastAsia" w:hAnsiTheme="majorHAnsi"/>
         </w:rPr>
         <w:t xml:space="preserve">Where </w:t>
       </w:r>
@@ -2502,13 +2496,13 @@
       </m:oMath>
       <w:r>
         <w:rPr>
-          <w:rFonts w:ascii="Cambria Math" w:eastAsiaTheme="minorEastAsia" w:hAnsi="Cambria Math"/>
+          <w:rFonts w:asciiTheme="majorHAnsi" w:eastAsiaTheme="minorEastAsia" w:hAnsiTheme="majorHAnsi"/>
         </w:rPr>
         <w:t xml:space="preserve">)  is the </w:t>
       </w:r>
       <w:r>
         <w:rPr>
-          <w:rFonts w:ascii="Cambria Math" w:eastAsiaTheme="minorEastAsia" w:hAnsi="Cambria Math"/>
+          <w:rFonts w:asciiTheme="majorHAnsi" w:eastAsiaTheme="minorEastAsia" w:hAnsiTheme="majorHAnsi"/>
         </w:rPr>
         <w:t xml:space="preserve">co-occurrence probability of </w:t>
       </w:r>
@@ -2548,7 +2542,7 @@
       </m:oMath>
       <w:r>
         <w:rPr>
-          <w:rFonts w:ascii="Cambria Math" w:eastAsiaTheme="minorEastAsia" w:hAnsi="Cambria Math"/>
+          <w:rFonts w:asciiTheme="majorHAnsi" w:eastAsiaTheme="minorEastAsia" w:hAnsiTheme="majorHAnsi"/>
         </w:rPr>
         <w:t xml:space="preserve"> and </w:t>
       </w:r>
@@ -2588,7 +2582,7 @@
       </m:oMath>
       <w:r>
         <w:rPr>
-          <w:rFonts w:ascii="Cambria Math" w:eastAsiaTheme="minorEastAsia" w:hAnsi="Cambria Math"/>
+          <w:rFonts w:asciiTheme="majorHAnsi" w:eastAsiaTheme="minorEastAsia" w:hAnsiTheme="majorHAnsi"/>
         </w:rPr>
         <w:t xml:space="preserve"> and  </w:t>
       </w:r>
@@ -2730,7 +2724,7 @@
       </m:oMath>
       <w:r>
         <w:rPr>
-          <w:rFonts w:ascii="Cambria Math" w:eastAsiaTheme="minorEastAsia" w:hAnsi="Cambria Math"/>
+          <w:rFonts w:asciiTheme="majorHAnsi" w:eastAsiaTheme="minorEastAsia" w:hAnsiTheme="majorHAnsi"/>
         </w:rPr>
         <w:t xml:space="preserve"> is the co-occurrence probability of the two terms if they are statistically independent. </w:t>
       </w:r>
@@ -2739,18 +2733,18 @@
       <w:pPr>
         <w:pStyle w:val="NoSpacing"/>
         <w:rPr>
-          <w:rFonts w:ascii="Cambria Math" w:eastAsiaTheme="minorEastAsia" w:hAnsi="Cambria Math"/>
-        </w:rPr>
-      </w:pPr>
-      <w:r>
-        <w:rPr>
-          <w:rFonts w:ascii="Cambria Math" w:eastAsiaTheme="minorEastAsia" w:hAnsi="Cambria Math"/>
+          <w:rFonts w:asciiTheme="majorHAnsi" w:eastAsiaTheme="minorEastAsia" w:hAnsiTheme="majorHAnsi"/>
+        </w:rPr>
+      </w:pPr>
+      <w:r>
+        <w:rPr>
+          <w:rFonts w:asciiTheme="majorHAnsi" w:eastAsiaTheme="minorEastAsia" w:hAnsiTheme="majorHAnsi"/>
         </w:rPr>
         <w:t xml:space="preserve">Step 2: </w:t>
       </w:r>
       <w:r>
         <w:rPr>
-          <w:rFonts w:ascii="Cambria Math" w:eastAsiaTheme="minorEastAsia" w:hAnsi="Cambria Math"/>
+          <w:rFonts w:asciiTheme="majorHAnsi" w:eastAsiaTheme="minorEastAsia" w:hAnsiTheme="majorHAnsi"/>
         </w:rPr>
         <w:t xml:space="preserve">The SO of a phrase is then determined with the association with the positive reference word “excellent” and the negative reference word “poor”: </w:t>
       </w:r>
@@ -2759,7 +2753,7 @@
       <w:pPr>
         <w:pStyle w:val="NoSpacing"/>
         <w:rPr>
-          <w:rFonts w:ascii="Cambria Math" w:eastAsiaTheme="minorEastAsia" w:hAnsi="Cambria Math"/>
+          <w:rFonts w:asciiTheme="majorHAnsi" w:eastAsiaTheme="minorEastAsia" w:hAnsiTheme="majorHAnsi"/>
         </w:rPr>
       </w:pPr>
     </w:p>
@@ -2767,7 +2761,7 @@
       <w:pPr>
         <w:pStyle w:val="NoSpacing"/>
         <w:rPr>
-          <w:rFonts w:ascii="Cambria Math" w:eastAsiaTheme="minorEastAsia" w:hAnsi="Cambria Math"/>
+          <w:rFonts w:asciiTheme="majorHAnsi" w:eastAsiaTheme="minorEastAsia" w:hAnsiTheme="majorHAnsi"/>
         </w:rPr>
       </w:pPr>
       <m:oMathPara>
@@ -2823,7 +2817,7 @@
                   <m:nor/>
                 </m:rPr>
                 <w:rPr>
-                  <w:rFonts w:ascii="Cambria Math" w:eastAsiaTheme="minorEastAsia" w:hAnsi="Cambria Math"/>
+                  <w:rFonts w:asciiTheme="majorHAnsi" w:eastAsiaTheme="minorEastAsia" w:hAnsiTheme="majorHAnsi"/>
                 </w:rPr>
                 <m:t>excellent"</m:t>
               </m:r>
@@ -2856,7 +2850,7 @@
                   <m:nor/>
                 </m:rPr>
                 <w:rPr>
-                  <w:rFonts w:ascii="Cambria Math" w:eastAsiaTheme="minorEastAsia" w:hAnsi="Cambria Math"/>
+                  <w:rFonts w:asciiTheme="majorHAnsi" w:eastAsiaTheme="minorEastAsia" w:hAnsiTheme="majorHAnsi"/>
                 </w:rPr>
                 <m:t>poor"</m:t>
               </m:r>
@@ -2869,12 +2863,12 @@
       <w:pPr>
         <w:pStyle w:val="NoSpacing"/>
         <w:rPr>
-          <w:rFonts w:ascii="Cambria Math" w:eastAsiaTheme="minorEastAsia" w:hAnsi="Cambria Math"/>
-        </w:rPr>
-      </w:pPr>
-      <w:r>
-        <w:rPr>
-          <w:rFonts w:ascii="Cambria Math" w:eastAsiaTheme="minorEastAsia" w:hAnsi="Cambria Math"/>
+          <w:rFonts w:asciiTheme="majorHAnsi" w:eastAsiaTheme="minorEastAsia" w:hAnsiTheme="majorHAnsi"/>
+        </w:rPr>
+      </w:pPr>
+      <w:r>
+        <w:rPr>
+          <w:rFonts w:asciiTheme="majorHAnsi" w:eastAsiaTheme="minorEastAsia" w:hAnsiTheme="majorHAnsi"/>
         </w:rPr>
         <w:t xml:space="preserve">Probabilities are calculated by issuing queries to a search engine and collecting the number of hits. A constraint added is to ensure the search engine only accept documents that are within 10 words of each other. Hence we can redefine SO as: </w:t>
       </w:r>
@@ -2883,7 +2877,7 @@
       <w:pPr>
         <w:pStyle w:val="NoSpacing"/>
         <w:rPr>
-          <w:rFonts w:ascii="Cambria Math" w:eastAsiaTheme="minorEastAsia" w:hAnsi="Cambria Math"/>
+          <w:rFonts w:asciiTheme="majorHAnsi" w:eastAsiaTheme="minorEastAsia" w:hAnsiTheme="majorHAnsi"/>
         </w:rPr>
       </w:pPr>
       <m:oMathPara>
@@ -2996,7 +2990,7 @@
                       <m:nor/>
                     </m:rPr>
                     <w:rPr>
-                      <w:rFonts w:ascii="Cambria Math" w:eastAsiaTheme="minorEastAsia" w:hAnsi="Cambria Math"/>
+                      <w:rFonts w:asciiTheme="majorHAnsi" w:eastAsiaTheme="minorEastAsia" w:hAnsiTheme="majorHAnsi"/>
                     </w:rPr>
                     <m:t>excellent</m:t>
                   </m:r>
@@ -3073,12 +3067,12 @@
       <w:pPr>
         <w:pStyle w:val="NoSpacing"/>
         <w:rPr>
-          <w:rFonts w:ascii="Cambria Math" w:eastAsiaTheme="minorEastAsia" w:hAnsi="Cambria Math"/>
-        </w:rPr>
-      </w:pPr>
-      <w:r>
-        <w:rPr>
-          <w:rFonts w:ascii="Cambria Math" w:eastAsiaTheme="minorEastAsia" w:hAnsi="Cambria Math"/>
+          <w:rFonts w:asciiTheme="majorHAnsi" w:eastAsiaTheme="minorEastAsia" w:hAnsiTheme="majorHAnsi"/>
+        </w:rPr>
+      </w:pPr>
+      <w:r>
+        <w:rPr>
+          <w:rFonts w:asciiTheme="majorHAnsi" w:eastAsiaTheme="minorEastAsia" w:hAnsiTheme="majorHAnsi"/>
         </w:rPr>
         <w:t xml:space="preserve"> </w:t>
       </w:r>
@@ -3087,12 +3081,12 @@
       <w:pPr>
         <w:pStyle w:val="NoSpacing"/>
         <w:rPr>
-          <w:rFonts w:ascii="Cambria Math" w:eastAsiaTheme="minorEastAsia" w:hAnsi="Cambria Math"/>
-        </w:rPr>
-      </w:pPr>
-      <w:r>
-        <w:rPr>
-          <w:rFonts w:ascii="Cambria Math" w:eastAsiaTheme="minorEastAsia" w:hAnsi="Cambria Math"/>
+          <w:rFonts w:asciiTheme="majorHAnsi" w:eastAsiaTheme="minorEastAsia" w:hAnsiTheme="majorHAnsi"/>
+        </w:rPr>
+      </w:pPr>
+      <w:r>
+        <w:rPr>
+          <w:rFonts w:asciiTheme="majorHAnsi" w:eastAsiaTheme="minorEastAsia" w:hAnsiTheme="majorHAnsi"/>
         </w:rPr>
         <w:t xml:space="preserve">Step 3: Average the SO of all phrases. </w:t>
       </w:r>
@@ -3101,18 +3095,18 @@
       <w:pPr>
         <w:pStyle w:val="NoSpacing"/>
         <w:rPr>
-          <w:rFonts w:ascii="Cambria Math" w:eastAsiaTheme="minorEastAsia" w:hAnsi="Cambria Math"/>
-        </w:rPr>
-      </w:pPr>
-      <w:r>
-        <w:rPr>
-          <w:rFonts w:ascii="Cambria Math" w:eastAsiaTheme="minorEastAsia" w:hAnsi="Cambria Math"/>
+          <w:rFonts w:asciiTheme="majorHAnsi" w:eastAsiaTheme="minorEastAsia" w:hAnsiTheme="majorHAnsi"/>
+        </w:rPr>
+      </w:pPr>
+      <w:r>
+        <w:rPr>
+          <w:rFonts w:asciiTheme="majorHAnsi" w:eastAsiaTheme="minorEastAsia" w:hAnsiTheme="majorHAnsi"/>
         </w:rPr>
         <w:t xml:space="preserve">84% accuracy for </w:t>
       </w:r>
       <w:r>
         <w:rPr>
-          <w:rFonts w:ascii="Cambria Math" w:eastAsiaTheme="minorEastAsia" w:hAnsi="Cambria Math"/>
+          <w:rFonts w:asciiTheme="majorHAnsi" w:eastAsiaTheme="minorEastAsia" w:hAnsiTheme="majorHAnsi"/>
         </w:rPr>
         <w:t xml:space="preserve">automobile reviews and 66% for movie reviews. </w:t>
       </w:r>
@@ -3121,7 +3115,7 @@
       <w:pPr>
         <w:pStyle w:val="NoSpacing"/>
         <w:rPr>
-          <w:rFonts w:ascii="Cambria Math" w:eastAsiaTheme="minorEastAsia" w:hAnsi="Cambria Math"/>
+          <w:rFonts w:asciiTheme="majorHAnsi" w:eastAsiaTheme="minorEastAsia" w:hAnsiTheme="majorHAnsi"/>
         </w:rPr>
       </w:pPr>
     </w:p>
@@ -3129,13 +3123,13 @@
       <w:pPr>
         <w:pStyle w:val="NoSpacing"/>
         <w:rPr>
-          <w:rFonts w:ascii="Cambria Math" w:eastAsiaTheme="minorEastAsia" w:hAnsi="Cambria Math"/>
+          <w:rFonts w:asciiTheme="majorHAnsi" w:eastAsiaTheme="minorEastAsia" w:hAnsiTheme="majorHAnsi"/>
           <w:b/>
         </w:rPr>
       </w:pPr>
       <w:r>
         <w:rPr>
-          <w:rFonts w:ascii="Cambria Math" w:eastAsiaTheme="minorEastAsia" w:hAnsi="Cambria Math"/>
+          <w:rFonts w:asciiTheme="majorHAnsi" w:eastAsiaTheme="minorEastAsia" w:hAnsiTheme="majorHAnsi"/>
           <w:b/>
         </w:rPr>
         <w:t>Chapter 4</w:t>
@@ -3145,24 +3139,24 @@
       <w:pPr>
         <w:pStyle w:val="NoSpacing"/>
         <w:rPr>
-          <w:rFonts w:ascii="Cambria Math" w:eastAsiaTheme="minorEastAsia" w:hAnsi="Cambria Math"/>
-        </w:rPr>
-      </w:pPr>
-      <w:r>
-        <w:rPr>
-          <w:rFonts w:ascii="Cambria Math" w:eastAsiaTheme="minorEastAsia" w:hAnsi="Cambria Math"/>
+          <w:rFonts w:asciiTheme="majorHAnsi" w:eastAsiaTheme="minorEastAsia" w:hAnsiTheme="majorHAnsi"/>
+        </w:rPr>
+      </w:pPr>
+      <w:r>
+        <w:rPr>
+          <w:rFonts w:asciiTheme="majorHAnsi" w:eastAsiaTheme="minorEastAsia" w:hAnsiTheme="majorHAnsi"/>
         </w:rPr>
         <w:t>Subjectivity classification simply aims to determine whether or not a sentence</w:t>
       </w:r>
       <w:r>
         <w:rPr>
-          <w:rFonts w:ascii="Cambria Math" w:eastAsiaTheme="minorEastAsia" w:hAnsi="Cambria Math"/>
+          <w:rFonts w:asciiTheme="majorHAnsi" w:eastAsiaTheme="minorEastAsia" w:hAnsiTheme="majorHAnsi"/>
         </w:rPr>
         <w:t xml:space="preserve"> is subjective or objective.</w:t>
       </w:r>
       <w:r>
         <w:rPr>
-          <w:rFonts w:ascii="Cambria Math" w:eastAsiaTheme="minorEastAsia" w:hAnsi="Cambria Math"/>
+          <w:rFonts w:asciiTheme="majorHAnsi" w:eastAsiaTheme="minorEastAsia" w:hAnsiTheme="majorHAnsi"/>
         </w:rPr>
         <w:t xml:space="preserve"> The first step is to determine whether or not the sentence expresses an opinion or not. The second step is to classify the opinion into positive or negative. </w:t>
       </w:r>
@@ -3171,7 +3165,7 @@
       <w:pPr>
         <w:pStyle w:val="NoSpacing"/>
         <w:rPr>
-          <w:rFonts w:ascii="Cambria Math" w:eastAsiaTheme="minorEastAsia" w:hAnsi="Cambria Math"/>
+          <w:rFonts w:asciiTheme="majorHAnsi" w:eastAsiaTheme="minorEastAsia" w:hAnsiTheme="majorHAnsi"/>
         </w:rPr>
       </w:pPr>
     </w:p>
@@ -3179,13 +3173,13 @@
       <w:pPr>
         <w:pStyle w:val="NoSpacing"/>
         <w:rPr>
-          <w:rFonts w:ascii="Cambria Math" w:eastAsiaTheme="minorEastAsia" w:hAnsi="Cambria Math"/>
+          <w:rFonts w:asciiTheme="majorHAnsi" w:eastAsiaTheme="minorEastAsia" w:hAnsiTheme="majorHAnsi"/>
           <w:b/>
         </w:rPr>
       </w:pPr>
       <w:r>
         <w:rPr>
-          <w:rFonts w:ascii="Cambria Math" w:eastAsiaTheme="minorEastAsia" w:hAnsi="Cambria Math"/>
+          <w:rFonts w:asciiTheme="majorHAnsi" w:eastAsiaTheme="minorEastAsia" w:hAnsiTheme="majorHAnsi"/>
           <w:b/>
         </w:rPr>
         <w:t xml:space="preserve">Chapter 5 </w:t>
@@ -3195,12 +3189,12 @@
       <w:pPr>
         <w:pStyle w:val="NoSpacing"/>
         <w:rPr>
-          <w:rFonts w:ascii="Cambria Math" w:eastAsiaTheme="minorEastAsia" w:hAnsi="Cambria Math"/>
-        </w:rPr>
-      </w:pPr>
-      <w:r>
-        <w:rPr>
-          <w:rFonts w:ascii="Cambria Math" w:eastAsiaTheme="minorEastAsia" w:hAnsi="Cambria Math"/>
+          <w:rFonts w:asciiTheme="majorHAnsi" w:eastAsiaTheme="minorEastAsia" w:hAnsiTheme="majorHAnsi"/>
+        </w:rPr>
+      </w:pPr>
+      <w:r>
+        <w:rPr>
+          <w:rFonts w:asciiTheme="majorHAnsi" w:eastAsiaTheme="minorEastAsia" w:hAnsiTheme="majorHAnsi"/>
         </w:rPr>
         <w:t xml:space="preserve">There are two parts of the aspect-based classification problem: aspect extraction and aspect sentiment classification. </w:t>
       </w:r>
@@ -3208,10 +3202,13 @@
     <w:p>
       <w:pPr>
         <w:pStyle w:val="NoSpacing"/>
-      </w:pPr>
-      <w:r>
-        <w:rPr>
-          <w:rFonts w:ascii="Cambria Math" w:eastAsiaTheme="minorEastAsia" w:hAnsi="Cambria Math"/>
+        <w:rPr>
+          <w:rFonts w:asciiTheme="majorHAnsi" w:hAnsiTheme="majorHAnsi"/>
+        </w:rPr>
+      </w:pPr>
+      <w:r>
+        <w:rPr>
+          <w:rFonts w:asciiTheme="majorHAnsi" w:eastAsiaTheme="minorEastAsia" w:hAnsiTheme="majorHAnsi"/>
         </w:rPr>
         <w:t>Aspect Sentiment Classification: Supervised learning and lexicon-based approach. For supervised learning the approach is to use parsing to determine the dependency and other relevant information</w:t>
       </w:r>
@@ -3241,6 +3238,9 @@
       </w:r>
       <w:proofErr w:type="gramEnd"/>
       <w:r>
+        <w:rPr>
+          <w:rFonts w:asciiTheme="majorHAnsi" w:hAnsiTheme="majorHAnsi"/>
+        </w:rPr>
         <w:t xml:space="preserve"> </w:t>
       </w:r>
     </w:p>
@@ -4005,7 +4005,7 @@
           <w:numId w:val="4"/>
         </w:numPr>
         <w:rPr>
-          <w:rFonts w:ascii="Cambria Math" w:hAnsi="Cambria Math"/>
+          <w:rFonts w:asciiTheme="majorHAnsi" w:hAnsiTheme="majorHAnsi"/>
           <w:i/>
         </w:rPr>
       </w:pPr>
@@ -4024,7 +4024,7 @@
           <w:numId w:val="4"/>
         </w:numPr>
         <w:rPr>
-          <w:rFonts w:ascii="Cambria Math" w:hAnsi="Cambria Math"/>
+          <w:rFonts w:asciiTheme="majorHAnsi" w:hAnsiTheme="majorHAnsi"/>
           <w:i/>
         </w:rPr>
       </w:pPr>
@@ -4043,7 +4043,7 @@
           <w:numId w:val="4"/>
         </w:numPr>
         <w:rPr>
-          <w:rFonts w:ascii="Cambria Math" w:hAnsi="Cambria Math"/>
+          <w:rFonts w:asciiTheme="majorHAnsi" w:hAnsiTheme="majorHAnsi"/>
           <w:i/>
         </w:rPr>
       </w:pPr>
@@ -4062,7 +4062,7 @@
           <w:numId w:val="4"/>
         </w:numPr>
         <w:rPr>
-          <w:rFonts w:ascii="Cambria Math" w:hAnsi="Cambria Math"/>
+          <w:rFonts w:asciiTheme="majorHAnsi" w:hAnsiTheme="majorHAnsi"/>
           <w:i/>
         </w:rPr>
       </w:pPr>
@@ -4087,7 +4087,7 @@
         <w:pStyle w:val="NoSpacing"/>
         <w:ind w:left="360"/>
         <w:rPr>
-          <w:rFonts w:ascii="Cambria Math" w:hAnsi="Cambria Math"/>
+          <w:rFonts w:asciiTheme="majorHAnsi" w:hAnsiTheme="majorHAnsi"/>
           <w:i/>
         </w:rPr>
       </w:pPr>
@@ -4100,13 +4100,13 @@
           <w:numId w:val="2"/>
         </w:numPr>
         <w:rPr>
-          <w:rFonts w:ascii="Cambria Math" w:hAnsi="Cambria Math"/>
+          <w:rFonts w:asciiTheme="majorHAnsi" w:hAnsiTheme="majorHAnsi"/>
           <w:b/>
         </w:rPr>
       </w:pPr>
       <w:r>
         <w:rPr>
-          <w:rFonts w:ascii="Cambria Math" w:hAnsi="Cambria Math"/>
+          <w:rFonts w:asciiTheme="majorHAnsi" w:hAnsiTheme="majorHAnsi"/>
           <w:b/>
         </w:rPr>
         <w:t xml:space="preserve">Sentiment Analysis of Text Using SVM – ( Yong Yang, Chun Xu, </w:t>
@@ -4114,7 +4114,7 @@
       <w:proofErr w:type="spellStart"/>
       <w:r>
         <w:rPr>
-          <w:rFonts w:ascii="Cambria Math" w:hAnsi="Cambria Math"/>
+          <w:rFonts w:asciiTheme="majorHAnsi" w:hAnsiTheme="majorHAnsi"/>
           <w:b/>
         </w:rPr>
         <w:t>Ze</w:t>
@@ -4122,7 +4122,7 @@
       <w:proofErr w:type="spellEnd"/>
       <w:r>
         <w:rPr>
-          <w:rFonts w:ascii="Cambria Math" w:hAnsi="Cambria Math"/>
+          <w:rFonts w:asciiTheme="majorHAnsi" w:hAnsiTheme="majorHAnsi"/>
           <w:b/>
         </w:rPr>
         <w:t xml:space="preserve"> Ren, 2011)</w:t>
@@ -4131,30 +4131,30 @@
     <w:p>
       <w:pPr>
         <w:rPr>
-          <w:rFonts w:ascii="Cambria Math" w:eastAsiaTheme="minorEastAsia" w:hAnsi="Cambria Math"/>
-        </w:rPr>
-      </w:pPr>
-      <w:r>
-        <w:rPr>
-          <w:rFonts w:ascii="Cambria Math" w:hAnsi="Cambria Math"/>
+          <w:rFonts w:asciiTheme="majorHAnsi" w:eastAsiaTheme="minorEastAsia" w:hAnsiTheme="majorHAnsi"/>
+        </w:rPr>
+      </w:pPr>
+      <w:r>
+        <w:rPr>
+          <w:rFonts w:asciiTheme="majorHAnsi" w:hAnsiTheme="majorHAnsi"/>
         </w:rPr>
         <w:t xml:space="preserve"> </w:t>
       </w:r>
       <w:r>
         <w:rPr>
-          <w:rFonts w:ascii="Cambria Math" w:hAnsi="Cambria Math"/>
+          <w:rFonts w:asciiTheme="majorHAnsi" w:hAnsiTheme="majorHAnsi"/>
         </w:rPr>
         <w:t xml:space="preserve">In their article,  &lt;authors&gt; suggest that the process of sentiment analysis can be reduced to examining text as a collection of concept words, thereby removing the need for </w:t>
       </w:r>
       <w:r>
         <w:rPr>
-          <w:rFonts w:ascii="Cambria Math" w:hAnsi="Cambria Math"/>
+          <w:rFonts w:asciiTheme="majorHAnsi" w:hAnsiTheme="majorHAnsi"/>
         </w:rPr>
         <w:t xml:space="preserve">extracting the relationships between sentences and paragraphs. </w:t>
       </w:r>
       <w:r>
         <w:rPr>
-          <w:rFonts w:ascii="Cambria Math" w:hAnsi="Cambria Math"/>
+          <w:rFonts w:asciiTheme="majorHAnsi" w:hAnsiTheme="majorHAnsi"/>
         </w:rPr>
         <w:t xml:space="preserve">The document text is then transformed into a vector space model of the form </w:t>
       </w:r>
@@ -4372,7 +4372,7 @@
       </m:oMath>
       <w:r>
         <w:rPr>
-          <w:rFonts w:ascii="Cambria Math" w:eastAsiaTheme="minorEastAsia" w:hAnsi="Cambria Math"/>
+          <w:rFonts w:asciiTheme="majorHAnsi" w:eastAsiaTheme="minorEastAsia" w:hAnsiTheme="majorHAnsi"/>
         </w:rPr>
         <w:t xml:space="preserve"> where </w:t>
       </w:r>
@@ -4406,14 +4406,14 @@
       </m:oMath>
       <w:r>
         <w:rPr>
-          <w:rFonts w:ascii="Cambria Math" w:eastAsiaTheme="minorEastAsia" w:hAnsi="Cambria Math"/>
+          <w:rFonts w:asciiTheme="majorHAnsi" w:eastAsiaTheme="minorEastAsia" w:hAnsiTheme="majorHAnsi"/>
         </w:rPr>
         <w:t xml:space="preserve"> refers to the term and </w:t>
       </w:r>
       <w:proofErr w:type="gramStart"/>
       <w:r>
         <w:rPr>
-          <w:rFonts w:ascii="Cambria Math" w:eastAsiaTheme="minorEastAsia" w:hAnsi="Cambria Math"/>
+          <w:rFonts w:asciiTheme="majorHAnsi" w:eastAsiaTheme="minorEastAsia" w:hAnsiTheme="majorHAnsi"/>
         </w:rPr>
         <w:t xml:space="preserve">the </w:t>
       </w:r>
@@ -4447,40 +4447,40 @@
       </m:oMath>
       <w:r>
         <w:rPr>
-          <w:rFonts w:ascii="Cambria Math" w:eastAsiaTheme="minorEastAsia" w:hAnsi="Cambria Math"/>
+          <w:rFonts w:asciiTheme="majorHAnsi" w:eastAsiaTheme="minorEastAsia" w:hAnsiTheme="majorHAnsi"/>
         </w:rPr>
         <w:t xml:space="preserve"> refers</w:t>
       </w:r>
       <w:proofErr w:type="gramEnd"/>
       <w:r>
         <w:rPr>
-          <w:rFonts w:ascii="Cambria Math" w:eastAsiaTheme="minorEastAsia" w:hAnsi="Cambria Math"/>
+          <w:rFonts w:asciiTheme="majorHAnsi" w:eastAsiaTheme="minorEastAsia" w:hAnsiTheme="majorHAnsi"/>
         </w:rPr>
         <w:t xml:space="preserve"> to the</w:t>
       </w:r>
       <w:r>
         <w:rPr>
-          <w:rFonts w:ascii="Cambria Math" w:eastAsiaTheme="minorEastAsia" w:hAnsi="Cambria Math"/>
+          <w:rFonts w:asciiTheme="majorHAnsi" w:eastAsiaTheme="minorEastAsia" w:hAnsiTheme="majorHAnsi"/>
         </w:rPr>
         <w:t xml:space="preserve"> corresponding</w:t>
       </w:r>
       <w:r>
         <w:rPr>
-          <w:rFonts w:ascii="Cambria Math" w:eastAsiaTheme="minorEastAsia" w:hAnsi="Cambria Math"/>
+          <w:rFonts w:asciiTheme="majorHAnsi" w:eastAsiaTheme="minorEastAsia" w:hAnsiTheme="majorHAnsi"/>
         </w:rPr>
         <w:t xml:space="preserve"> weight. The weight is calculated using </w:t>
       </w:r>
       <w:proofErr w:type="spellStart"/>
       <w:r>
         <w:rPr>
-          <w:rFonts w:ascii="Cambria Math" w:eastAsiaTheme="minorEastAsia" w:hAnsi="Cambria Math"/>
+          <w:rFonts w:asciiTheme="majorHAnsi" w:eastAsiaTheme="minorEastAsia" w:hAnsiTheme="majorHAnsi"/>
         </w:rPr>
         <w:t>tf-idf</w:t>
       </w:r>
       <w:proofErr w:type="spellEnd"/>
       <w:r>
         <w:rPr>
-          <w:rFonts w:ascii="Cambria Math" w:eastAsiaTheme="minorEastAsia" w:hAnsi="Cambria Math"/>
+          <w:rFonts w:asciiTheme="majorHAnsi" w:eastAsiaTheme="minorEastAsia" w:hAnsiTheme="majorHAnsi"/>
         </w:rPr>
         <w:t xml:space="preserve"> which has the formula: </w:t>
       </w:r>
@@ -4488,7 +4488,7 @@
     <w:p>
       <w:pPr>
         <w:rPr>
-          <w:rFonts w:ascii="Cambria Math" w:eastAsiaTheme="minorEastAsia" w:hAnsi="Cambria Math"/>
+          <w:rFonts w:asciiTheme="majorHAnsi" w:eastAsiaTheme="minorEastAsia" w:hAnsiTheme="majorHAnsi"/>
         </w:rPr>
       </w:pPr>
       <m:oMathPara>
@@ -4873,20 +4873,20 @@
     <w:p>
       <w:pPr>
         <w:rPr>
-          <w:rFonts w:ascii="Cambria Math" w:eastAsiaTheme="minorEastAsia" w:hAnsi="Cambria Math"/>
+          <w:rFonts w:asciiTheme="majorHAnsi" w:eastAsiaTheme="minorEastAsia" w:hAnsiTheme="majorHAnsi"/>
         </w:rPr>
       </w:pPr>
       <w:proofErr w:type="gramStart"/>
       <w:r>
         <w:rPr>
-          <w:rFonts w:ascii="Cambria Math" w:eastAsiaTheme="minorEastAsia" w:hAnsi="Cambria Math"/>
+          <w:rFonts w:asciiTheme="majorHAnsi" w:eastAsiaTheme="minorEastAsia" w:hAnsiTheme="majorHAnsi"/>
         </w:rPr>
         <w:t>where</w:t>
       </w:r>
       <w:proofErr w:type="gramEnd"/>
       <w:r>
         <w:rPr>
-          <w:rFonts w:ascii="Cambria Math" w:eastAsiaTheme="minorEastAsia" w:hAnsi="Cambria Math"/>
+          <w:rFonts w:asciiTheme="majorHAnsi" w:eastAsiaTheme="minorEastAsia" w:hAnsiTheme="majorHAnsi"/>
         </w:rPr>
         <w:t xml:space="preserve"> </w:t>
       </w:r>
@@ -4926,7 +4926,7 @@
       </m:oMath>
       <w:r>
         <w:rPr>
-          <w:rFonts w:ascii="Cambria Math" w:eastAsiaTheme="minorEastAsia" w:hAnsi="Cambria Math"/>
+          <w:rFonts w:asciiTheme="majorHAnsi" w:eastAsiaTheme="minorEastAsia" w:hAnsiTheme="majorHAnsi"/>
         </w:rPr>
         <w:t xml:space="preserve"> refers to the frequency of the term </w:t>
       </w:r>
@@ -4960,7 +4960,7 @@
       </m:oMath>
       <w:r>
         <w:rPr>
-          <w:rFonts w:ascii="Cambria Math" w:eastAsiaTheme="minorEastAsia" w:hAnsi="Cambria Math"/>
+          <w:rFonts w:asciiTheme="majorHAnsi" w:eastAsiaTheme="minorEastAsia" w:hAnsiTheme="majorHAnsi"/>
         </w:rPr>
         <w:t xml:space="preserve"> in document </w:t>
       </w:r>
@@ -4974,7 +4974,7 @@
       </m:oMath>
       <w:r>
         <w:rPr>
-          <w:rFonts w:ascii="Cambria Math" w:eastAsiaTheme="minorEastAsia" w:hAnsi="Cambria Math"/>
+          <w:rFonts w:asciiTheme="majorHAnsi" w:eastAsiaTheme="minorEastAsia" w:hAnsiTheme="majorHAnsi"/>
         </w:rPr>
         <w:t xml:space="preserve">, </w:t>
       </w:r>
@@ -4988,13 +4988,13 @@
       </m:oMath>
       <w:r>
         <w:rPr>
-          <w:rFonts w:ascii="Cambria Math" w:eastAsiaTheme="minorEastAsia" w:hAnsi="Cambria Math"/>
+          <w:rFonts w:asciiTheme="majorHAnsi" w:eastAsiaTheme="minorEastAsia" w:hAnsiTheme="majorHAnsi"/>
         </w:rPr>
         <w:t xml:space="preserve"> </w:t>
       </w:r>
       <w:r>
         <w:rPr>
-          <w:rFonts w:ascii="Cambria Math" w:eastAsiaTheme="minorEastAsia" w:hAnsi="Cambria Math"/>
+          <w:rFonts w:asciiTheme="majorHAnsi" w:eastAsiaTheme="minorEastAsia" w:hAnsiTheme="majorHAnsi"/>
         </w:rPr>
         <w:t xml:space="preserve">is the total number of documents while </w:t>
       </w:r>
@@ -5028,13 +5028,13 @@
       </m:oMath>
       <w:r>
         <w:rPr>
-          <w:rFonts w:ascii="Cambria Math" w:eastAsiaTheme="minorEastAsia" w:hAnsi="Cambria Math"/>
+          <w:rFonts w:asciiTheme="majorHAnsi" w:eastAsiaTheme="minorEastAsia" w:hAnsiTheme="majorHAnsi"/>
         </w:rPr>
         <w:t xml:space="preserve"> </w:t>
       </w:r>
       <w:r>
         <w:rPr>
-          <w:rFonts w:ascii="Cambria Math" w:eastAsiaTheme="minorEastAsia" w:hAnsi="Cambria Math"/>
+          <w:rFonts w:asciiTheme="majorHAnsi" w:eastAsiaTheme="minorEastAsia" w:hAnsiTheme="majorHAnsi"/>
         </w:rPr>
         <w:t xml:space="preserve">refers to the number of documents containing the term </w:t>
       </w:r>
@@ -5068,7 +5068,7 @@
       </m:oMath>
       <w:r>
         <w:rPr>
-          <w:rFonts w:ascii="Cambria Math" w:eastAsiaTheme="minorEastAsia" w:hAnsi="Cambria Math"/>
+          <w:rFonts w:asciiTheme="majorHAnsi" w:eastAsiaTheme="minorEastAsia" w:hAnsiTheme="majorHAnsi"/>
         </w:rPr>
         <w:t xml:space="preserve">. </w:t>
       </w:r>
@@ -5076,18 +5076,18 @@
     <w:p>
       <w:pPr>
         <w:rPr>
-          <w:rFonts w:ascii="Cambria Math" w:eastAsiaTheme="minorEastAsia" w:hAnsi="Cambria Math"/>
-        </w:rPr>
-      </w:pPr>
-      <w:r>
-        <w:rPr>
-          <w:rFonts w:ascii="Cambria Math" w:eastAsiaTheme="minorEastAsia" w:hAnsi="Cambria Math"/>
+          <w:rFonts w:asciiTheme="majorHAnsi" w:eastAsiaTheme="minorEastAsia" w:hAnsiTheme="majorHAnsi"/>
+        </w:rPr>
+      </w:pPr>
+      <w:r>
+        <w:rPr>
+          <w:rFonts w:asciiTheme="majorHAnsi" w:eastAsiaTheme="minorEastAsia" w:hAnsiTheme="majorHAnsi"/>
         </w:rPr>
         <w:t xml:space="preserve">After feature extraction takes place, </w:t>
       </w:r>
       <w:r>
         <w:rPr>
-          <w:rFonts w:ascii="Cambria Math" w:eastAsiaTheme="minorEastAsia" w:hAnsi="Cambria Math"/>
+          <w:rFonts w:asciiTheme="majorHAnsi" w:eastAsiaTheme="minorEastAsia" w:hAnsiTheme="majorHAnsi"/>
         </w:rPr>
         <w:t xml:space="preserve">it’s discovered that there are a large number of words in the feature space, hence dimensionality reduction is necessary. The assumption is that for each category, words that are common across them are less important that word that aren’t. Hence, these words are removed. Afterwards, features are scored based on mutual information, information gain, expected cross entropy and text evidence.  </w:t>
       </w:r>
@@ -5095,12 +5095,12 @@
     <w:p>
       <w:pPr>
         <w:rPr>
-          <w:rFonts w:ascii="Cambria Math" w:eastAsiaTheme="minorEastAsia" w:hAnsi="Cambria Math"/>
-        </w:rPr>
-      </w:pPr>
-      <w:r>
-        <w:rPr>
-          <w:rFonts w:ascii="Cambria Math" w:eastAsiaTheme="minorEastAsia" w:hAnsi="Cambria Math"/>
+          <w:rFonts w:asciiTheme="majorHAnsi" w:eastAsiaTheme="minorEastAsia" w:hAnsiTheme="majorHAnsi"/>
+        </w:rPr>
+      </w:pPr>
+      <w:r>
+        <w:rPr>
+          <w:rFonts w:asciiTheme="majorHAnsi" w:eastAsiaTheme="minorEastAsia" w:hAnsiTheme="majorHAnsi"/>
         </w:rPr>
         <w:t xml:space="preserve">The process by which features are extracted is as follows: </w:t>
       </w:r>
@@ -5113,12 +5113,12 @@
           <w:numId w:val="3"/>
         </w:numPr>
         <w:rPr>
-          <w:rFonts w:ascii="Cambria Math" w:eastAsiaTheme="minorEastAsia" w:hAnsi="Cambria Math"/>
-        </w:rPr>
-      </w:pPr>
-      <w:r>
-        <w:rPr>
-          <w:rFonts w:ascii="Cambria Math" w:eastAsiaTheme="minorEastAsia" w:hAnsi="Cambria Math"/>
+          <w:rFonts w:asciiTheme="majorHAnsi" w:eastAsiaTheme="minorEastAsia" w:hAnsiTheme="majorHAnsi"/>
+        </w:rPr>
+      </w:pPr>
+      <w:r>
+        <w:rPr>
+          <w:rFonts w:asciiTheme="majorHAnsi" w:eastAsiaTheme="minorEastAsia" w:hAnsiTheme="majorHAnsi"/>
         </w:rPr>
         <w:t xml:space="preserve">Initialise with all words that appear in this category </w:t>
       </w:r>
@@ -5131,12 +5131,12 @@
           <w:numId w:val="3"/>
         </w:numPr>
         <w:rPr>
-          <w:rFonts w:ascii="Cambria Math" w:eastAsiaTheme="minorEastAsia" w:hAnsi="Cambria Math"/>
-        </w:rPr>
-      </w:pPr>
-      <w:r>
-        <w:rPr>
-          <w:rFonts w:ascii="Cambria Math" w:eastAsiaTheme="minorEastAsia" w:hAnsi="Cambria Math"/>
+          <w:rFonts w:asciiTheme="majorHAnsi" w:eastAsiaTheme="minorEastAsia" w:hAnsiTheme="majorHAnsi"/>
+        </w:rPr>
+      </w:pPr>
+      <w:r>
+        <w:rPr>
+          <w:rFonts w:asciiTheme="majorHAnsi" w:eastAsiaTheme="minorEastAsia" w:hAnsiTheme="majorHAnsi"/>
         </w:rPr>
         <w:t xml:space="preserve">Calculate mutual information by using the formula: </w:t>
       </w:r>
@@ -5145,7 +5145,7 @@
       <w:pPr>
         <w:pStyle w:val="ListParagraph"/>
         <w:rPr>
-          <w:rFonts w:ascii="Cambria Math" w:eastAsiaTheme="minorEastAsia" w:hAnsi="Cambria Math"/>
+          <w:rFonts w:asciiTheme="majorHAnsi" w:eastAsiaTheme="minorEastAsia" w:hAnsiTheme="majorHAnsi"/>
         </w:rPr>
       </w:pPr>
       <m:oMathPara>
@@ -5373,20 +5373,20 @@
       <w:pPr>
         <w:pStyle w:val="ListParagraph"/>
         <w:rPr>
-          <w:rFonts w:ascii="Cambria Math" w:eastAsiaTheme="minorEastAsia" w:hAnsi="Cambria Math"/>
+          <w:rFonts w:asciiTheme="majorHAnsi" w:eastAsiaTheme="minorEastAsia" w:hAnsiTheme="majorHAnsi"/>
         </w:rPr>
       </w:pPr>
       <w:proofErr w:type="gramStart"/>
       <w:r>
         <w:rPr>
-          <w:rFonts w:ascii="Cambria Math" w:eastAsiaTheme="minorEastAsia" w:hAnsi="Cambria Math"/>
+          <w:rFonts w:asciiTheme="majorHAnsi" w:eastAsiaTheme="minorEastAsia" w:hAnsiTheme="majorHAnsi"/>
         </w:rPr>
         <w:t>where</w:t>
       </w:r>
       <w:proofErr w:type="gramEnd"/>
       <w:r>
         <w:rPr>
-          <w:rFonts w:ascii="Cambria Math" w:eastAsiaTheme="minorEastAsia" w:hAnsi="Cambria Math"/>
+          <w:rFonts w:asciiTheme="majorHAnsi" w:eastAsiaTheme="minorEastAsia" w:hAnsiTheme="majorHAnsi"/>
         </w:rPr>
         <w:t xml:space="preserve"> </w:t>
       </w:r>
@@ -5446,7 +5446,7 @@
       </m:oMath>
       <w:r>
         <w:rPr>
-          <w:rFonts w:ascii="Cambria Math" w:eastAsiaTheme="minorEastAsia" w:hAnsi="Cambria Math"/>
+          <w:rFonts w:asciiTheme="majorHAnsi" w:eastAsiaTheme="minorEastAsia" w:hAnsiTheme="majorHAnsi"/>
         </w:rPr>
         <w:t xml:space="preserve"> is the frequency of item t from the training corpus  in category </w:t>
       </w:r>
@@ -5480,7 +5480,7 @@
       </m:oMath>
       <w:r>
         <w:rPr>
-          <w:rFonts w:ascii="Cambria Math" w:eastAsiaTheme="minorEastAsia" w:hAnsi="Cambria Math"/>
+          <w:rFonts w:asciiTheme="majorHAnsi" w:eastAsiaTheme="minorEastAsia" w:hAnsiTheme="majorHAnsi"/>
         </w:rPr>
         <w:t xml:space="preserve">, </w:t>
       </w:r>
@@ -5494,7 +5494,7 @@
       </m:oMath>
       <w:r>
         <w:rPr>
-          <w:rFonts w:ascii="Cambria Math" w:eastAsiaTheme="minorEastAsia" w:hAnsi="Cambria Math"/>
+          <w:rFonts w:asciiTheme="majorHAnsi" w:eastAsiaTheme="minorEastAsia" w:hAnsiTheme="majorHAnsi"/>
         </w:rPr>
         <w:t xml:space="preserve">is the number of documents in which the term </w:t>
       </w:r>
@@ -5508,7 +5508,7 @@
       </m:oMath>
       <w:r>
         <w:rPr>
-          <w:rFonts w:ascii="Cambria Math" w:eastAsiaTheme="minorEastAsia" w:hAnsi="Cambria Math"/>
+          <w:rFonts w:asciiTheme="majorHAnsi" w:eastAsiaTheme="minorEastAsia" w:hAnsiTheme="majorHAnsi"/>
         </w:rPr>
         <w:t xml:space="preserve">appears in the category </w:t>
       </w:r>
@@ -5542,7 +5542,7 @@
       </m:oMath>
       <w:r>
         <w:rPr>
-          <w:rFonts w:ascii="Cambria Math" w:eastAsiaTheme="minorEastAsia" w:hAnsi="Cambria Math"/>
+          <w:rFonts w:asciiTheme="majorHAnsi" w:eastAsiaTheme="minorEastAsia" w:hAnsiTheme="majorHAnsi"/>
         </w:rPr>
         <w:t xml:space="preserve"> while N is the number of documents in which the term </w:t>
       </w:r>
@@ -5556,7 +5556,7 @@
       </m:oMath>
       <w:r>
         <w:rPr>
-          <w:rFonts w:ascii="Cambria Math" w:eastAsiaTheme="minorEastAsia" w:hAnsi="Cambria Math"/>
+          <w:rFonts w:asciiTheme="majorHAnsi" w:eastAsiaTheme="minorEastAsia" w:hAnsiTheme="majorHAnsi"/>
         </w:rPr>
         <w:t xml:space="preserve"> appears in all of the training corpus. </w:t>
       </w:r>
@@ -5569,12 +5569,12 @@
           <w:numId w:val="3"/>
         </w:numPr>
         <w:rPr>
-          <w:rFonts w:ascii="Cambria Math" w:eastAsiaTheme="minorEastAsia" w:hAnsi="Cambria Math"/>
-        </w:rPr>
-      </w:pPr>
-      <w:r>
-        <w:rPr>
-          <w:rFonts w:ascii="Cambria Math" w:eastAsiaTheme="minorEastAsia" w:hAnsi="Cambria Math"/>
+          <w:rFonts w:asciiTheme="majorHAnsi" w:eastAsiaTheme="minorEastAsia" w:hAnsiTheme="majorHAnsi"/>
+        </w:rPr>
+      </w:pPr>
+      <w:r>
+        <w:rPr>
+          <w:rFonts w:asciiTheme="majorHAnsi" w:eastAsiaTheme="minorEastAsia" w:hAnsiTheme="majorHAnsi"/>
         </w:rPr>
         <w:lastRenderedPageBreak/>
         <w:t xml:space="preserve">The features are sorted according to their mutual information </w:t>
@@ -5588,12 +5588,12 @@
           <w:numId w:val="3"/>
         </w:numPr>
         <w:rPr>
-          <w:rFonts w:ascii="Cambria Math" w:eastAsiaTheme="minorEastAsia" w:hAnsi="Cambria Math"/>
-        </w:rPr>
-      </w:pPr>
-      <w:r>
-        <w:rPr>
-          <w:rFonts w:ascii="Cambria Math" w:eastAsiaTheme="minorEastAsia" w:hAnsi="Cambria Math"/>
+          <w:rFonts w:asciiTheme="majorHAnsi" w:eastAsiaTheme="minorEastAsia" w:hAnsiTheme="majorHAnsi"/>
+        </w:rPr>
+      </w:pPr>
+      <w:r>
+        <w:rPr>
+          <w:rFonts w:asciiTheme="majorHAnsi" w:eastAsiaTheme="minorEastAsia" w:hAnsiTheme="majorHAnsi"/>
         </w:rPr>
         <w:t xml:space="preserve">Select the highest </w:t>
       </w:r>
@@ -5607,7 +5607,7 @@
       </m:oMath>
       <w:r>
         <w:rPr>
-          <w:rFonts w:ascii="Cambria Math" w:eastAsiaTheme="minorEastAsia" w:hAnsi="Cambria Math"/>
+          <w:rFonts w:asciiTheme="majorHAnsi" w:eastAsiaTheme="minorEastAsia" w:hAnsiTheme="majorHAnsi"/>
         </w:rPr>
         <w:t xml:space="preserve"> features.</w:t>
       </w:r>
@@ -5615,24 +5615,24 @@
     <w:p>
       <w:pPr>
         <w:rPr>
-          <w:rFonts w:ascii="Cambria Math" w:eastAsiaTheme="minorEastAsia" w:hAnsi="Cambria Math"/>
-        </w:rPr>
-      </w:pPr>
-      <w:r>
-        <w:rPr>
-          <w:rFonts w:ascii="Cambria Math" w:eastAsiaTheme="minorEastAsia" w:hAnsi="Cambria Math"/>
+          <w:rFonts w:asciiTheme="majorHAnsi" w:eastAsiaTheme="minorEastAsia" w:hAnsiTheme="majorHAnsi"/>
+        </w:rPr>
+      </w:pPr>
+      <w:r>
+        <w:rPr>
+          <w:rFonts w:asciiTheme="majorHAnsi" w:eastAsiaTheme="minorEastAsia" w:hAnsiTheme="majorHAnsi"/>
         </w:rPr>
         <w:t>During pre-processing, text undergoes word</w:t>
       </w:r>
       <w:r>
         <w:rPr>
-          <w:rFonts w:ascii="Cambria Math" w:eastAsiaTheme="minorEastAsia" w:hAnsi="Cambria Math"/>
+          <w:rFonts w:asciiTheme="majorHAnsi" w:eastAsiaTheme="minorEastAsia" w:hAnsiTheme="majorHAnsi"/>
         </w:rPr>
         <w:t xml:space="preserve"> separation, stop word removal </w:t>
       </w:r>
       <w:r>
         <w:rPr>
-          <w:rFonts w:ascii="Cambria Math" w:eastAsiaTheme="minorEastAsia" w:hAnsi="Cambria Math"/>
+          <w:rFonts w:asciiTheme="majorHAnsi" w:eastAsiaTheme="minorEastAsia" w:hAnsiTheme="majorHAnsi"/>
         </w:rPr>
         <w:t xml:space="preserve">and statistic generation. </w:t>
       </w:r>
@@ -5640,18 +5640,18 @@
     <w:p>
       <w:pPr>
         <w:rPr>
-          <w:rFonts w:ascii="Cambria Math" w:eastAsiaTheme="minorEastAsia" w:hAnsi="Cambria Math"/>
-        </w:rPr>
-      </w:pPr>
-      <w:r>
-        <w:rPr>
-          <w:rFonts w:ascii="Cambria Math" w:eastAsiaTheme="minorEastAsia" w:hAnsi="Cambria Math"/>
+          <w:rFonts w:asciiTheme="majorHAnsi" w:eastAsiaTheme="minorEastAsia" w:hAnsiTheme="majorHAnsi"/>
+        </w:rPr>
+      </w:pPr>
+      <w:r>
+        <w:rPr>
+          <w:rFonts w:asciiTheme="majorHAnsi" w:eastAsiaTheme="minorEastAsia" w:hAnsiTheme="majorHAnsi"/>
         </w:rPr>
         <w:t>Using recall and precision as measures of accuracy, the classifier had an average of 81.11% recall in closed test and precision of 81.42% while the open test had an average of 81.09% and precision of 81.12%</w:t>
       </w:r>
       <w:r>
         <w:rPr>
-          <w:rFonts w:ascii="Cambria Math" w:eastAsiaTheme="minorEastAsia" w:hAnsi="Cambria Math"/>
+          <w:rFonts w:asciiTheme="majorHAnsi" w:eastAsiaTheme="minorEastAsia" w:hAnsiTheme="majorHAnsi"/>
         </w:rPr>
         <w:t>.</w:t>
       </w:r>
@@ -5659,7 +5659,7 @@
     <w:p>
       <w:pPr>
         <w:rPr>
-          <w:rFonts w:ascii="Cambria Math" w:eastAsiaTheme="minorEastAsia" w:hAnsi="Cambria Math"/>
+          <w:rFonts w:asciiTheme="majorHAnsi" w:eastAsiaTheme="minorEastAsia" w:hAnsiTheme="majorHAnsi"/>
         </w:rPr>
       </w:pPr>
     </w:p>
@@ -5671,13 +5671,13 @@
           <w:numId w:val="2"/>
         </w:numPr>
         <w:rPr>
-          <w:rFonts w:ascii="Cambria Math" w:eastAsiaTheme="minorEastAsia" w:hAnsi="Cambria Math"/>
+          <w:rFonts w:asciiTheme="majorHAnsi" w:eastAsiaTheme="minorEastAsia" w:hAnsiTheme="majorHAnsi"/>
           <w:b/>
         </w:rPr>
       </w:pPr>
       <w:r>
         <w:rPr>
-          <w:rFonts w:ascii="Cambria Math" w:eastAsiaTheme="minorEastAsia" w:hAnsi="Cambria Math"/>
+          <w:rFonts w:asciiTheme="majorHAnsi" w:eastAsiaTheme="minorEastAsia" w:hAnsiTheme="majorHAnsi"/>
           <w:b/>
         </w:rPr>
         <w:t>Sentiment Analysis of News Articles for  Financial Signal Prediction (</w:t>
@@ -5685,7 +5685,7 @@
       <w:proofErr w:type="spellStart"/>
       <w:r>
         <w:rPr>
-          <w:rFonts w:ascii="Cambria Math" w:eastAsiaTheme="minorEastAsia" w:hAnsi="Cambria Math"/>
+          <w:rFonts w:asciiTheme="majorHAnsi" w:eastAsiaTheme="minorEastAsia" w:hAnsiTheme="majorHAnsi"/>
           <w:b/>
         </w:rPr>
         <w:t>Jinjian</w:t>
@@ -5693,7 +5693,7 @@
       <w:proofErr w:type="spellEnd"/>
       <w:r>
         <w:rPr>
-          <w:rFonts w:ascii="Cambria Math" w:eastAsiaTheme="minorEastAsia" w:hAnsi="Cambria Math"/>
+          <w:rFonts w:asciiTheme="majorHAnsi" w:eastAsiaTheme="minorEastAsia" w:hAnsiTheme="majorHAnsi"/>
           <w:b/>
         </w:rPr>
         <w:t xml:space="preserve"> Zhan, Nicholas Cohen, </w:t>
@@ -5701,7 +5701,7 @@
       <w:proofErr w:type="spellStart"/>
       <w:r>
         <w:rPr>
-          <w:rFonts w:ascii="Cambria Math" w:eastAsiaTheme="minorEastAsia" w:hAnsi="Cambria Math"/>
+          <w:rFonts w:asciiTheme="majorHAnsi" w:eastAsiaTheme="minorEastAsia" w:hAnsiTheme="majorHAnsi"/>
           <w:b/>
         </w:rPr>
         <w:t>Anand</w:t>
@@ -5709,7 +5709,7 @@
       <w:proofErr w:type="spellEnd"/>
       <w:r>
         <w:rPr>
-          <w:rFonts w:ascii="Cambria Math" w:eastAsiaTheme="minorEastAsia" w:hAnsi="Cambria Math"/>
+          <w:rFonts w:asciiTheme="majorHAnsi" w:eastAsiaTheme="minorEastAsia" w:hAnsiTheme="majorHAnsi"/>
           <w:b/>
         </w:rPr>
         <w:t xml:space="preserve"> </w:t>
@@ -5717,7 +5717,7 @@
       <w:proofErr w:type="spellStart"/>
       <w:r>
         <w:rPr>
-          <w:rFonts w:ascii="Cambria Math" w:eastAsiaTheme="minorEastAsia" w:hAnsi="Cambria Math"/>
+          <w:rFonts w:asciiTheme="majorHAnsi" w:eastAsiaTheme="minorEastAsia" w:hAnsiTheme="majorHAnsi"/>
           <w:b/>
         </w:rPr>
         <w:t>Atreya</w:t>
@@ -5725,7 +5725,7 @@
       <w:proofErr w:type="spellEnd"/>
       <w:r>
         <w:rPr>
-          <w:rFonts w:ascii="Cambria Math" w:eastAsiaTheme="minorEastAsia" w:hAnsi="Cambria Math"/>
+          <w:rFonts w:asciiTheme="majorHAnsi" w:eastAsiaTheme="minorEastAsia" w:hAnsiTheme="majorHAnsi"/>
           <w:b/>
         </w:rPr>
         <w:t>)</w:t>
@@ -5734,12 +5734,12 @@
     <w:p>
       <w:pPr>
         <w:rPr>
-          <w:rFonts w:ascii="Cambria Math" w:eastAsiaTheme="minorEastAsia" w:hAnsi="Cambria Math"/>
-        </w:rPr>
-      </w:pPr>
-      <w:r>
-        <w:rPr>
-          <w:rFonts w:ascii="Cambria Math" w:eastAsiaTheme="minorEastAsia" w:hAnsi="Cambria Math"/>
+          <w:rFonts w:asciiTheme="majorHAnsi" w:eastAsiaTheme="minorEastAsia" w:hAnsiTheme="majorHAnsi"/>
+        </w:rPr>
+      </w:pPr>
+      <w:r>
+        <w:rPr>
+          <w:rFonts w:asciiTheme="majorHAnsi" w:eastAsiaTheme="minorEastAsia" w:hAnsiTheme="majorHAnsi"/>
         </w:rPr>
         <w:t xml:space="preserve">The authors attempted to perform classification on news articles by use of a classifier. In order to generate the training and test data, they used a manual method (employed human judgment) as well as an automatic method (by monitoring market movements). </w:t>
       </w:r>
@@ -5747,12 +5747,12 @@
     <w:p>
       <w:pPr>
         <w:rPr>
-          <w:rFonts w:ascii="Cambria Math" w:eastAsiaTheme="minorEastAsia" w:hAnsi="Cambria Math"/>
-        </w:rPr>
-      </w:pPr>
-      <w:r>
-        <w:rPr>
-          <w:rFonts w:ascii="Cambria Math" w:eastAsiaTheme="minorEastAsia" w:hAnsi="Cambria Math"/>
+          <w:rFonts w:asciiTheme="majorHAnsi" w:eastAsiaTheme="minorEastAsia" w:hAnsiTheme="majorHAnsi"/>
+        </w:rPr>
+      </w:pPr>
+      <w:r>
+        <w:rPr>
+          <w:rFonts w:asciiTheme="majorHAnsi" w:eastAsiaTheme="minorEastAsia" w:hAnsiTheme="majorHAnsi"/>
         </w:rPr>
         <w:t xml:space="preserve">Rather than use machine learning for the sentiment classification, natural language processing was employed instead. Using maximum entropy the Stanford classifier was used for the training and prediction of sentiment based on content from the New York Times articles. </w:t>
       </w:r>
@@ -5760,12 +5760,12 @@
     <w:p>
       <w:pPr>
         <w:rPr>
-          <w:rFonts w:ascii="Cambria Math" w:eastAsiaTheme="minorEastAsia" w:hAnsi="Cambria Math"/>
-        </w:rPr>
-      </w:pPr>
-      <w:r>
-        <w:rPr>
-          <w:rFonts w:ascii="Cambria Math" w:eastAsiaTheme="minorEastAsia" w:hAnsi="Cambria Math"/>
+          <w:rFonts w:asciiTheme="majorHAnsi" w:eastAsiaTheme="minorEastAsia" w:hAnsiTheme="majorHAnsi"/>
+        </w:rPr>
+      </w:pPr>
+      <w:r>
+        <w:rPr>
+          <w:rFonts w:asciiTheme="majorHAnsi" w:eastAsiaTheme="minorEastAsia" w:hAnsiTheme="majorHAnsi"/>
         </w:rPr>
         <w:t xml:space="preserve">For classification, two methods were employed: manual/human classification an automated classification. </w:t>
       </w:r>
@@ -5773,18 +5773,18 @@
     <w:p>
       <w:pPr>
         <w:rPr>
-          <w:rFonts w:ascii="Cambria Math" w:eastAsiaTheme="minorEastAsia" w:hAnsi="Cambria Math"/>
-        </w:rPr>
-      </w:pPr>
-      <w:r>
-        <w:rPr>
-          <w:rFonts w:ascii="Cambria Math" w:eastAsiaTheme="minorEastAsia" w:hAnsi="Cambria Math"/>
+          <w:rFonts w:asciiTheme="majorHAnsi" w:eastAsiaTheme="minorEastAsia" w:hAnsiTheme="majorHAnsi"/>
+        </w:rPr>
+      </w:pPr>
+      <w:r>
+        <w:rPr>
+          <w:rFonts w:asciiTheme="majorHAnsi" w:eastAsiaTheme="minorEastAsia" w:hAnsiTheme="majorHAnsi"/>
         </w:rPr>
         <w:t>Manual classification involved using a human reader to classify the articles. This is a time-consuming, arduous task and due to the time constraints on the project, the authors were only able to classify two months’ worth of articles. During manual classification, the authors used guidelines such as considering mergers, lower interest rates as good while corruption, lawsuits and rising interest rates were considered unfavourable.</w:t>
       </w:r>
       <w:r>
         <w:rPr>
-          <w:rFonts w:ascii="Cambria Math" w:eastAsiaTheme="minorEastAsia" w:hAnsi="Cambria Math"/>
+          <w:rFonts w:asciiTheme="majorHAnsi" w:eastAsiaTheme="minorEastAsia" w:hAnsiTheme="majorHAnsi"/>
         </w:rPr>
         <w:t xml:space="preserve"> </w:t>
       </w:r>
@@ -5792,12 +5792,12 @@
     <w:p>
       <w:pPr>
         <w:rPr>
-          <w:rFonts w:ascii="Cambria Math" w:eastAsiaTheme="minorEastAsia" w:hAnsi="Cambria Math"/>
-        </w:rPr>
-      </w:pPr>
-      <w:r>
-        <w:rPr>
-          <w:rFonts w:ascii="Cambria Math" w:eastAsiaTheme="minorEastAsia" w:hAnsi="Cambria Math"/>
+          <w:rFonts w:asciiTheme="majorHAnsi" w:eastAsiaTheme="minorEastAsia" w:hAnsiTheme="majorHAnsi"/>
+        </w:rPr>
+      </w:pPr>
+      <w:r>
+        <w:rPr>
+          <w:rFonts w:asciiTheme="majorHAnsi" w:eastAsiaTheme="minorEastAsia" w:hAnsiTheme="majorHAnsi"/>
         </w:rPr>
         <w:t xml:space="preserve">For the extraction of features, article headlines were used as one set of features, article body was used as another and counted sentiment words were set up into bins and these were used as a final feature. In one classification set, only the first two features were used and the classifier achieved F1 scores of 0.581, 0.614 and 0.568 in the positive, neutral and negative classes respectively. When all three sets of features were used, the classifier worsened in accuracy of classifying positive and negative documents with F1 scores of 0.556 and 0.545 while the accuracy for neutral documents increased with an F1 score of 0.701. The reason the authors provided for this behaviour is that the discussion of business issues doesn’t typically employ individual feelings. </w:t>
       </w:r>
@@ -5805,24 +5805,24 @@
     <w:p>
       <w:pPr>
         <w:rPr>
-          <w:rFonts w:ascii="Cambria Math" w:eastAsiaTheme="minorEastAsia" w:hAnsi="Cambria Math"/>
-        </w:rPr>
-      </w:pPr>
-      <w:r>
-        <w:rPr>
-          <w:rFonts w:ascii="Cambria Math" w:eastAsiaTheme="minorEastAsia" w:hAnsi="Cambria Math"/>
+          <w:rFonts w:asciiTheme="majorHAnsi" w:eastAsiaTheme="minorEastAsia" w:hAnsiTheme="majorHAnsi"/>
+        </w:rPr>
+      </w:pPr>
+      <w:r>
+        <w:rPr>
+          <w:rFonts w:asciiTheme="majorHAnsi" w:eastAsiaTheme="minorEastAsia" w:hAnsiTheme="majorHAnsi"/>
         </w:rPr>
         <w:t xml:space="preserve"> </w:t>
       </w:r>
       <w:r>
         <w:rPr>
-          <w:rFonts w:ascii="Cambria Math" w:eastAsiaTheme="minorEastAsia" w:hAnsi="Cambria Math"/>
+          <w:rFonts w:asciiTheme="majorHAnsi" w:eastAsiaTheme="minorEastAsia" w:hAnsiTheme="majorHAnsi"/>
         </w:rPr>
         <w:t xml:space="preserve">Automatic classification involved the use of the movement of the stock market to classify the articles. The dataset used was insufficient for use for a single entity or industry. Hence it was used for the entire S&amp;P 500 index data. </w:t>
       </w:r>
       <w:r>
         <w:rPr>
-          <w:rFonts w:ascii="Cambria Math" w:eastAsiaTheme="minorEastAsia" w:hAnsi="Cambria Math"/>
+          <w:rFonts w:asciiTheme="majorHAnsi" w:eastAsiaTheme="minorEastAsia" w:hAnsiTheme="majorHAnsi"/>
           <w:highlight w:val="darkGray"/>
         </w:rPr>
         <w:t xml:space="preserve">The current project will not be suffering from this ailment as the data will be collected using google </w:t>
@@ -5831,7 +5831,7 @@
       <w:proofErr w:type="gramStart"/>
       <w:r>
         <w:rPr>
-          <w:rFonts w:ascii="Cambria Math" w:eastAsiaTheme="minorEastAsia" w:hAnsi="Cambria Math"/>
+          <w:rFonts w:asciiTheme="majorHAnsi" w:eastAsiaTheme="minorEastAsia" w:hAnsiTheme="majorHAnsi"/>
           <w:highlight w:val="darkGray"/>
         </w:rPr>
         <w:t>api</w:t>
@@ -5840,40 +5840,40 @@
       <w:proofErr w:type="gramEnd"/>
       <w:r>
         <w:rPr>
-          <w:rFonts w:ascii="Cambria Math" w:eastAsiaTheme="minorEastAsia" w:hAnsi="Cambria Math"/>
+          <w:rFonts w:asciiTheme="majorHAnsi" w:eastAsiaTheme="minorEastAsia" w:hAnsiTheme="majorHAnsi"/>
           <w:highlight w:val="darkGray"/>
         </w:rPr>
         <w:t xml:space="preserve"> hence the application can be as specific/targeted as possible.</w:t>
       </w:r>
       <w:r>
         <w:rPr>
-          <w:rFonts w:ascii="Cambria Math" w:eastAsiaTheme="minorEastAsia" w:hAnsi="Cambria Math"/>
+          <w:rFonts w:asciiTheme="majorHAnsi" w:eastAsiaTheme="minorEastAsia" w:hAnsiTheme="majorHAnsi"/>
         </w:rPr>
         <w:t xml:space="preserve"> To do this, the log return of a day’s close is divided by the log return of the previous day’s close. </w:t>
       </w:r>
       <w:r>
         <w:rPr>
-          <w:rFonts w:ascii="Cambria Math" w:eastAsiaTheme="minorEastAsia" w:hAnsi="Cambria Math"/>
+          <w:rFonts w:asciiTheme="majorHAnsi" w:eastAsiaTheme="minorEastAsia" w:hAnsiTheme="majorHAnsi"/>
         </w:rPr>
         <w:t xml:space="preserve">They accounted for the lag between publishing of news articles and the effect on the market. They also accounted for the fact that articles also discuss the previous day’s price. The classifier had F1-scores of 0.269, 0.386 and </w:t>
       </w:r>
       <w:proofErr w:type="gramStart"/>
       <w:r>
         <w:rPr>
-          <w:rFonts w:ascii="Cambria Math" w:eastAsiaTheme="minorEastAsia" w:hAnsi="Cambria Math"/>
+          <w:rFonts w:asciiTheme="majorHAnsi" w:eastAsiaTheme="minorEastAsia" w:hAnsiTheme="majorHAnsi"/>
         </w:rPr>
         <w:t>0.368  for</w:t>
       </w:r>
       <w:proofErr w:type="gramEnd"/>
       <w:r>
         <w:rPr>
-          <w:rFonts w:ascii="Cambria Math" w:eastAsiaTheme="minorEastAsia" w:hAnsi="Cambria Math"/>
+          <w:rFonts w:asciiTheme="majorHAnsi" w:eastAsiaTheme="minorEastAsia" w:hAnsiTheme="majorHAnsi"/>
         </w:rPr>
         <w:t xml:space="preserve"> positive, </w:t>
       </w:r>
       <w:r>
         <w:rPr>
-          <w:rFonts w:ascii="Cambria Math" w:eastAsiaTheme="minorEastAsia" w:hAnsi="Cambria Math"/>
+          <w:rFonts w:asciiTheme="majorHAnsi" w:eastAsiaTheme="minorEastAsia" w:hAnsiTheme="majorHAnsi"/>
         </w:rPr>
         <w:lastRenderedPageBreak/>
         <w:t>neutral and negative articles respectively. They attributed this to articles not correlating to the market, poor article selection and suggested that news articles are perhaps better suited to long-term prediction rather than day-to-day prediction. On further work by filtering based on the fact that the articles were from “Financial Desk”, the positive and neutral classes improved by 10% - 20%.</w:t>
@@ -5882,21 +5882,21 @@
     <w:p>
       <w:pPr>
         <w:rPr>
-          <w:rFonts w:ascii="Cambria Math" w:eastAsiaTheme="minorEastAsia" w:hAnsi="Cambria Math"/>
-        </w:rPr>
-      </w:pPr>
-    </w:p>
-    <w:p>
-      <w:pPr>
-        <w:rPr>
-          <w:rFonts w:ascii="Cambria Math" w:eastAsiaTheme="minorEastAsia" w:hAnsi="Cambria Math"/>
-        </w:rPr>
-      </w:pPr>
-    </w:p>
-    <w:p>
-      <w:pPr>
-        <w:rPr>
-          <w:rFonts w:ascii="Cambria Math" w:eastAsiaTheme="minorEastAsia" w:hAnsi="Cambria Math"/>
+          <w:rFonts w:asciiTheme="majorHAnsi" w:eastAsiaTheme="minorEastAsia" w:hAnsiTheme="majorHAnsi"/>
+        </w:rPr>
+      </w:pPr>
+    </w:p>
+    <w:p>
+      <w:pPr>
+        <w:rPr>
+          <w:rFonts w:asciiTheme="majorHAnsi" w:eastAsiaTheme="minorEastAsia" w:hAnsiTheme="majorHAnsi"/>
+        </w:rPr>
+      </w:pPr>
+    </w:p>
+    <w:p>
+      <w:pPr>
+        <w:rPr>
+          <w:rFonts w:asciiTheme="majorHAnsi" w:eastAsiaTheme="minorEastAsia" w:hAnsiTheme="majorHAnsi"/>
         </w:rPr>
       </w:pPr>
     </w:p>
@@ -5908,27 +5908,27 @@
           <w:numId w:val="2"/>
         </w:numPr>
         <w:rPr>
-          <w:rFonts w:ascii="Cambria Math" w:eastAsiaTheme="minorEastAsia" w:hAnsi="Cambria Math"/>
+          <w:rFonts w:asciiTheme="majorHAnsi" w:eastAsiaTheme="minorEastAsia" w:hAnsiTheme="majorHAnsi"/>
           <w:b/>
         </w:rPr>
       </w:pPr>
       <w:r>
         <w:rPr>
-          <w:rFonts w:ascii="Cambria Math" w:eastAsiaTheme="minorEastAsia" w:hAnsi="Cambria Math"/>
+          <w:rFonts w:asciiTheme="majorHAnsi" w:eastAsiaTheme="minorEastAsia" w:hAnsiTheme="majorHAnsi"/>
           <w:b/>
         </w:rPr>
         <w:t>Stock Price Prediction Using Financial News Articles</w:t>
       </w:r>
       <w:r>
         <w:rPr>
-          <w:rFonts w:ascii="Cambria Math" w:eastAsiaTheme="minorEastAsia" w:hAnsi="Cambria Math"/>
+          <w:rFonts w:asciiTheme="majorHAnsi" w:eastAsiaTheme="minorEastAsia" w:hAnsiTheme="majorHAnsi"/>
           <w:b/>
         </w:rPr>
         <w:t xml:space="preserve"> (</w:t>
       </w:r>
       <w:r>
         <w:rPr>
-          <w:rFonts w:ascii="Cambria Math" w:eastAsiaTheme="minorEastAsia" w:hAnsi="Cambria Math"/>
+          <w:rFonts w:asciiTheme="majorHAnsi" w:eastAsiaTheme="minorEastAsia" w:hAnsiTheme="majorHAnsi"/>
           <w:b/>
         </w:rPr>
         <w:t xml:space="preserve">M. I. </w:t>
@@ -5936,7 +5936,7 @@
       <w:proofErr w:type="spellStart"/>
       <w:r>
         <w:rPr>
-          <w:rFonts w:ascii="Cambria Math" w:eastAsiaTheme="minorEastAsia" w:hAnsi="Cambria Math"/>
+          <w:rFonts w:asciiTheme="majorHAnsi" w:eastAsiaTheme="minorEastAsia" w:hAnsiTheme="majorHAnsi"/>
           <w:b/>
         </w:rPr>
         <w:t>Yasef</w:t>
@@ -5944,7 +5944,7 @@
       <w:proofErr w:type="spellEnd"/>
       <w:r>
         <w:rPr>
-          <w:rFonts w:ascii="Cambria Math" w:eastAsiaTheme="minorEastAsia" w:hAnsi="Cambria Math"/>
+          <w:rFonts w:asciiTheme="majorHAnsi" w:eastAsiaTheme="minorEastAsia" w:hAnsiTheme="majorHAnsi"/>
           <w:b/>
         </w:rPr>
         <w:t xml:space="preserve"> Kaya, M. </w:t>
@@ -5952,7 +5952,7 @@
       <w:proofErr w:type="spellStart"/>
       <w:r>
         <w:rPr>
-          <w:rFonts w:ascii="Cambria Math" w:eastAsiaTheme="minorEastAsia" w:hAnsi="Cambria Math"/>
+          <w:rFonts w:asciiTheme="majorHAnsi" w:eastAsiaTheme="minorEastAsia" w:hAnsiTheme="majorHAnsi"/>
           <w:b/>
         </w:rPr>
         <w:t>Elif</w:t>
@@ -5960,7 +5960,7 @@
       <w:proofErr w:type="spellEnd"/>
       <w:r>
         <w:rPr>
-          <w:rFonts w:ascii="Cambria Math" w:eastAsiaTheme="minorEastAsia" w:hAnsi="Cambria Math"/>
+          <w:rFonts w:asciiTheme="majorHAnsi" w:eastAsiaTheme="minorEastAsia" w:hAnsiTheme="majorHAnsi"/>
           <w:b/>
         </w:rPr>
         <w:t xml:space="preserve"> </w:t>
@@ -5968,7 +5968,7 @@
       <w:proofErr w:type="spellStart"/>
       <w:r>
         <w:rPr>
-          <w:rFonts w:ascii="Cambria Math" w:eastAsiaTheme="minorEastAsia" w:hAnsi="Cambria Math"/>
+          <w:rFonts w:asciiTheme="majorHAnsi" w:eastAsiaTheme="minorEastAsia" w:hAnsiTheme="majorHAnsi"/>
           <w:b/>
         </w:rPr>
         <w:t>Karsligil</w:t>
@@ -5976,7 +5976,7 @@
       <w:proofErr w:type="spellEnd"/>
       <w:r>
         <w:rPr>
-          <w:rFonts w:ascii="Cambria Math" w:eastAsiaTheme="minorEastAsia" w:hAnsi="Cambria Math"/>
+          <w:rFonts w:asciiTheme="majorHAnsi" w:eastAsiaTheme="minorEastAsia" w:hAnsiTheme="majorHAnsi"/>
           <w:b/>
         </w:rPr>
         <w:t>)</w:t>
@@ -5986,18 +5986,18 @@
       <w:pPr>
         <w:ind w:left="360"/>
         <w:rPr>
-          <w:rFonts w:ascii="Cambria Math" w:eastAsiaTheme="minorEastAsia" w:hAnsi="Cambria Math"/>
-        </w:rPr>
-      </w:pPr>
-      <w:r>
-        <w:rPr>
-          <w:rFonts w:ascii="Cambria Math" w:eastAsiaTheme="minorEastAsia" w:hAnsi="Cambria Math"/>
+          <w:rFonts w:asciiTheme="majorHAnsi" w:eastAsiaTheme="minorEastAsia" w:hAnsiTheme="majorHAnsi"/>
+        </w:rPr>
+      </w:pPr>
+      <w:r>
+        <w:rPr>
+          <w:rFonts w:asciiTheme="majorHAnsi" w:eastAsiaTheme="minorEastAsia" w:hAnsiTheme="majorHAnsi"/>
         </w:rPr>
         <w:t>In their paper, &lt;authors&gt; highlighted a way of improving the accuracy of the predicted news articles by using news</w:t>
       </w:r>
       <w:r>
         <w:rPr>
-          <w:rFonts w:ascii="Cambria Math" w:eastAsiaTheme="minorEastAsia" w:hAnsi="Cambria Math"/>
+          <w:rFonts w:asciiTheme="majorHAnsi" w:eastAsiaTheme="minorEastAsia" w:hAnsiTheme="majorHAnsi"/>
         </w:rPr>
         <w:t xml:space="preserve"> articles gathered for one year.  The news articles are paired with the delta (change in price) prices for each day. Features are then extracted for classification. The most useful features are selected. As with other classification systems, training and then testing follow. </w:t>
       </w:r>
@@ -6006,18 +6006,18 @@
       <w:pPr>
         <w:ind w:left="360"/>
         <w:rPr>
-          <w:rFonts w:ascii="Cambria Math" w:eastAsiaTheme="minorEastAsia" w:hAnsi="Cambria Math"/>
-        </w:rPr>
-      </w:pPr>
-      <w:r>
-        <w:rPr>
-          <w:rFonts w:ascii="Cambria Math" w:eastAsiaTheme="minorEastAsia" w:hAnsi="Cambria Math"/>
+          <w:rFonts w:asciiTheme="majorHAnsi" w:eastAsiaTheme="minorEastAsia" w:hAnsiTheme="majorHAnsi"/>
+        </w:rPr>
+      </w:pPr>
+      <w:r>
+        <w:rPr>
+          <w:rFonts w:asciiTheme="majorHAnsi" w:eastAsiaTheme="minorEastAsia" w:hAnsiTheme="majorHAnsi"/>
         </w:rPr>
         <w:t xml:space="preserve">The authors reasoned that in automatic classification of the training and test data, the accuracy (in prior research) tends to be low due to the assumption that the articles affect stock price. However, this assumption isn’t generally true. Hence, the task they reasoned is to select articles only that have an effect on the stock market. A positive article is indicated by a rise in the stock price and vice versa for a decrease in the stock price. </w:t>
       </w:r>
       <w:r>
         <w:rPr>
-          <w:rFonts w:ascii="Cambria Math" w:eastAsiaTheme="minorEastAsia" w:hAnsi="Cambria Math"/>
+          <w:rFonts w:asciiTheme="majorHAnsi" w:eastAsiaTheme="minorEastAsia" w:hAnsiTheme="majorHAnsi"/>
         </w:rPr>
         <w:t>Rather than using single words, use of   a noun and verb instead was used as they assumed that together these provide more information than a single word. They also omitted stop words such as “by”, “from”.</w:t>
       </w:r>
@@ -6026,12 +6026,12 @@
       <w:pPr>
         <w:ind w:left="360"/>
         <w:rPr>
-          <w:rFonts w:ascii="Cambria Math" w:eastAsiaTheme="minorEastAsia" w:hAnsi="Cambria Math"/>
-        </w:rPr>
-      </w:pPr>
-      <w:r>
-        <w:rPr>
-          <w:rFonts w:ascii="Cambria Math" w:eastAsiaTheme="minorEastAsia" w:hAnsi="Cambria Math"/>
+          <w:rFonts w:asciiTheme="majorHAnsi" w:eastAsiaTheme="minorEastAsia" w:hAnsiTheme="majorHAnsi"/>
+        </w:rPr>
+      </w:pPr>
+      <w:r>
+        <w:rPr>
+          <w:rFonts w:asciiTheme="majorHAnsi" w:eastAsiaTheme="minorEastAsia" w:hAnsiTheme="majorHAnsi"/>
         </w:rPr>
         <w:t xml:space="preserve"> Even with this omission, the noun-word features are a considerable amount as a single article would have thousands of these couples. Hence, to perform the automatic extraction of useful word couples, the chi-square weight was used:</w:t>
       </w:r>
@@ -6040,7 +6040,7 @@
       <w:pPr>
         <w:ind w:left="360"/>
         <w:rPr>
-          <w:rFonts w:ascii="Cambria Math" w:eastAsiaTheme="minorEastAsia" w:hAnsi="Cambria Math"/>
+          <w:rFonts w:asciiTheme="majorHAnsi" w:eastAsiaTheme="minorEastAsia" w:hAnsiTheme="majorHAnsi"/>
         </w:rPr>
       </w:pPr>
       <m:oMathPara>
@@ -6426,12 +6426,12 @@
       <w:pPr>
         <w:ind w:left="360"/>
         <w:rPr>
-          <w:rFonts w:ascii="Cambria Math" w:eastAsiaTheme="minorEastAsia" w:hAnsi="Cambria Math"/>
-        </w:rPr>
-      </w:pPr>
-      <w:r>
-        <w:rPr>
-          <w:rFonts w:ascii="Cambria Math" w:eastAsiaTheme="minorEastAsia" w:hAnsi="Cambria Math"/>
+          <w:rFonts w:asciiTheme="majorHAnsi" w:eastAsiaTheme="minorEastAsia" w:hAnsiTheme="majorHAnsi"/>
+        </w:rPr>
+      </w:pPr>
+      <w:r>
+        <w:rPr>
+          <w:rFonts w:asciiTheme="majorHAnsi" w:eastAsiaTheme="minorEastAsia" w:hAnsiTheme="majorHAnsi"/>
         </w:rPr>
         <w:t xml:space="preserve"> </w:t>
       </w:r>
@@ -6465,21 +6465,21 @@
       </m:oMath>
       <w:r>
         <w:rPr>
-          <w:rFonts w:ascii="Cambria Math" w:eastAsiaTheme="minorEastAsia" w:hAnsi="Cambria Math"/>
+          <w:rFonts w:asciiTheme="majorHAnsi" w:eastAsiaTheme="minorEastAsia" w:hAnsiTheme="majorHAnsi"/>
         </w:rPr>
         <w:t xml:space="preserve"> </w:t>
       </w:r>
       <w:proofErr w:type="gramStart"/>
       <w:r>
         <w:rPr>
-          <w:rFonts w:ascii="Cambria Math" w:eastAsiaTheme="minorEastAsia" w:hAnsi="Cambria Math"/>
+          <w:rFonts w:asciiTheme="majorHAnsi" w:eastAsiaTheme="minorEastAsia" w:hAnsiTheme="majorHAnsi"/>
         </w:rPr>
         <w:t>is</w:t>
       </w:r>
       <w:proofErr w:type="gramEnd"/>
       <w:r>
         <w:rPr>
-          <w:rFonts w:ascii="Cambria Math" w:eastAsiaTheme="minorEastAsia" w:hAnsi="Cambria Math"/>
+          <w:rFonts w:asciiTheme="majorHAnsi" w:eastAsiaTheme="minorEastAsia" w:hAnsiTheme="majorHAnsi"/>
         </w:rPr>
         <w:t xml:space="preserve"> the weight of the feature </w:t>
       </w:r>
@@ -6493,7 +6493,7 @@
       </m:oMath>
       <w:r>
         <w:rPr>
-          <w:rFonts w:ascii="Cambria Math" w:eastAsiaTheme="minorEastAsia" w:hAnsi="Cambria Math"/>
+          <w:rFonts w:asciiTheme="majorHAnsi" w:eastAsiaTheme="minorEastAsia" w:hAnsiTheme="majorHAnsi"/>
         </w:rPr>
         <w:t xml:space="preserve"> in the class </w:t>
       </w:r>
@@ -6507,7 +6507,7 @@
       </m:oMath>
       <w:r>
         <w:rPr>
-          <w:rFonts w:ascii="Cambria Math" w:eastAsiaTheme="minorEastAsia" w:hAnsi="Cambria Math"/>
+          <w:rFonts w:asciiTheme="majorHAnsi" w:eastAsiaTheme="minorEastAsia" w:hAnsiTheme="majorHAnsi"/>
         </w:rPr>
         <w:t xml:space="preserve">. </w:t>
       </w:r>
@@ -6522,14 +6522,14 @@
       <w:proofErr w:type="gramStart"/>
       <w:r>
         <w:rPr>
-          <w:rFonts w:ascii="Cambria Math" w:eastAsiaTheme="minorEastAsia" w:hAnsi="Cambria Math"/>
+          <w:rFonts w:asciiTheme="majorHAnsi" w:eastAsiaTheme="minorEastAsia" w:hAnsiTheme="majorHAnsi"/>
         </w:rPr>
         <w:t>is</w:t>
       </w:r>
       <w:proofErr w:type="gramEnd"/>
       <w:r>
         <w:rPr>
-          <w:rFonts w:ascii="Cambria Math" w:eastAsiaTheme="minorEastAsia" w:hAnsi="Cambria Math"/>
+          <w:rFonts w:asciiTheme="majorHAnsi" w:eastAsiaTheme="minorEastAsia" w:hAnsiTheme="majorHAnsi"/>
         </w:rPr>
         <w:t xml:space="preserve"> the total number of document  while </w:t>
       </w:r>
@@ -6561,7 +6561,7 @@
       </m:oMath>
       <w:r>
         <w:rPr>
-          <w:rFonts w:ascii="Cambria Math" w:eastAsiaTheme="minorEastAsia" w:hAnsi="Cambria Math"/>
+          <w:rFonts w:asciiTheme="majorHAnsi" w:eastAsiaTheme="minorEastAsia" w:hAnsiTheme="majorHAnsi"/>
         </w:rPr>
         <w:t xml:space="preserve"> is the number of documents in </w:t>
       </w:r>
@@ -6575,7 +6575,7 @@
       </m:oMath>
       <w:r>
         <w:rPr>
-          <w:rFonts w:ascii="Cambria Math" w:eastAsiaTheme="minorEastAsia" w:hAnsi="Cambria Math"/>
+          <w:rFonts w:asciiTheme="majorHAnsi" w:eastAsiaTheme="minorEastAsia" w:hAnsiTheme="majorHAnsi"/>
         </w:rPr>
         <w:t xml:space="preserve"> containing </w:t>
       </w:r>
@@ -6589,7 +6589,7 @@
       </m:oMath>
       <w:r>
         <w:rPr>
-          <w:rFonts w:ascii="Cambria Math" w:eastAsiaTheme="minorEastAsia" w:hAnsi="Cambria Math"/>
+          <w:rFonts w:asciiTheme="majorHAnsi" w:eastAsiaTheme="minorEastAsia" w:hAnsiTheme="majorHAnsi"/>
         </w:rPr>
         <w:t xml:space="preserve">. </w:t>
       </w:r>
@@ -6598,18 +6598,18 @@
       <w:pPr>
         <w:ind w:left="360"/>
         <w:rPr>
-          <w:rFonts w:ascii="Cambria Math" w:eastAsiaTheme="minorEastAsia" w:hAnsi="Cambria Math"/>
-        </w:rPr>
-      </w:pPr>
-      <w:r>
-        <w:rPr>
-          <w:rFonts w:ascii="Cambria Math" w:eastAsiaTheme="minorEastAsia" w:hAnsi="Cambria Math"/>
+          <w:rFonts w:asciiTheme="majorHAnsi" w:eastAsiaTheme="minorEastAsia" w:hAnsiTheme="majorHAnsi"/>
+        </w:rPr>
+      </w:pPr>
+      <w:r>
+        <w:rPr>
+          <w:rFonts w:asciiTheme="majorHAnsi" w:eastAsiaTheme="minorEastAsia" w:hAnsiTheme="majorHAnsi"/>
         </w:rPr>
         <w:t>Afterwards, an SVM was used to perform the classification on a single document. That is, all the articles are aggregated into a single text file. The system had an accuracy of 60% which they claimed is better than randomness (50% accuracy)</w:t>
       </w:r>
       <w:r>
         <w:rPr>
-          <w:rFonts w:ascii="Cambria Math" w:eastAsiaTheme="minorEastAsia" w:hAnsi="Cambria Math"/>
+          <w:rFonts w:asciiTheme="majorHAnsi" w:eastAsiaTheme="minorEastAsia" w:hAnsiTheme="majorHAnsi"/>
         </w:rPr>
         <w:t xml:space="preserve">.  </w:t>
       </w:r>
@@ -6618,7 +6618,7 @@
       <w:pPr>
         <w:pStyle w:val="ListParagraph"/>
         <w:rPr>
-          <w:rFonts w:ascii="Cambria Math" w:eastAsiaTheme="minorEastAsia" w:hAnsi="Cambria Math"/>
+          <w:rFonts w:asciiTheme="majorHAnsi" w:eastAsiaTheme="minorEastAsia" w:hAnsiTheme="majorHAnsi"/>
         </w:rPr>
       </w:pPr>
     </w:p>
@@ -6630,13 +6630,13 @@
           <w:numId w:val="2"/>
         </w:numPr>
         <w:rPr>
-          <w:rFonts w:ascii="Cambria Math" w:eastAsiaTheme="minorEastAsia" w:hAnsi="Cambria Math"/>
+          <w:rFonts w:asciiTheme="majorHAnsi" w:eastAsiaTheme="minorEastAsia" w:hAnsiTheme="majorHAnsi"/>
           <w:b/>
         </w:rPr>
       </w:pPr>
       <w:r>
         <w:rPr>
-          <w:rFonts w:ascii="Cambria Math" w:eastAsiaTheme="minorEastAsia" w:hAnsi="Cambria Math"/>
+          <w:rFonts w:asciiTheme="majorHAnsi" w:eastAsiaTheme="minorEastAsia" w:hAnsiTheme="majorHAnsi"/>
           <w:b/>
         </w:rPr>
         <w:t>Using News Articles to Predict Stock Price Movements(</w:t>
@@ -6644,7 +6644,7 @@
       <w:proofErr w:type="spellStart"/>
       <w:r>
         <w:rPr>
-          <w:rFonts w:ascii="Cambria Math" w:eastAsiaTheme="minorEastAsia" w:hAnsi="Cambria Math"/>
+          <w:rFonts w:asciiTheme="majorHAnsi" w:eastAsiaTheme="minorEastAsia" w:hAnsiTheme="majorHAnsi"/>
           <w:b/>
           <w:bCs/>
         </w:rPr>
@@ -6653,7 +6653,7 @@
       <w:proofErr w:type="spellEnd"/>
       <w:r>
         <w:rPr>
-          <w:rFonts w:ascii="Cambria Math" w:eastAsiaTheme="minorEastAsia" w:hAnsi="Cambria Math"/>
+          <w:rFonts w:asciiTheme="majorHAnsi" w:eastAsiaTheme="minorEastAsia" w:hAnsiTheme="majorHAnsi"/>
           <w:b/>
           <w:bCs/>
         </w:rPr>
@@ -6662,7 +6662,7 @@
       <w:proofErr w:type="spellStart"/>
       <w:r>
         <w:rPr>
-          <w:rFonts w:ascii="Cambria Math" w:eastAsiaTheme="minorEastAsia" w:hAnsi="Cambria Math"/>
+          <w:rFonts w:asciiTheme="majorHAnsi" w:eastAsiaTheme="minorEastAsia" w:hAnsiTheme="majorHAnsi"/>
           <w:b/>
           <w:bCs/>
         </w:rPr>
@@ -6671,7 +6671,7 @@
       <w:proofErr w:type="spellEnd"/>
       <w:r>
         <w:rPr>
-          <w:rFonts w:ascii="Cambria Math" w:eastAsiaTheme="minorEastAsia" w:hAnsi="Cambria Math"/>
+          <w:rFonts w:asciiTheme="majorHAnsi" w:eastAsiaTheme="minorEastAsia" w:hAnsiTheme="majorHAnsi"/>
           <w:b/>
           <w:bCs/>
         </w:rPr>
@@ -6681,32 +6681,32 @@
     <w:p>
       <w:pPr>
         <w:rPr>
-          <w:rFonts w:ascii="Cambria Math" w:eastAsiaTheme="minorEastAsia" w:hAnsi="Cambria Math"/>
-        </w:rPr>
-      </w:pPr>
-      <w:r>
-        <w:rPr>
-          <w:rFonts w:ascii="Cambria Math" w:eastAsiaTheme="minorEastAsia" w:hAnsi="Cambria Math"/>
+          <w:rFonts w:asciiTheme="majorHAnsi" w:eastAsiaTheme="minorEastAsia" w:hAnsiTheme="majorHAnsi"/>
+        </w:rPr>
+      </w:pPr>
+      <w:r>
+        <w:rPr>
+          <w:rFonts w:asciiTheme="majorHAnsi" w:eastAsiaTheme="minorEastAsia" w:hAnsiTheme="majorHAnsi"/>
         </w:rPr>
         <w:t xml:space="preserve">In his paper, </w:t>
       </w:r>
       <w:proofErr w:type="spellStart"/>
       <w:r>
         <w:rPr>
-          <w:rFonts w:ascii="Cambria Math" w:eastAsiaTheme="minorEastAsia" w:hAnsi="Cambria Math"/>
+          <w:rFonts w:asciiTheme="majorHAnsi" w:eastAsiaTheme="minorEastAsia" w:hAnsiTheme="majorHAnsi"/>
         </w:rPr>
         <w:t>Gyozo</w:t>
       </w:r>
       <w:proofErr w:type="spellEnd"/>
       <w:r>
         <w:rPr>
-          <w:rFonts w:ascii="Cambria Math" w:eastAsiaTheme="minorEastAsia" w:hAnsi="Cambria Math"/>
+          <w:rFonts w:asciiTheme="majorHAnsi" w:eastAsiaTheme="minorEastAsia" w:hAnsiTheme="majorHAnsi"/>
         </w:rPr>
         <w:t xml:space="preserve"> attempts to work in line with the efficient market hypothesis which states that profit opportunities in the market are exploited as soon as they arrive. </w:t>
       </w:r>
       <w:r>
         <w:rPr>
-          <w:rFonts w:ascii="Cambria Math" w:eastAsiaTheme="minorEastAsia" w:hAnsi="Cambria Math"/>
+          <w:rFonts w:asciiTheme="majorHAnsi" w:eastAsiaTheme="minorEastAsia" w:hAnsiTheme="majorHAnsi"/>
         </w:rPr>
         <w:t xml:space="preserve">To do this, they use high frequency information retrieval for both stock prices as well as news articles. </w:t>
       </w:r>
@@ -6714,12 +6714,12 @@
     <w:p>
       <w:pPr>
         <w:rPr>
-          <w:rFonts w:ascii="Cambria Math" w:eastAsiaTheme="minorEastAsia" w:hAnsi="Cambria Math"/>
-        </w:rPr>
-      </w:pPr>
-      <w:r>
-        <w:rPr>
-          <w:rFonts w:ascii="Cambria Math" w:eastAsiaTheme="minorEastAsia" w:hAnsi="Cambria Math"/>
+          <w:rFonts w:asciiTheme="majorHAnsi" w:eastAsiaTheme="minorEastAsia" w:hAnsiTheme="majorHAnsi"/>
+        </w:rPr>
+      </w:pPr>
+      <w:r>
+        <w:rPr>
+          <w:rFonts w:asciiTheme="majorHAnsi" w:eastAsiaTheme="minorEastAsia" w:hAnsiTheme="majorHAnsi"/>
         </w:rPr>
         <w:lastRenderedPageBreak/>
         <w:t xml:space="preserve">A window of influence is defined which is used to evaluate the possible effect of a news article. In addition, news articles that aren’t published within the opening and closing market times are filtered out. </w:t>
@@ -6728,60 +6728,60 @@
     <w:p>
       <w:pPr>
         <w:rPr>
-          <w:rFonts w:ascii="Cambria Math" w:eastAsiaTheme="minorEastAsia" w:hAnsi="Cambria Math"/>
-        </w:rPr>
-      </w:pPr>
-      <w:r>
-        <w:rPr>
-          <w:rFonts w:ascii="Cambria Math" w:eastAsiaTheme="minorEastAsia" w:hAnsi="Cambria Math"/>
+          <w:rFonts w:asciiTheme="majorHAnsi" w:eastAsiaTheme="minorEastAsia" w:hAnsiTheme="majorHAnsi"/>
+        </w:rPr>
+      </w:pPr>
+      <w:r>
+        <w:rPr>
+          <w:rFonts w:asciiTheme="majorHAnsi" w:eastAsiaTheme="minorEastAsia" w:hAnsiTheme="majorHAnsi"/>
         </w:rPr>
         <w:t xml:space="preserve">To </w:t>
       </w:r>
       <w:r>
         <w:rPr>
-          <w:rFonts w:ascii="Cambria Math" w:eastAsiaTheme="minorEastAsia" w:hAnsi="Cambria Math"/>
+          <w:rFonts w:asciiTheme="majorHAnsi" w:eastAsiaTheme="minorEastAsia" w:hAnsiTheme="majorHAnsi"/>
         </w:rPr>
         <w:t>establish how stable a stock is</w:t>
       </w:r>
       <w:r>
         <w:rPr>
-          <w:rFonts w:ascii="Cambria Math" w:eastAsiaTheme="minorEastAsia" w:hAnsi="Cambria Math"/>
+          <w:rFonts w:asciiTheme="majorHAnsi" w:eastAsiaTheme="minorEastAsia" w:hAnsiTheme="majorHAnsi"/>
         </w:rPr>
         <w:t xml:space="preserve"> a β-value</w:t>
       </w:r>
       <w:r>
         <w:rPr>
-          <w:rFonts w:ascii="Cambria Math" w:eastAsiaTheme="minorEastAsia" w:hAnsi="Cambria Math"/>
+          <w:rFonts w:asciiTheme="majorHAnsi" w:eastAsiaTheme="minorEastAsia" w:hAnsiTheme="majorHAnsi"/>
         </w:rPr>
         <w:t xml:space="preserve"> is calculated using the linear regression on data-points (Δ index-price, Δ </w:t>
       </w:r>
       <w:r>
         <w:rPr>
-          <w:rFonts w:ascii="Cambria Math" w:eastAsiaTheme="minorEastAsia" w:hAnsi="Cambria Math"/>
+          <w:rFonts w:asciiTheme="majorHAnsi" w:eastAsiaTheme="minorEastAsia" w:hAnsiTheme="majorHAnsi"/>
         </w:rPr>
         <w:t>stock-price). Hence, a β-value of 1 means that whenever the index price changes by δ, the stock price is expected to change by δ as well.  A β-value of 2 means that whenever the index price changes by δ, the stock price is expected to change by 2δ as well.</w:t>
       </w:r>
       <w:r>
         <w:rPr>
-          <w:rFonts w:ascii="Cambria Math" w:eastAsiaTheme="minorEastAsia" w:hAnsi="Cambria Math"/>
+          <w:rFonts w:asciiTheme="majorHAnsi" w:eastAsiaTheme="minorEastAsia" w:hAnsiTheme="majorHAnsi"/>
         </w:rPr>
         <w:t xml:space="preserve"> </w:t>
       </w:r>
       <w:r>
         <w:rPr>
-          <w:rFonts w:ascii="Cambria Math" w:eastAsiaTheme="minorEastAsia" w:hAnsi="Cambria Math"/>
+          <w:rFonts w:asciiTheme="majorHAnsi" w:eastAsiaTheme="minorEastAsia" w:hAnsiTheme="majorHAnsi"/>
         </w:rPr>
         <w:t xml:space="preserve"> </w:t>
       </w:r>
       <w:r>
         <w:rPr>
-          <w:rFonts w:ascii="Cambria Math" w:eastAsiaTheme="minorEastAsia" w:hAnsi="Cambria Math"/>
+          <w:rFonts w:asciiTheme="majorHAnsi" w:eastAsiaTheme="minorEastAsia" w:hAnsiTheme="majorHAnsi"/>
         </w:rPr>
         <w:t xml:space="preserve">A </w:t>
       </w:r>
       <w:r>
         <w:rPr>
-          <w:rFonts w:ascii="Cambria Math" w:eastAsiaTheme="minorEastAsia" w:hAnsi="Cambria Math"/>
+          <w:rFonts w:asciiTheme="majorHAnsi" w:eastAsiaTheme="minorEastAsia" w:hAnsiTheme="majorHAnsi"/>
         </w:rPr>
         <w:t xml:space="preserve">β-value of greater than 1 are relatively volatile and the inverse is the case for stocks less than 1. </w:t>
       </w:r>
@@ -6789,12 +6789,12 @@
     <w:p>
       <w:pPr>
         <w:rPr>
-          <w:rFonts w:ascii="Cambria Math" w:eastAsiaTheme="minorEastAsia" w:hAnsi="Cambria Math"/>
-        </w:rPr>
-      </w:pPr>
-      <w:r>
-        <w:rPr>
-          <w:rFonts w:ascii="Cambria Math" w:eastAsiaTheme="minorEastAsia" w:hAnsi="Cambria Math"/>
+          <w:rFonts w:asciiTheme="majorHAnsi" w:eastAsiaTheme="minorEastAsia" w:hAnsiTheme="majorHAnsi"/>
+        </w:rPr>
+      </w:pPr>
+      <w:r>
+        <w:rPr>
+          <w:rFonts w:asciiTheme="majorHAnsi" w:eastAsiaTheme="minorEastAsia" w:hAnsiTheme="majorHAnsi"/>
         </w:rPr>
         <w:t xml:space="preserve">In order to remove the effects of the exponential change in price, the formula is </w:t>
       </w:r>
@@ -6802,7 +6802,7 @@
     <w:p>
       <w:pPr>
         <w:rPr>
-          <w:rFonts w:ascii="Cambria Math" w:eastAsiaTheme="minorEastAsia" w:hAnsi="Cambria Math"/>
+          <w:rFonts w:asciiTheme="majorHAnsi" w:eastAsiaTheme="minorEastAsia" w:hAnsiTheme="majorHAnsi"/>
         </w:rPr>
       </w:pPr>
       <m:oMathPara>
@@ -6918,12 +6918,12 @@
     <w:p>
       <w:pPr>
         <w:rPr>
-          <w:rFonts w:ascii="Cambria Math" w:eastAsiaTheme="minorEastAsia" w:hAnsi="Cambria Math"/>
-        </w:rPr>
-      </w:pPr>
-      <w:r>
-        <w:rPr>
-          <w:rFonts w:ascii="Cambria Math" w:eastAsiaTheme="minorEastAsia" w:hAnsi="Cambria Math"/>
+          <w:rFonts w:asciiTheme="majorHAnsi" w:eastAsiaTheme="minorEastAsia" w:hAnsiTheme="majorHAnsi"/>
+        </w:rPr>
+      </w:pPr>
+      <w:r>
+        <w:rPr>
+          <w:rFonts w:asciiTheme="majorHAnsi" w:eastAsiaTheme="minorEastAsia" w:hAnsiTheme="majorHAnsi"/>
         </w:rPr>
         <w:t xml:space="preserve">The movement of a stock within a time interval is </w:t>
       </w:r>
@@ -6931,7 +6931,7 @@
     <w:p>
       <w:pPr>
         <w:rPr>
-          <w:rFonts w:ascii="Cambria Math" w:eastAsiaTheme="minorEastAsia" w:hAnsi="Cambria Math"/>
+          <w:rFonts w:asciiTheme="majorHAnsi" w:eastAsiaTheme="minorEastAsia" w:hAnsiTheme="majorHAnsi"/>
         </w:rPr>
       </w:pPr>
       <m:oMathPara>
@@ -7042,20 +7042,20 @@
     <w:p>
       <w:pPr>
         <w:rPr>
-          <w:rFonts w:ascii="Cambria Math" w:eastAsiaTheme="minorEastAsia" w:hAnsi="Cambria Math"/>
+          <w:rFonts w:asciiTheme="majorHAnsi" w:eastAsiaTheme="minorEastAsia" w:hAnsiTheme="majorHAnsi"/>
         </w:rPr>
       </w:pPr>
       <w:proofErr w:type="gramStart"/>
       <w:r>
         <w:rPr>
-          <w:rFonts w:ascii="Cambria Math" w:eastAsiaTheme="minorEastAsia" w:hAnsi="Cambria Math"/>
+          <w:rFonts w:asciiTheme="majorHAnsi" w:eastAsiaTheme="minorEastAsia" w:hAnsiTheme="majorHAnsi"/>
         </w:rPr>
         <w:t>where</w:t>
       </w:r>
       <w:proofErr w:type="gramEnd"/>
       <w:r>
         <w:rPr>
-          <w:rFonts w:ascii="Cambria Math" w:eastAsiaTheme="minorEastAsia" w:hAnsi="Cambria Math"/>
+          <w:rFonts w:asciiTheme="majorHAnsi" w:eastAsiaTheme="minorEastAsia" w:hAnsiTheme="majorHAnsi"/>
         </w:rPr>
         <w:t xml:space="preserve"> </w:t>
       </w:r>
@@ -7089,7 +7089,7 @@
       </m:oMath>
       <w:r>
         <w:rPr>
-          <w:rFonts w:ascii="Cambria Math" w:eastAsiaTheme="minorEastAsia" w:hAnsi="Cambria Math"/>
+          <w:rFonts w:asciiTheme="majorHAnsi" w:eastAsiaTheme="minorEastAsia" w:hAnsiTheme="majorHAnsi"/>
         </w:rPr>
         <w:t xml:space="preserve"> is the change in the stock price and </w:t>
       </w:r>
@@ -7121,13 +7121,13 @@
       </m:oMath>
       <w:r>
         <w:rPr>
-          <w:rFonts w:ascii="Cambria Math" w:eastAsiaTheme="minorEastAsia" w:hAnsi="Cambria Math"/>
+          <w:rFonts w:asciiTheme="majorHAnsi" w:eastAsiaTheme="minorEastAsia" w:hAnsiTheme="majorHAnsi"/>
         </w:rPr>
         <w:t xml:space="preserve"> is the change in index price. </w:t>
       </w:r>
       <w:r>
         <w:rPr>
-          <w:rFonts w:ascii="Cambria Math" w:eastAsiaTheme="minorEastAsia" w:hAnsi="Cambria Math"/>
+          <w:rFonts w:asciiTheme="majorHAnsi" w:eastAsiaTheme="minorEastAsia" w:hAnsiTheme="majorHAnsi"/>
         </w:rPr>
         <w:t xml:space="preserve">A news article </w:t>
       </w:r>
@@ -7141,7 +7141,7 @@
       </m:oMath>
       <w:r>
         <w:rPr>
-          <w:rFonts w:ascii="Cambria Math" w:eastAsiaTheme="minorEastAsia" w:hAnsi="Cambria Math"/>
+          <w:rFonts w:asciiTheme="majorHAnsi" w:eastAsiaTheme="minorEastAsia" w:hAnsiTheme="majorHAnsi"/>
         </w:rPr>
         <w:t xml:space="preserve"> with timestamp </w:t>
       </w:r>
@@ -7155,7 +7155,7 @@
       </m:oMath>
       <w:r>
         <w:rPr>
-          <w:rFonts w:ascii="Cambria Math" w:eastAsiaTheme="minorEastAsia" w:hAnsi="Cambria Math"/>
+          <w:rFonts w:asciiTheme="majorHAnsi" w:eastAsiaTheme="minorEastAsia" w:hAnsiTheme="majorHAnsi"/>
         </w:rPr>
         <w:t xml:space="preserve"> can then be measured with offsets </w:t>
       </w:r>
@@ -7169,14 +7169,14 @@
       </m:oMath>
       <w:r>
         <w:rPr>
-          <w:rFonts w:ascii="Cambria Math" w:eastAsiaTheme="minorEastAsia" w:hAnsi="Cambria Math"/>
+          <w:rFonts w:asciiTheme="majorHAnsi" w:eastAsiaTheme="minorEastAsia" w:hAnsiTheme="majorHAnsi"/>
         </w:rPr>
         <w:t xml:space="preserve"> to receive a score </w:t>
       </w:r>
       <w:proofErr w:type="gramStart"/>
       <w:r>
         <w:rPr>
-          <w:rFonts w:ascii="Cambria Math" w:eastAsiaTheme="minorEastAsia" w:hAnsi="Cambria Math"/>
+          <w:rFonts w:asciiTheme="majorHAnsi" w:eastAsiaTheme="minorEastAsia" w:hAnsiTheme="majorHAnsi"/>
         </w:rPr>
         <w:t xml:space="preserve">of </w:t>
       </w:r>
@@ -7209,7 +7209,7 @@
       </m:oMath>
       <w:r>
         <w:rPr>
-          <w:rFonts w:ascii="Cambria Math" w:eastAsiaTheme="minorEastAsia" w:hAnsi="Cambria Math"/>
+          <w:rFonts w:asciiTheme="majorHAnsi" w:eastAsiaTheme="minorEastAsia" w:hAnsiTheme="majorHAnsi"/>
         </w:rPr>
         <w:t xml:space="preserve">. </w:t>
       </w:r>
@@ -7217,12 +7217,12 @@
     <w:p>
       <w:pPr>
         <w:rPr>
-          <w:rFonts w:ascii="Cambria Math" w:eastAsiaTheme="minorEastAsia" w:hAnsi="Cambria Math"/>
-        </w:rPr>
-      </w:pPr>
-      <w:r>
-        <w:rPr>
-          <w:rFonts w:ascii="Cambria Math" w:eastAsiaTheme="minorEastAsia" w:hAnsi="Cambria Math"/>
+          <w:rFonts w:asciiTheme="majorHAnsi" w:eastAsiaTheme="minorEastAsia" w:hAnsiTheme="majorHAnsi"/>
+        </w:rPr>
+      </w:pPr>
+      <w:r>
+        <w:rPr>
+          <w:rFonts w:asciiTheme="majorHAnsi" w:eastAsiaTheme="minorEastAsia" w:hAnsiTheme="majorHAnsi"/>
         </w:rPr>
         <w:t xml:space="preserve">Movement classes can then be defined from these equations: </w:t>
       </w:r>
@@ -7230,7 +7230,7 @@
     <w:p>
       <w:pPr>
         <w:rPr>
-          <w:rFonts w:ascii="Cambria Math" w:eastAsiaTheme="minorEastAsia" w:hAnsi="Cambria Math"/>
+          <w:rFonts w:asciiTheme="majorHAnsi" w:eastAsiaTheme="minorEastAsia" w:hAnsiTheme="majorHAnsi"/>
         </w:rPr>
       </w:pPr>
       <m:oMathPara>
@@ -7377,12 +7377,12 @@
     <w:p>
       <w:pPr>
         <w:rPr>
-          <w:rFonts w:ascii="Cambria Math" w:eastAsiaTheme="minorEastAsia" w:hAnsi="Cambria Math"/>
-        </w:rPr>
-      </w:pPr>
-      <w:r>
-        <w:rPr>
-          <w:rFonts w:ascii="Cambria Math" w:eastAsiaTheme="minorEastAsia" w:hAnsi="Cambria Math"/>
+          <w:rFonts w:asciiTheme="majorHAnsi" w:eastAsiaTheme="minorEastAsia" w:hAnsiTheme="majorHAnsi"/>
+        </w:rPr>
+      </w:pPr>
+      <w:r>
+        <w:rPr>
+          <w:rFonts w:asciiTheme="majorHAnsi" w:eastAsiaTheme="minorEastAsia" w:hAnsiTheme="majorHAnsi"/>
         </w:rPr>
         <w:t xml:space="preserve">Where </w:t>
       </w:r>
@@ -7416,7 +7416,7 @@
       </m:oMath>
       <w:r>
         <w:rPr>
-          <w:rFonts w:ascii="Cambria Math" w:eastAsiaTheme="minorEastAsia" w:hAnsi="Cambria Math"/>
+          <w:rFonts w:asciiTheme="majorHAnsi" w:eastAsiaTheme="minorEastAsia" w:hAnsiTheme="majorHAnsi"/>
         </w:rPr>
         <w:t xml:space="preserve"> and </w:t>
       </w:r>
@@ -7450,25 +7450,25 @@
       </m:oMath>
       <w:r>
         <w:rPr>
-          <w:rFonts w:ascii="Cambria Math" w:eastAsiaTheme="minorEastAsia" w:hAnsi="Cambria Math"/>
+          <w:rFonts w:asciiTheme="majorHAnsi" w:eastAsiaTheme="minorEastAsia" w:hAnsiTheme="majorHAnsi"/>
         </w:rPr>
         <w:t xml:space="preserve"> are threshold values. </w:t>
       </w:r>
       <w:r>
         <w:rPr>
-          <w:rFonts w:ascii="Cambria Math" w:eastAsiaTheme="minorEastAsia" w:hAnsi="Cambria Math"/>
+          <w:rFonts w:asciiTheme="majorHAnsi" w:eastAsiaTheme="minorEastAsia" w:hAnsiTheme="majorHAnsi"/>
         </w:rPr>
         <w:t>Naïve Bayesian can then be used to predict the probability of a document belonging to a</w:t>
       </w:r>
       <w:r>
         <w:rPr>
-          <w:rFonts w:ascii="Cambria Math" w:eastAsiaTheme="minorEastAsia" w:hAnsi="Cambria Math"/>
+          <w:rFonts w:asciiTheme="majorHAnsi" w:eastAsiaTheme="minorEastAsia" w:hAnsiTheme="majorHAnsi"/>
         </w:rPr>
         <w:t xml:space="preserve"> </w:t>
       </w:r>
       <w:r>
         <w:rPr>
-          <w:rFonts w:ascii="Cambria Math" w:eastAsiaTheme="minorEastAsia" w:hAnsi="Cambria Math"/>
+          <w:rFonts w:asciiTheme="majorHAnsi" w:eastAsiaTheme="minorEastAsia" w:hAnsiTheme="majorHAnsi"/>
         </w:rPr>
         <w:t xml:space="preserve">class: </w:t>
       </w:r>
@@ -7476,7 +7476,7 @@
     <w:p>
       <w:pPr>
         <w:rPr>
-          <w:rFonts w:ascii="Cambria Math" w:eastAsiaTheme="minorEastAsia" w:hAnsi="Cambria Math"/>
+          <w:rFonts w:asciiTheme="majorHAnsi" w:eastAsiaTheme="minorEastAsia" w:hAnsiTheme="majorHAnsi"/>
         </w:rPr>
       </w:pPr>
       <m:oMathPara>
@@ -7586,19 +7586,19 @@
     <w:p>
       <w:pPr>
         <w:rPr>
-          <w:rFonts w:ascii="Cambria Math" w:eastAsiaTheme="minorEastAsia" w:hAnsi="Cambria Math"/>
-        </w:rPr>
-      </w:pPr>
-      <w:r>
-        <w:rPr>
-          <w:rFonts w:ascii="Cambria Math" w:eastAsiaTheme="minorEastAsia" w:hAnsi="Cambria Math"/>
+          <w:rFonts w:asciiTheme="majorHAnsi" w:eastAsiaTheme="minorEastAsia" w:hAnsiTheme="majorHAnsi"/>
+        </w:rPr>
+      </w:pPr>
+      <w:r>
+        <w:rPr>
+          <w:rFonts w:asciiTheme="majorHAnsi" w:eastAsiaTheme="minorEastAsia" w:hAnsiTheme="majorHAnsi"/>
         </w:rPr>
         <w:t xml:space="preserve">Or for each </w:t>
       </w:r>
       <w:proofErr w:type="gramStart"/>
       <w:r>
         <w:rPr>
-          <w:rFonts w:ascii="Cambria Math" w:eastAsiaTheme="minorEastAsia" w:hAnsi="Cambria Math"/>
+          <w:rFonts w:asciiTheme="majorHAnsi" w:eastAsiaTheme="minorEastAsia" w:hAnsiTheme="majorHAnsi"/>
         </w:rPr>
         <w:t xml:space="preserve">word </w:t>
       </w:r>
@@ -7613,7 +7613,7 @@
       </m:oMath>
       <w:r>
         <w:rPr>
-          <w:rFonts w:ascii="Cambria Math" w:eastAsiaTheme="minorEastAsia" w:hAnsi="Cambria Math"/>
+          <w:rFonts w:asciiTheme="majorHAnsi" w:eastAsiaTheme="minorEastAsia" w:hAnsiTheme="majorHAnsi"/>
         </w:rPr>
         <w:t xml:space="preserve">: </w:t>
       </w:r>
@@ -7621,7 +7621,7 @@
     <w:p>
       <w:pPr>
         <w:rPr>
-          <w:rFonts w:ascii="Cambria Math" w:eastAsiaTheme="minorEastAsia" w:hAnsi="Cambria Math"/>
+          <w:rFonts w:asciiTheme="majorHAnsi" w:eastAsiaTheme="minorEastAsia" w:hAnsiTheme="majorHAnsi"/>
         </w:rPr>
       </w:pPr>
       <m:oMathPara>
@@ -7774,18 +7774,18 @@
     <w:p>
       <w:pPr>
         <w:rPr>
-          <w:rFonts w:ascii="Cambria Math" w:eastAsiaTheme="minorEastAsia" w:hAnsi="Cambria Math"/>
-        </w:rPr>
-      </w:pPr>
-      <w:r>
-        <w:rPr>
-          <w:rFonts w:ascii="Cambria Math" w:eastAsiaTheme="minorEastAsia" w:hAnsi="Cambria Math"/>
+          <w:rFonts w:asciiTheme="majorHAnsi" w:eastAsiaTheme="minorEastAsia" w:hAnsiTheme="majorHAnsi"/>
+        </w:rPr>
+      </w:pPr>
+      <w:r>
+        <w:rPr>
+          <w:rFonts w:asciiTheme="majorHAnsi" w:eastAsiaTheme="minorEastAsia" w:hAnsiTheme="majorHAnsi"/>
         </w:rPr>
         <w:t>The predictive power of the classification/system discussed is low with the system performing worse than randomness</w:t>
       </w:r>
       <w:r>
         <w:rPr>
-          <w:rFonts w:ascii="Cambria Math" w:eastAsiaTheme="minorEastAsia" w:hAnsi="Cambria Math"/>
+          <w:rFonts w:asciiTheme="majorHAnsi" w:eastAsiaTheme="minorEastAsia" w:hAnsiTheme="majorHAnsi"/>
         </w:rPr>
         <w:t>.</w:t>
       </w:r>
@@ -7793,7 +7793,7 @@
     <w:p>
       <w:pPr>
         <w:rPr>
-          <w:rFonts w:ascii="Cambria Math" w:eastAsiaTheme="minorEastAsia" w:hAnsi="Cambria Math"/>
+          <w:rFonts w:asciiTheme="majorHAnsi" w:eastAsiaTheme="minorEastAsia" w:hAnsiTheme="majorHAnsi"/>
           <w:b/>
         </w:rPr>
       </w:pPr>
@@ -7801,7 +7801,7 @@
     <w:p>
       <w:pPr>
         <w:rPr>
-          <w:rFonts w:ascii="Cambria Math" w:eastAsiaTheme="minorEastAsia" w:hAnsi="Cambria Math"/>
+          <w:rFonts w:asciiTheme="majorHAnsi" w:eastAsiaTheme="minorEastAsia" w:hAnsiTheme="majorHAnsi"/>
           <w:b/>
         </w:rPr>
       </w:pPr>
@@ -7809,7 +7809,7 @@
     <w:p>
       <w:pPr>
         <w:rPr>
-          <w:rFonts w:ascii="Cambria Math" w:eastAsiaTheme="minorEastAsia" w:hAnsi="Cambria Math"/>
+          <w:rFonts w:asciiTheme="majorHAnsi" w:eastAsiaTheme="minorEastAsia" w:hAnsiTheme="majorHAnsi"/>
           <w:b/>
         </w:rPr>
       </w:pPr>
@@ -7817,7 +7817,7 @@
     <w:p>
       <w:pPr>
         <w:rPr>
-          <w:rFonts w:ascii="Cambria Math" w:eastAsiaTheme="minorEastAsia" w:hAnsi="Cambria Math"/>
+          <w:rFonts w:asciiTheme="majorHAnsi" w:eastAsiaTheme="minorEastAsia" w:hAnsiTheme="majorHAnsi"/>
           <w:b/>
         </w:rPr>
       </w:pPr>
@@ -7825,7 +7825,7 @@
     <w:p>
       <w:pPr>
         <w:rPr>
-          <w:rFonts w:ascii="Cambria Math" w:eastAsiaTheme="minorEastAsia" w:hAnsi="Cambria Math"/>
+          <w:rFonts w:asciiTheme="majorHAnsi" w:eastAsiaTheme="minorEastAsia" w:hAnsiTheme="majorHAnsi"/>
           <w:b/>
         </w:rPr>
       </w:pPr>
@@ -7833,6 +7833,9 @@
     <w:p>
       <w:pPr>
         <w:pStyle w:val="Default"/>
+        <w:rPr>
+          <w:rFonts w:asciiTheme="majorHAnsi" w:hAnsiTheme="majorHAnsi"/>
+        </w:rPr>
       </w:pPr>
     </w:p>
     <w:p>
@@ -8054,15 +8057,7 @@
           <w:sz w:val="22"/>
           <w:szCs w:val="22"/>
         </w:rPr>
-        <w:t xml:space="preserve">The authors tested the hypothesis </w:t>
-      </w:r>
-      <w:r>
-        <w:rPr>
-          <w:rFonts w:asciiTheme="majorHAnsi" w:eastAsiaTheme="minorEastAsia" w:hAnsiTheme="majorHAnsi"/>
-          <w:sz w:val="22"/>
-          <w:szCs w:val="22"/>
-        </w:rPr>
-        <w:t>that humans are relatively good at distinguishing between the po</w:t>
+        <w:t>The authors tested the hypothesis that humans are relatively good at distinguishing between the po</w:t>
       </w:r>
       <w:r>
         <w:rPr>
@@ -8119,7 +8114,7 @@
           <w:lang w:eastAsia="en-GB"/>
         </w:rPr>
         <w:drawing>
-          <wp:inline distT="0" distB="0" distL="0" distR="0">
+          <wp:inline distT="0" distB="0" distL="0" distR="0" wp14:anchorId="376E7470" wp14:editId="2375B4D8">
             <wp:extent cx="5724382" cy="1017767"/>
             <wp:effectExtent l="0" t="0" r="0" b="0"/>
             <wp:docPr id="3" name="Picture 3"/>
@@ -8225,7 +8220,7 @@
           <w:lang w:eastAsia="en-GB"/>
         </w:rPr>
         <w:drawing>
-          <wp:inline distT="0" distB="0" distL="0" distR="0">
+          <wp:inline distT="0" distB="0" distL="0" distR="0" wp14:anchorId="75A7993C" wp14:editId="39AE79AD">
             <wp:extent cx="5725160" cy="476885"/>
             <wp:effectExtent l="0" t="0" r="8890" b="0"/>
             <wp:docPr id="4" name="Picture 4"/>
@@ -9615,7 +9610,7 @@
         </w:rPr>
         <w:lastRenderedPageBreak/>
         <w:drawing>
-          <wp:inline distT="0" distB="0" distL="0" distR="0">
+          <wp:inline distT="0" distB="0" distL="0" distR="0" wp14:anchorId="757EA475" wp14:editId="167808B4">
             <wp:extent cx="5725160" cy="2202815"/>
             <wp:effectExtent l="0" t="0" r="8890" b="6985"/>
             <wp:docPr id="5" name="Picture 5"/>
@@ -9667,7 +9662,6 @@
     <w:p>
       <w:pPr>
         <w:pStyle w:val="Default"/>
-        <w:ind w:left="360"/>
         <w:rPr>
           <w:rFonts w:asciiTheme="majorHAnsi" w:eastAsiaTheme="minorEastAsia" w:hAnsiTheme="majorHAnsi"/>
           <w:sz w:val="22"/>
@@ -9678,7 +9672,6 @@
     <w:p>
       <w:pPr>
         <w:pStyle w:val="Default"/>
-        <w:ind w:left="360"/>
         <w:rPr>
           <w:rFonts w:asciiTheme="majorHAnsi" w:eastAsiaTheme="minorEastAsia" w:hAnsiTheme="majorHAnsi"/>
           <w:sz w:val="22"/>
@@ -9689,7 +9682,386 @@
     <w:p>
       <w:pPr>
         <w:pStyle w:val="Default"/>
-        <w:ind w:left="360"/>
+        <w:rPr>
+          <w:rFonts w:asciiTheme="majorHAnsi" w:eastAsiaTheme="minorEastAsia" w:hAnsiTheme="majorHAnsi"/>
+          <w:sz w:val="22"/>
+          <w:szCs w:val="22"/>
+        </w:rPr>
+      </w:pPr>
+    </w:p>
+    <w:p>
+      <w:pPr>
+        <w:pStyle w:val="Default"/>
+        <w:rPr>
+          <w:rFonts w:asciiTheme="majorHAnsi" w:eastAsiaTheme="minorEastAsia" w:hAnsiTheme="majorHAnsi"/>
+          <w:sz w:val="22"/>
+          <w:szCs w:val="22"/>
+        </w:rPr>
+      </w:pPr>
+    </w:p>
+    <w:p>
+      <w:pPr>
+        <w:pStyle w:val="Default"/>
+        <w:rPr>
+          <w:rFonts w:asciiTheme="majorHAnsi" w:eastAsiaTheme="minorEastAsia" w:hAnsiTheme="majorHAnsi"/>
+          <w:sz w:val="22"/>
+          <w:szCs w:val="22"/>
+        </w:rPr>
+      </w:pPr>
+    </w:p>
+    <w:p>
+      <w:pPr>
+        <w:pStyle w:val="Default"/>
+        <w:rPr>
+          <w:rFonts w:asciiTheme="majorHAnsi" w:eastAsiaTheme="minorEastAsia" w:hAnsiTheme="majorHAnsi"/>
+          <w:sz w:val="22"/>
+          <w:szCs w:val="22"/>
+        </w:rPr>
+      </w:pPr>
+    </w:p>
+    <w:p>
+      <w:pPr>
+        <w:pStyle w:val="Default"/>
+        <w:rPr>
+          <w:rFonts w:asciiTheme="majorHAnsi" w:eastAsiaTheme="minorEastAsia" w:hAnsiTheme="majorHAnsi"/>
+          <w:sz w:val="22"/>
+          <w:szCs w:val="22"/>
+        </w:rPr>
+      </w:pPr>
+    </w:p>
+    <w:p>
+      <w:pPr>
+        <w:pStyle w:val="Default"/>
+        <w:rPr>
+          <w:rFonts w:asciiTheme="majorHAnsi" w:eastAsiaTheme="minorEastAsia" w:hAnsiTheme="majorHAnsi"/>
+          <w:sz w:val="22"/>
+          <w:szCs w:val="22"/>
+        </w:rPr>
+      </w:pPr>
+    </w:p>
+    <w:p>
+      <w:pPr>
+        <w:pStyle w:val="Default"/>
+        <w:rPr>
+          <w:rFonts w:asciiTheme="majorHAnsi" w:eastAsiaTheme="minorEastAsia" w:hAnsiTheme="majorHAnsi"/>
+          <w:sz w:val="22"/>
+          <w:szCs w:val="22"/>
+        </w:rPr>
+      </w:pPr>
+    </w:p>
+    <w:p>
+      <w:pPr>
+        <w:pStyle w:val="Default"/>
+        <w:rPr>
+          <w:rFonts w:asciiTheme="majorHAnsi" w:eastAsiaTheme="minorEastAsia" w:hAnsiTheme="majorHAnsi"/>
+          <w:sz w:val="22"/>
+          <w:szCs w:val="22"/>
+        </w:rPr>
+      </w:pPr>
+    </w:p>
+    <w:p>
+      <w:pPr>
+        <w:pStyle w:val="Default"/>
+        <w:rPr>
+          <w:rFonts w:asciiTheme="majorHAnsi" w:eastAsiaTheme="minorEastAsia" w:hAnsiTheme="majorHAnsi"/>
+          <w:sz w:val="22"/>
+          <w:szCs w:val="22"/>
+        </w:rPr>
+      </w:pPr>
+    </w:p>
+    <w:p>
+      <w:pPr>
+        <w:pStyle w:val="Default"/>
+        <w:rPr>
+          <w:rFonts w:asciiTheme="majorHAnsi" w:eastAsiaTheme="minorEastAsia" w:hAnsiTheme="majorHAnsi"/>
+          <w:sz w:val="22"/>
+          <w:szCs w:val="22"/>
+        </w:rPr>
+      </w:pPr>
+    </w:p>
+    <w:p>
+      <w:pPr>
+        <w:pStyle w:val="Default"/>
+        <w:rPr>
+          <w:rFonts w:asciiTheme="majorHAnsi" w:eastAsiaTheme="minorEastAsia" w:hAnsiTheme="majorHAnsi"/>
+          <w:sz w:val="22"/>
+          <w:szCs w:val="22"/>
+        </w:rPr>
+      </w:pPr>
+    </w:p>
+    <w:p>
+      <w:pPr>
+        <w:pStyle w:val="Default"/>
+        <w:rPr>
+          <w:rFonts w:asciiTheme="majorHAnsi" w:eastAsiaTheme="minorEastAsia" w:hAnsiTheme="majorHAnsi"/>
+          <w:sz w:val="22"/>
+          <w:szCs w:val="22"/>
+        </w:rPr>
+      </w:pPr>
+    </w:p>
+    <w:p>
+      <w:pPr>
+        <w:pStyle w:val="Default"/>
+        <w:rPr>
+          <w:rFonts w:asciiTheme="majorHAnsi" w:eastAsiaTheme="minorEastAsia" w:hAnsiTheme="majorHAnsi"/>
+          <w:sz w:val="22"/>
+          <w:szCs w:val="22"/>
+        </w:rPr>
+      </w:pPr>
+    </w:p>
+    <w:p>
+      <w:pPr>
+        <w:pStyle w:val="Default"/>
+        <w:rPr>
+          <w:rFonts w:asciiTheme="majorHAnsi" w:eastAsiaTheme="minorEastAsia" w:hAnsiTheme="majorHAnsi"/>
+          <w:sz w:val="22"/>
+          <w:szCs w:val="22"/>
+        </w:rPr>
+      </w:pPr>
+    </w:p>
+    <w:p>
+      <w:pPr>
+        <w:pStyle w:val="Default"/>
+        <w:rPr>
+          <w:rFonts w:asciiTheme="majorHAnsi" w:eastAsiaTheme="minorEastAsia" w:hAnsiTheme="majorHAnsi"/>
+          <w:sz w:val="22"/>
+          <w:szCs w:val="22"/>
+        </w:rPr>
+      </w:pPr>
+    </w:p>
+    <w:p>
+      <w:pPr>
+        <w:pStyle w:val="Default"/>
+        <w:rPr>
+          <w:rFonts w:asciiTheme="majorHAnsi" w:eastAsiaTheme="minorEastAsia" w:hAnsiTheme="majorHAnsi"/>
+          <w:sz w:val="22"/>
+          <w:szCs w:val="22"/>
+        </w:rPr>
+      </w:pPr>
+    </w:p>
+    <w:p>
+      <w:pPr>
+        <w:pStyle w:val="Default"/>
+        <w:rPr>
+          <w:rFonts w:asciiTheme="majorHAnsi" w:eastAsiaTheme="minorEastAsia" w:hAnsiTheme="majorHAnsi"/>
+          <w:sz w:val="22"/>
+          <w:szCs w:val="22"/>
+        </w:rPr>
+      </w:pPr>
+    </w:p>
+    <w:p>
+      <w:pPr>
+        <w:pStyle w:val="Default"/>
+        <w:rPr>
+          <w:rFonts w:asciiTheme="majorHAnsi" w:eastAsiaTheme="minorEastAsia" w:hAnsiTheme="majorHAnsi"/>
+          <w:sz w:val="22"/>
+          <w:szCs w:val="22"/>
+        </w:rPr>
+      </w:pPr>
+    </w:p>
+    <w:p>
+      <w:pPr>
+        <w:pStyle w:val="Default"/>
+        <w:rPr>
+          <w:rFonts w:asciiTheme="majorHAnsi" w:eastAsiaTheme="minorEastAsia" w:hAnsiTheme="majorHAnsi"/>
+          <w:sz w:val="22"/>
+          <w:szCs w:val="22"/>
+        </w:rPr>
+      </w:pPr>
+    </w:p>
+    <w:p>
+      <w:pPr>
+        <w:pStyle w:val="Default"/>
+        <w:rPr>
+          <w:rFonts w:asciiTheme="majorHAnsi" w:eastAsiaTheme="minorEastAsia" w:hAnsiTheme="majorHAnsi"/>
+          <w:sz w:val="22"/>
+          <w:szCs w:val="22"/>
+        </w:rPr>
+      </w:pPr>
+    </w:p>
+    <w:p>
+      <w:pPr>
+        <w:pStyle w:val="Default"/>
+        <w:rPr>
+          <w:rFonts w:asciiTheme="majorHAnsi" w:eastAsiaTheme="minorEastAsia" w:hAnsiTheme="majorHAnsi"/>
+          <w:sz w:val="22"/>
+          <w:szCs w:val="22"/>
+        </w:rPr>
+      </w:pPr>
+    </w:p>
+    <w:p>
+      <w:pPr>
+        <w:pStyle w:val="Default"/>
+        <w:rPr>
+          <w:rFonts w:asciiTheme="majorHAnsi" w:eastAsiaTheme="minorEastAsia" w:hAnsiTheme="majorHAnsi"/>
+          <w:sz w:val="22"/>
+          <w:szCs w:val="22"/>
+        </w:rPr>
+      </w:pPr>
+    </w:p>
+    <w:p>
+      <w:pPr>
+        <w:pStyle w:val="Default"/>
+        <w:rPr>
+          <w:rFonts w:asciiTheme="majorHAnsi" w:eastAsiaTheme="minorEastAsia" w:hAnsiTheme="majorHAnsi"/>
+          <w:sz w:val="22"/>
+          <w:szCs w:val="22"/>
+        </w:rPr>
+      </w:pPr>
+    </w:p>
+    <w:p>
+      <w:pPr>
+        <w:pStyle w:val="Default"/>
+        <w:rPr>
+          <w:rFonts w:asciiTheme="majorHAnsi" w:eastAsiaTheme="minorEastAsia" w:hAnsiTheme="majorHAnsi"/>
+          <w:sz w:val="22"/>
+          <w:szCs w:val="22"/>
+        </w:rPr>
+      </w:pPr>
+    </w:p>
+    <w:p>
+      <w:pPr>
+        <w:pStyle w:val="Default"/>
+        <w:rPr>
+          <w:rFonts w:asciiTheme="majorHAnsi" w:eastAsiaTheme="minorEastAsia" w:hAnsiTheme="majorHAnsi"/>
+          <w:sz w:val="22"/>
+          <w:szCs w:val="22"/>
+        </w:rPr>
+      </w:pPr>
+    </w:p>
+    <w:p>
+      <w:pPr>
+        <w:pStyle w:val="Default"/>
+        <w:rPr>
+          <w:rFonts w:asciiTheme="majorHAnsi" w:eastAsiaTheme="minorEastAsia" w:hAnsiTheme="majorHAnsi"/>
+          <w:sz w:val="22"/>
+          <w:szCs w:val="22"/>
+        </w:rPr>
+      </w:pPr>
+    </w:p>
+    <w:p>
+      <w:pPr>
+        <w:pStyle w:val="Default"/>
+        <w:rPr>
+          <w:rFonts w:asciiTheme="majorHAnsi" w:eastAsiaTheme="minorEastAsia" w:hAnsiTheme="majorHAnsi"/>
+          <w:sz w:val="22"/>
+          <w:szCs w:val="22"/>
+        </w:rPr>
+      </w:pPr>
+    </w:p>
+    <w:p>
+      <w:pPr>
+        <w:pStyle w:val="Default"/>
+        <w:rPr>
+          <w:rFonts w:asciiTheme="majorHAnsi" w:eastAsiaTheme="minorEastAsia" w:hAnsiTheme="majorHAnsi"/>
+          <w:sz w:val="22"/>
+          <w:szCs w:val="22"/>
+        </w:rPr>
+      </w:pPr>
+    </w:p>
+    <w:p>
+      <w:pPr>
+        <w:pStyle w:val="Default"/>
+        <w:rPr>
+          <w:rFonts w:asciiTheme="majorHAnsi" w:eastAsiaTheme="minorEastAsia" w:hAnsiTheme="majorHAnsi"/>
+          <w:sz w:val="22"/>
+          <w:szCs w:val="22"/>
+        </w:rPr>
+      </w:pPr>
+    </w:p>
+    <w:p>
+      <w:pPr>
+        <w:pStyle w:val="Default"/>
+        <w:rPr>
+          <w:rFonts w:asciiTheme="majorHAnsi" w:eastAsiaTheme="minorEastAsia" w:hAnsiTheme="majorHAnsi"/>
+          <w:sz w:val="22"/>
+          <w:szCs w:val="22"/>
+        </w:rPr>
+      </w:pPr>
+    </w:p>
+    <w:p>
+      <w:pPr>
+        <w:pStyle w:val="Default"/>
+        <w:rPr>
+          <w:rFonts w:asciiTheme="majorHAnsi" w:eastAsiaTheme="minorEastAsia" w:hAnsiTheme="majorHAnsi"/>
+          <w:sz w:val="22"/>
+          <w:szCs w:val="22"/>
+        </w:rPr>
+      </w:pPr>
+    </w:p>
+    <w:p>
+      <w:pPr>
+        <w:pStyle w:val="Default"/>
+        <w:rPr>
+          <w:rFonts w:asciiTheme="majorHAnsi" w:eastAsiaTheme="minorEastAsia" w:hAnsiTheme="majorHAnsi"/>
+          <w:sz w:val="22"/>
+          <w:szCs w:val="22"/>
+        </w:rPr>
+      </w:pPr>
+    </w:p>
+    <w:p>
+      <w:pPr>
+        <w:pStyle w:val="Default"/>
+        <w:rPr>
+          <w:rFonts w:asciiTheme="majorHAnsi" w:eastAsiaTheme="minorEastAsia" w:hAnsiTheme="majorHAnsi"/>
+          <w:sz w:val="22"/>
+          <w:szCs w:val="22"/>
+        </w:rPr>
+      </w:pPr>
+    </w:p>
+    <w:p>
+      <w:pPr>
+        <w:pStyle w:val="Default"/>
+        <w:rPr>
+          <w:rFonts w:asciiTheme="majorHAnsi" w:eastAsiaTheme="minorEastAsia" w:hAnsiTheme="majorHAnsi"/>
+          <w:sz w:val="22"/>
+          <w:szCs w:val="22"/>
+        </w:rPr>
+      </w:pPr>
+    </w:p>
+    <w:p>
+      <w:pPr>
+        <w:pStyle w:val="Default"/>
+        <w:rPr>
+          <w:rFonts w:asciiTheme="majorHAnsi" w:eastAsiaTheme="minorEastAsia" w:hAnsiTheme="majorHAnsi"/>
+          <w:sz w:val="22"/>
+          <w:szCs w:val="22"/>
+        </w:rPr>
+      </w:pPr>
+    </w:p>
+    <w:p>
+      <w:pPr>
+        <w:pStyle w:val="Default"/>
+        <w:rPr>
+          <w:rFonts w:asciiTheme="majorHAnsi" w:eastAsiaTheme="minorEastAsia" w:hAnsiTheme="majorHAnsi"/>
+          <w:sz w:val="22"/>
+          <w:szCs w:val="22"/>
+        </w:rPr>
+      </w:pPr>
+    </w:p>
+    <w:p>
+      <w:pPr>
+        <w:pStyle w:val="Default"/>
+        <w:rPr>
+          <w:rFonts w:asciiTheme="majorHAnsi" w:eastAsiaTheme="minorEastAsia" w:hAnsiTheme="majorHAnsi"/>
+          <w:sz w:val="22"/>
+          <w:szCs w:val="22"/>
+        </w:rPr>
+      </w:pPr>
+    </w:p>
+    <w:p>
+      <w:pPr>
+        <w:pStyle w:val="Default"/>
+        <w:rPr>
+          <w:rFonts w:asciiTheme="majorHAnsi" w:eastAsiaTheme="minorEastAsia" w:hAnsiTheme="majorHAnsi"/>
+          <w:sz w:val="22"/>
+          <w:szCs w:val="22"/>
+        </w:rPr>
+      </w:pPr>
+    </w:p>
+    <w:p>
+      <w:pPr>
+        <w:pStyle w:val="Default"/>
         <w:rPr>
           <w:rFonts w:asciiTheme="majorHAnsi" w:eastAsiaTheme="minorEastAsia" w:hAnsiTheme="majorHAnsi"/>
           <w:b/>
@@ -9704,119 +10076,231 @@
           <w:sz w:val="22"/>
           <w:szCs w:val="22"/>
         </w:rPr>
-        <w:t>Sentiment Analysis and Applications</w:t>
-      </w:r>
-      <w:r>
-        <w:rPr>
-          <w:rFonts w:asciiTheme="majorHAnsi" w:eastAsiaTheme="minorEastAsia" w:hAnsiTheme="majorHAnsi"/>
-          <w:b/>
+        <w:lastRenderedPageBreak/>
+        <w:t xml:space="preserve">Notes </w:t>
+      </w:r>
+    </w:p>
+    <w:p>
+      <w:pPr>
+        <w:pStyle w:val="ListParagraph"/>
+        <w:numPr>
+          <w:ilvl w:val="0"/>
+          <w:numId w:val="4"/>
+        </w:numPr>
+        <w:autoSpaceDE w:val="0"/>
+        <w:autoSpaceDN w:val="0"/>
+        <w:adjustRightInd w:val="0"/>
+        <w:spacing w:after="0" w:line="240" w:lineRule="auto"/>
+        <w:rPr>
+          <w:rFonts w:asciiTheme="majorHAnsi" w:hAnsiTheme="majorHAnsi"/>
+        </w:rPr>
+      </w:pPr>
+      <w:r>
+        <w:rPr>
+          <w:rFonts w:asciiTheme="majorHAnsi" w:hAnsiTheme="majorHAnsi" w:cs="Times New Roman"/>
+        </w:rPr>
+        <w:t>When the stock trading is done from signals generated from sentiment analysis of news</w:t>
+      </w:r>
+      <w:r>
+        <w:rPr>
+          <w:rFonts w:asciiTheme="majorHAnsi" w:hAnsiTheme="majorHAnsi" w:cs="Times New Roman"/>
+        </w:rPr>
+        <w:t xml:space="preserve"> a</w:t>
+      </w:r>
+      <w:r>
+        <w:rPr>
+          <w:rFonts w:asciiTheme="majorHAnsi" w:hAnsiTheme="majorHAnsi" w:cs="Times New Roman"/>
+        </w:rPr>
+        <w:t>rticles, then the profit is better compared to what a random trader gives</w:t>
+      </w:r>
+      <w:r>
+        <w:rPr>
+          <w:rFonts w:asciiTheme="majorHAnsi" w:hAnsiTheme="majorHAnsi"/>
+        </w:rPr>
+        <w:t>.</w:t>
+      </w:r>
+    </w:p>
+    <w:p>
+      <w:pPr>
+        <w:pStyle w:val="ListParagraph"/>
+        <w:numPr>
+          <w:ilvl w:val="0"/>
+          <w:numId w:val="4"/>
+        </w:numPr>
+        <w:autoSpaceDE w:val="0"/>
+        <w:autoSpaceDN w:val="0"/>
+        <w:adjustRightInd w:val="0"/>
+        <w:spacing w:after="0" w:line="240" w:lineRule="auto"/>
+        <w:rPr>
+          <w:rFonts w:asciiTheme="majorHAnsi" w:hAnsiTheme="majorHAnsi"/>
+        </w:rPr>
+      </w:pPr>
+      <w:r>
+        <w:rPr>
+          <w:rFonts w:asciiTheme="majorHAnsi" w:hAnsiTheme="majorHAnsi"/>
+        </w:rPr>
+        <w:t>A classifier trained on an automatically created training set performs on the same level as</w:t>
+      </w:r>
+      <w:r>
+        <w:rPr>
+          <w:rFonts w:asciiTheme="majorHAnsi" w:hAnsiTheme="majorHAnsi"/>
+        </w:rPr>
+        <w:t xml:space="preserve"> </w:t>
+      </w:r>
+      <w:r>
+        <w:rPr>
+          <w:rFonts w:asciiTheme="majorHAnsi" w:hAnsiTheme="majorHAnsi"/>
+        </w:rPr>
+        <w:t>humans at predicting how trends will move after news articles are published.</w:t>
+      </w:r>
+    </w:p>
+    <w:p>
+      <w:pPr>
+        <w:pStyle w:val="ListParagraph"/>
+        <w:numPr>
+          <w:ilvl w:val="0"/>
+          <w:numId w:val="4"/>
+        </w:numPr>
+        <w:autoSpaceDE w:val="0"/>
+        <w:autoSpaceDN w:val="0"/>
+        <w:adjustRightInd w:val="0"/>
+        <w:spacing w:after="0" w:line="240" w:lineRule="auto"/>
+        <w:rPr>
+          <w:rFonts w:asciiTheme="majorHAnsi" w:hAnsiTheme="majorHAnsi"/>
+        </w:rPr>
+      </w:pPr>
+      <w:r>
+        <w:rPr>
+          <w:rFonts w:asciiTheme="majorHAnsi" w:hAnsiTheme="majorHAnsi"/>
+        </w:rPr>
+        <w:t>A training set of news articles for the sentiment classifier might be automatically created and</w:t>
+      </w:r>
+      <w:r>
+        <w:rPr>
+          <w:rFonts w:asciiTheme="majorHAnsi" w:hAnsiTheme="majorHAnsi"/>
+        </w:rPr>
+        <w:t xml:space="preserve"> </w:t>
+      </w:r>
+      <w:r>
+        <w:rPr>
+          <w:rFonts w:asciiTheme="majorHAnsi" w:hAnsiTheme="majorHAnsi"/>
+        </w:rPr>
+        <w:t>labe</w:t>
+      </w:r>
+      <w:r>
+        <w:rPr>
+          <w:rFonts w:asciiTheme="majorHAnsi" w:hAnsiTheme="majorHAnsi"/>
+        </w:rPr>
+        <w:t>l</w:t>
+      </w:r>
+      <w:r>
+        <w:rPr>
+          <w:rFonts w:asciiTheme="majorHAnsi" w:hAnsiTheme="majorHAnsi"/>
+        </w:rPr>
+        <w:t>led by looking at how the price for the related compa</w:t>
+      </w:r>
+      <w:r>
+        <w:rPr>
+          <w:rFonts w:asciiTheme="majorHAnsi" w:hAnsiTheme="majorHAnsi"/>
+        </w:rPr>
+        <w:t xml:space="preserve">ny changes after the article is </w:t>
+      </w:r>
+      <w:r>
+        <w:rPr>
+          <w:rFonts w:asciiTheme="majorHAnsi" w:hAnsiTheme="majorHAnsi"/>
+        </w:rPr>
+        <w:t>published.</w:t>
+      </w:r>
+    </w:p>
+    <w:p>
+      <w:pPr>
+        <w:pStyle w:val="ListParagraph"/>
+        <w:numPr>
+          <w:ilvl w:val="0"/>
+          <w:numId w:val="4"/>
+        </w:numPr>
+        <w:autoSpaceDE w:val="0"/>
+        <w:autoSpaceDN w:val="0"/>
+        <w:adjustRightInd w:val="0"/>
+        <w:spacing w:after="0" w:line="240" w:lineRule="auto"/>
+        <w:rPr>
+          <w:rFonts w:ascii="Times New Roman" w:hAnsi="Times New Roman" w:cs="Times New Roman"/>
+        </w:rPr>
+      </w:pPr>
+      <w:r>
+        <w:rPr>
+          <w:rFonts w:ascii="Times New Roman" w:hAnsi="Times New Roman" w:cs="Times New Roman"/>
+        </w:rPr>
+        <w:t xml:space="preserve">The timing of when to start the price trend when it is used for </w:t>
+      </w:r>
+      <w:proofErr w:type="spellStart"/>
+      <w:r>
+        <w:rPr>
+          <w:rFonts w:ascii="Times New Roman" w:hAnsi="Times New Roman" w:cs="Times New Roman"/>
+        </w:rPr>
+        <w:t>labeling</w:t>
+      </w:r>
+      <w:proofErr w:type="spellEnd"/>
+      <w:r>
+        <w:rPr>
+          <w:rFonts w:ascii="Times New Roman" w:hAnsi="Times New Roman" w:cs="Times New Roman"/>
+        </w:rPr>
+        <w:t xml:space="preserve"> news articles for the</w:t>
+      </w:r>
+      <w:r>
+        <w:rPr>
+          <w:rFonts w:ascii="Times New Roman" w:hAnsi="Times New Roman" w:cs="Times New Roman"/>
+        </w:rPr>
+        <w:t xml:space="preserve"> </w:t>
+      </w:r>
+      <w:r>
+        <w:rPr>
+          <w:rFonts w:ascii="Times New Roman" w:hAnsi="Times New Roman" w:cs="Times New Roman"/>
+        </w:rPr>
+        <w:t>training set is important</w:t>
+      </w:r>
+      <w:r>
+        <w:rPr>
+          <w:rFonts w:ascii="Times New Roman" w:hAnsi="Times New Roman" w:cs="Times New Roman"/>
+        </w:rPr>
+        <w:t>.</w:t>
+      </w:r>
+    </w:p>
+    <w:p>
+      <w:pPr>
+        <w:pStyle w:val="ListParagraph"/>
+        <w:autoSpaceDE w:val="0"/>
+        <w:autoSpaceDN w:val="0"/>
+        <w:adjustRightInd w:val="0"/>
+        <w:spacing w:after="0" w:line="240" w:lineRule="auto"/>
+        <w:rPr>
+          <w:rFonts w:ascii="Times New Roman" w:hAnsi="Times New Roman" w:cs="Times New Roman"/>
+        </w:rPr>
+      </w:pPr>
+    </w:p>
+    <w:p>
+      <w:pPr>
+        <w:pStyle w:val="ListParagraph"/>
+        <w:autoSpaceDE w:val="0"/>
+        <w:autoSpaceDN w:val="0"/>
+        <w:adjustRightInd w:val="0"/>
+        <w:spacing w:after="0" w:line="240" w:lineRule="auto"/>
+        <w:rPr>
+          <w:rFonts w:ascii="Times New Roman" w:hAnsi="Times New Roman" w:cs="Times New Roman"/>
+        </w:rPr>
+      </w:pPr>
+      <w:bookmarkStart w:id="0" w:name="_GoBack"/>
+      <w:bookmarkEnd w:id="0"/>
+    </w:p>
+    <w:p>
+      <w:pPr>
+        <w:pStyle w:val="Default"/>
+        <w:rPr>
+          <w:rFonts w:asciiTheme="majorHAnsi" w:eastAsiaTheme="minorEastAsia" w:hAnsiTheme="majorHAnsi"/>
           <w:sz w:val="22"/>
           <w:szCs w:val="22"/>
         </w:rPr>
-        <w:t xml:space="preserve">: A </w:t>
-      </w:r>
-      <w:proofErr w:type="gramStart"/>
-      <w:r>
-        <w:rPr>
-          <w:rFonts w:asciiTheme="majorHAnsi" w:eastAsiaTheme="minorEastAsia" w:hAnsiTheme="majorHAnsi"/>
-          <w:b/>
-          <w:sz w:val="22"/>
-          <w:szCs w:val="22"/>
-        </w:rPr>
-        <w:t>survey(</w:t>
-      </w:r>
-      <w:proofErr w:type="spellStart"/>
-      <w:proofErr w:type="gramEnd"/>
-      <w:r>
-        <w:rPr>
-          <w:rFonts w:asciiTheme="majorHAnsi" w:eastAsiaTheme="minorEastAsia" w:hAnsiTheme="majorHAnsi"/>
-          <w:b/>
-          <w:sz w:val="22"/>
-          <w:szCs w:val="22"/>
-        </w:rPr>
-        <w:t>Walaa</w:t>
-      </w:r>
-      <w:proofErr w:type="spellEnd"/>
-      <w:r>
-        <w:rPr>
-          <w:rFonts w:asciiTheme="majorHAnsi" w:eastAsiaTheme="minorEastAsia" w:hAnsiTheme="majorHAnsi"/>
-          <w:b/>
-          <w:sz w:val="22"/>
-          <w:szCs w:val="22"/>
-        </w:rPr>
-        <w:t xml:space="preserve"> </w:t>
-      </w:r>
-      <w:proofErr w:type="spellStart"/>
-      <w:r>
-        <w:rPr>
-          <w:rFonts w:asciiTheme="majorHAnsi" w:eastAsiaTheme="minorEastAsia" w:hAnsiTheme="majorHAnsi"/>
-          <w:b/>
-          <w:sz w:val="22"/>
-          <w:szCs w:val="22"/>
-        </w:rPr>
-        <w:t>Medhat</w:t>
-      </w:r>
-      <w:proofErr w:type="spellEnd"/>
-      <w:r>
-        <w:rPr>
-          <w:rFonts w:asciiTheme="majorHAnsi" w:eastAsiaTheme="minorEastAsia" w:hAnsiTheme="majorHAnsi"/>
-          <w:b/>
-          <w:sz w:val="22"/>
-          <w:szCs w:val="22"/>
-        </w:rPr>
-        <w:t xml:space="preserve">, </w:t>
-      </w:r>
-      <w:proofErr w:type="spellStart"/>
-      <w:r>
-        <w:rPr>
-          <w:rFonts w:asciiTheme="majorHAnsi" w:eastAsiaTheme="minorEastAsia" w:hAnsiTheme="majorHAnsi"/>
-          <w:b/>
-          <w:sz w:val="22"/>
-          <w:szCs w:val="22"/>
-        </w:rPr>
-        <w:t>Ahemd</w:t>
-      </w:r>
-      <w:proofErr w:type="spellEnd"/>
-      <w:r>
-        <w:rPr>
-          <w:rFonts w:asciiTheme="majorHAnsi" w:eastAsiaTheme="minorEastAsia" w:hAnsiTheme="majorHAnsi"/>
-          <w:b/>
-          <w:sz w:val="22"/>
-          <w:szCs w:val="22"/>
-        </w:rPr>
-        <w:t xml:space="preserve"> Hassan, </w:t>
-      </w:r>
-      <w:proofErr w:type="spellStart"/>
-      <w:r>
-        <w:rPr>
-          <w:rFonts w:asciiTheme="majorHAnsi" w:eastAsiaTheme="minorEastAsia" w:hAnsiTheme="majorHAnsi"/>
-          <w:b/>
-          <w:sz w:val="22"/>
-          <w:szCs w:val="22"/>
-        </w:rPr>
-        <w:t>Hoda</w:t>
-      </w:r>
-      <w:proofErr w:type="spellEnd"/>
-      <w:r>
-        <w:rPr>
-          <w:rFonts w:asciiTheme="majorHAnsi" w:eastAsiaTheme="minorEastAsia" w:hAnsiTheme="majorHAnsi"/>
-          <w:b/>
-          <w:sz w:val="22"/>
-          <w:szCs w:val="22"/>
-        </w:rPr>
-        <w:t xml:space="preserve"> Korashy</w:t>
-      </w:r>
-      <w:bookmarkStart w:id="0" w:name="_GoBack"/>
-      <w:bookmarkEnd w:id="0"/>
-      <w:r>
-        <w:rPr>
-          <w:rFonts w:asciiTheme="majorHAnsi" w:eastAsiaTheme="minorEastAsia" w:hAnsiTheme="majorHAnsi"/>
-          <w:b/>
-          <w:sz w:val="22"/>
-          <w:szCs w:val="22"/>
-        </w:rPr>
-        <w:t xml:space="preserve">) </w:t>
-      </w:r>
+      </w:pPr>
     </w:p>
     <w:sectPr>
       <w:pgSz w:w="11906" w:h="16838"/>

</xml_diff>

<commit_message>
More literative review. Remove irrelevant research
</commit_message>
<xml_diff>
--- a/Documents/Literature Review.docx
+++ b/Documents/Literature Review.docx
@@ -6708,6 +6708,19 @@
         <w:rPr>
           <w:rFonts w:asciiTheme="majorHAnsi" w:eastAsiaTheme="minorEastAsia" w:hAnsiTheme="majorHAnsi"/>
         </w:rPr>
+        <w:t xml:space="preserve">He also states that rather than focusing on predicting the stock price, the task is to generate profitable action signals. In addition they point out that it’s more reasonable to base predictions on the current </w:t>
+      </w:r>
+      <w:r>
+        <w:rPr>
+          <w:rFonts w:asciiTheme="majorHAnsi" w:eastAsiaTheme="minorEastAsia" w:hAnsiTheme="majorHAnsi"/>
+        </w:rPr>
+        <w:lastRenderedPageBreak/>
+        <w:t xml:space="preserve">conditions of the market such as trading volume, inflation, changes in the organisational structure of the company, demand for the company’s products/services. </w:t>
+      </w:r>
+      <w:r>
+        <w:rPr>
+          <w:rFonts w:asciiTheme="majorHAnsi" w:eastAsiaTheme="minorEastAsia" w:hAnsiTheme="majorHAnsi"/>
+        </w:rPr>
         <w:t xml:space="preserve">To do this, they use high frequency information retrieval for both stock prices as well as news articles. </w:t>
       </w:r>
     </w:p>
@@ -6721,8 +6734,203 @@
         <w:rPr>
           <w:rFonts w:asciiTheme="majorHAnsi" w:eastAsiaTheme="minorEastAsia" w:hAnsiTheme="majorHAnsi"/>
         </w:rPr>
-        <w:lastRenderedPageBreak/>
-        <w:t xml:space="preserve">A window of influence is defined which is used to evaluate the possible effect of a news article. In addition, news articles that aren’t published within the opening and closing market times are filtered out. </w:t>
+        <w:t xml:space="preserve">Using a naïve Bayesian text classifier, they derive a set of indicators from the textual data using the following steps: </w:t>
+      </w:r>
+    </w:p>
+    <w:p>
+      <w:pPr>
+        <w:pStyle w:val="ListParagraph"/>
+        <w:numPr>
+          <w:ilvl w:val="0"/>
+          <w:numId w:val="4"/>
+        </w:numPr>
+        <w:rPr>
+          <w:rFonts w:asciiTheme="majorHAnsi" w:eastAsiaTheme="minorEastAsia" w:hAnsiTheme="majorHAnsi"/>
+        </w:rPr>
+      </w:pPr>
+      <w:r>
+        <w:rPr>
+          <w:rFonts w:asciiTheme="majorHAnsi" w:eastAsiaTheme="minorEastAsia" w:hAnsiTheme="majorHAnsi"/>
+        </w:rPr>
+        <w:t xml:space="preserve">Identification of the movement of c lasses: </w:t>
+      </w:r>
+    </w:p>
+    <w:p>
+      <w:pPr>
+        <w:pStyle w:val="ListParagraph"/>
+        <w:numPr>
+          <w:ilvl w:val="1"/>
+          <w:numId w:val="4"/>
+        </w:numPr>
+        <w:rPr>
+          <w:rFonts w:asciiTheme="majorHAnsi" w:eastAsiaTheme="minorEastAsia" w:hAnsiTheme="majorHAnsi"/>
+        </w:rPr>
+      </w:pPr>
+      <w:r>
+        <w:rPr>
+          <w:rFonts w:asciiTheme="majorHAnsi" w:eastAsiaTheme="minorEastAsia" w:hAnsiTheme="majorHAnsi"/>
+        </w:rPr>
+        <w:t xml:space="preserve">Alignment of news articles </w:t>
+      </w:r>
+    </w:p>
+    <w:p>
+      <w:pPr>
+        <w:pStyle w:val="ListParagraph"/>
+        <w:numPr>
+          <w:ilvl w:val="1"/>
+          <w:numId w:val="4"/>
+        </w:numPr>
+        <w:rPr>
+          <w:rFonts w:asciiTheme="majorHAnsi" w:eastAsiaTheme="minorEastAsia" w:hAnsiTheme="majorHAnsi"/>
+        </w:rPr>
+      </w:pPr>
+      <w:r>
+        <w:rPr>
+          <w:rFonts w:asciiTheme="majorHAnsi" w:eastAsiaTheme="minorEastAsia" w:hAnsiTheme="majorHAnsi"/>
+        </w:rPr>
+        <w:t xml:space="preserve">Scoring news articles </w:t>
+      </w:r>
+    </w:p>
+    <w:p>
+      <w:pPr>
+        <w:pStyle w:val="ListParagraph"/>
+        <w:numPr>
+          <w:ilvl w:val="1"/>
+          <w:numId w:val="4"/>
+        </w:numPr>
+        <w:rPr>
+          <w:rFonts w:asciiTheme="majorHAnsi" w:eastAsiaTheme="minorEastAsia" w:hAnsiTheme="majorHAnsi"/>
+        </w:rPr>
+      </w:pPr>
+      <w:r>
+        <w:rPr>
+          <w:rFonts w:asciiTheme="majorHAnsi" w:eastAsiaTheme="minorEastAsia" w:hAnsiTheme="majorHAnsi"/>
+        </w:rPr>
+        <w:t xml:space="preserve">Labelling of news articles </w:t>
+      </w:r>
+    </w:p>
+    <w:p>
+      <w:pPr>
+        <w:pStyle w:val="ListParagraph"/>
+        <w:numPr>
+          <w:ilvl w:val="0"/>
+          <w:numId w:val="4"/>
+        </w:numPr>
+        <w:rPr>
+          <w:rFonts w:asciiTheme="majorHAnsi" w:eastAsiaTheme="minorEastAsia" w:hAnsiTheme="majorHAnsi"/>
+        </w:rPr>
+      </w:pPr>
+      <w:r>
+        <w:rPr>
+          <w:rFonts w:asciiTheme="majorHAnsi" w:eastAsiaTheme="minorEastAsia" w:hAnsiTheme="majorHAnsi"/>
+        </w:rPr>
+        <w:t xml:space="preserve">Training a naïve Bayesian text classifier </w:t>
+      </w:r>
+    </w:p>
+    <w:p>
+      <w:pPr>
+        <w:rPr>
+          <w:rFonts w:asciiTheme="majorHAnsi" w:eastAsiaTheme="minorEastAsia" w:hAnsiTheme="majorHAnsi"/>
+        </w:rPr>
+      </w:pPr>
+      <w:r>
+        <w:rPr>
+          <w:rFonts w:asciiTheme="majorHAnsi" w:eastAsiaTheme="minorEastAsia" w:hAnsiTheme="majorHAnsi"/>
+        </w:rPr>
+        <w:t xml:space="preserve">The first task the author set out to complete is the labelling of previously unlabelled </w:t>
+      </w:r>
+      <w:r>
+        <w:rPr>
+          <w:rFonts w:asciiTheme="majorHAnsi" w:eastAsiaTheme="minorEastAsia" w:hAnsiTheme="majorHAnsi"/>
+        </w:rPr>
+        <w:t xml:space="preserve">data. </w:t>
+      </w:r>
+    </w:p>
+    <w:p>
+      <w:pPr>
+        <w:rPr>
+          <w:rFonts w:asciiTheme="majorHAnsi" w:eastAsiaTheme="minorEastAsia" w:hAnsiTheme="majorHAnsi"/>
+        </w:rPr>
+      </w:pPr>
+      <w:r>
+        <w:rPr>
+          <w:rFonts w:asciiTheme="majorHAnsi" w:eastAsiaTheme="minorEastAsia" w:hAnsiTheme="majorHAnsi"/>
+        </w:rPr>
+        <w:t xml:space="preserve">A window of influence is defined which is used to evaluate the possible effect of a news article. </w:t>
+      </w:r>
+      <w:r>
+        <w:rPr>
+          <w:rFonts w:asciiTheme="majorHAnsi" w:eastAsiaTheme="minorEastAsia" w:hAnsiTheme="majorHAnsi"/>
+        </w:rPr>
+        <w:t xml:space="preserve">The author defines the window of influence of an article </w:t>
+      </w:r>
+      <m:oMath>
+        <m:r>
+          <w:rPr>
+            <w:rFonts w:ascii="Cambria Math" w:eastAsiaTheme="minorEastAsia" w:hAnsi="Cambria Math"/>
+          </w:rPr>
+          <m:t xml:space="preserve">d </m:t>
+        </m:r>
+      </m:oMath>
+      <w:r>
+        <w:rPr>
+          <w:rFonts w:asciiTheme="majorHAnsi" w:eastAsiaTheme="minorEastAsia" w:hAnsiTheme="majorHAnsi"/>
+        </w:rPr>
+        <w:t xml:space="preserve">with the timestamp </w:t>
+      </w:r>
+      <m:oMath>
+        <m:r>
+          <w:rPr>
+            <w:rFonts w:ascii="Cambria Math" w:eastAsiaTheme="minorEastAsia" w:hAnsi="Cambria Math"/>
+          </w:rPr>
+          <m:t>t</m:t>
+        </m:r>
+      </m:oMath>
+      <w:r>
+        <w:rPr>
+          <w:rFonts w:asciiTheme="majorHAnsi" w:eastAsiaTheme="minorEastAsia" w:hAnsiTheme="majorHAnsi"/>
+        </w:rPr>
+        <w:t xml:space="preserve"> as the lower boundary offset and the upper boundary offset from t.  An offset is negative is </w:t>
+      </w:r>
+      <m:oMath>
+        <m:r>
+          <w:rPr>
+            <w:rFonts w:ascii="Cambria Math" w:eastAsiaTheme="minorEastAsia" w:hAnsi="Cambria Math"/>
+          </w:rPr>
+          <m:t>t + offset</m:t>
+        </m:r>
+      </m:oMath>
+      <w:r>
+        <w:rPr>
+          <w:rFonts w:asciiTheme="majorHAnsi" w:eastAsiaTheme="minorEastAsia" w:hAnsiTheme="majorHAnsi"/>
+        </w:rPr>
+        <w:t xml:space="preserve"> is prior to</w:t>
+      </w:r>
+      <m:oMath>
+        <m:r>
+          <w:rPr>
+            <w:rFonts w:ascii="Cambria Math" w:eastAsiaTheme="minorEastAsia" w:hAnsi="Cambria Math"/>
+          </w:rPr>
+          <m:t xml:space="preserve"> t</m:t>
+        </m:r>
+      </m:oMath>
+      <w:r>
+        <w:rPr>
+          <w:rFonts w:asciiTheme="majorHAnsi" w:eastAsiaTheme="minorEastAsia" w:hAnsiTheme="majorHAnsi"/>
+        </w:rPr>
+        <w:t xml:space="preserve">. </w:t>
+      </w:r>
+      <w:r>
+        <w:rPr>
+          <w:rFonts w:asciiTheme="majorHAnsi" w:eastAsiaTheme="minorEastAsia" w:hAnsiTheme="majorHAnsi"/>
+        </w:rPr>
+        <w:t>In addition, news articles that aren’t published within the opening and closing</w:t>
+      </w:r>
+      <w:r>
+        <w:rPr>
+          <w:rFonts w:asciiTheme="majorHAnsi" w:eastAsiaTheme="minorEastAsia" w:hAnsiTheme="majorHAnsi"/>
+        </w:rPr>
+        <w:t xml:space="preserve"> market times are filtered out as these are said to be ambiguous. </w:t>
       </w:r>
     </w:p>
     <w:p>
@@ -6741,7 +6949,25 @@
         <w:rPr>
           <w:rFonts w:asciiTheme="majorHAnsi" w:eastAsiaTheme="minorEastAsia" w:hAnsiTheme="majorHAnsi"/>
         </w:rPr>
-        <w:t>establish how stable a stock is</w:t>
+        <w:t>establish how stable</w:t>
+      </w:r>
+      <w:r>
+        <w:rPr>
+          <w:rFonts w:asciiTheme="majorHAnsi" w:eastAsiaTheme="minorEastAsia" w:hAnsiTheme="majorHAnsi"/>
+        </w:rPr>
+        <w:t>/volatile</w:t>
+      </w:r>
+      <w:r>
+        <w:rPr>
+          <w:rFonts w:asciiTheme="majorHAnsi" w:eastAsiaTheme="minorEastAsia" w:hAnsiTheme="majorHAnsi"/>
+        </w:rPr>
+        <w:t xml:space="preserve"> a stock is</w:t>
+      </w:r>
+      <w:r>
+        <w:rPr>
+          <w:rFonts w:asciiTheme="majorHAnsi" w:eastAsiaTheme="minorEastAsia" w:hAnsiTheme="majorHAnsi"/>
+        </w:rPr>
+        <w:t>,</w:t>
       </w:r>
       <w:r>
         <w:rPr>
@@ -7002,6 +7228,11 @@
                   </m:r>
                 </m:e>
               </m:d>
+              <m:ctrlPr>
+                <w:rPr>
+                  <w:rFonts w:ascii="Cambria Math" w:eastAsiaTheme="minorEastAsia" w:hAnsi="Cambria Math"/>
+                </w:rPr>
+              </m:ctrlPr>
             </m:num>
             <m:den>
               <m:r>
@@ -7123,7 +7354,27 @@
         <w:rPr>
           <w:rFonts w:asciiTheme="majorHAnsi" w:eastAsiaTheme="minorEastAsia" w:hAnsiTheme="majorHAnsi"/>
         </w:rPr>
-        <w:t xml:space="preserve"> is the change in index price. </w:t>
+        <w:t xml:space="preserve"> is the change in index price</w:t>
+      </w:r>
+      <w:r>
+        <w:rPr>
+          <w:rFonts w:asciiTheme="majorHAnsi" w:eastAsiaTheme="minorEastAsia" w:hAnsiTheme="majorHAnsi"/>
+        </w:rPr>
+        <w:t xml:space="preserve"> during the time interval </w:t>
+      </w:r>
+      <m:oMath>
+        <m:r>
+          <w:rPr>
+            <w:rFonts w:ascii="Cambria Math" w:eastAsiaTheme="minorEastAsia" w:hAnsi="Cambria Math"/>
+          </w:rPr>
+          <m:t>[u,v]</m:t>
+        </m:r>
+      </m:oMath>
+      <w:r>
+        <w:rPr>
+          <w:rFonts w:asciiTheme="majorHAnsi" w:eastAsiaTheme="minorEastAsia" w:hAnsiTheme="majorHAnsi"/>
+        </w:rPr>
+        <w:t xml:space="preserve"> </w:t>
       </w:r>
       <w:r>
         <w:rPr>
@@ -7171,16 +7422,8 @@
         <w:rPr>
           <w:rFonts w:asciiTheme="majorHAnsi" w:eastAsiaTheme="minorEastAsia" w:hAnsiTheme="majorHAnsi"/>
         </w:rPr>
-        <w:t xml:space="preserve"> to receive a score </w:t>
-      </w:r>
-      <w:proofErr w:type="gramStart"/>
-      <w:r>
-        <w:rPr>
-          <w:rFonts w:asciiTheme="majorHAnsi" w:eastAsiaTheme="minorEastAsia" w:hAnsiTheme="majorHAnsi"/>
-        </w:rPr>
-        <w:t xml:space="preserve">of </w:t>
-      </w:r>
-      <w:proofErr w:type="gramEnd"/>
+        <w:t xml:space="preserve"> to receive a score of </w:t>
+      </w:r>
       <m:oMath>
         <m:r>
           <w:rPr>
@@ -7443,7 +7686,13 @@
               <w:rPr>
                 <w:rFonts w:ascii="Cambria Math" w:eastAsiaTheme="minorEastAsia" w:hAnsi="Cambria Math"/>
               </w:rPr>
-              <m:t>negative</m:t>
+              <m:t>n</m:t>
+            </m:r>
+            <m:r>
+              <w:rPr>
+                <w:rFonts w:ascii="Cambria Math" w:eastAsiaTheme="minorEastAsia" w:hAnsi="Cambria Math"/>
+              </w:rPr>
+              <m:t>egative</m:t>
             </m:r>
           </m:sub>
         </m:sSub>
@@ -7485,6 +7734,7 @@
             <w:rPr>
               <w:rFonts w:ascii="Cambria Math" w:eastAsiaTheme="minorEastAsia" w:hAnsi="Cambria Math"/>
             </w:rPr>
+            <w:lastRenderedPageBreak/>
             <m:t>P</m:t>
           </m:r>
           <m:d>
@@ -7600,7 +7850,13 @@
         <w:rPr>
           <w:rFonts w:asciiTheme="majorHAnsi" w:eastAsiaTheme="minorEastAsia" w:hAnsiTheme="majorHAnsi"/>
         </w:rPr>
-        <w:t xml:space="preserve">word </w:t>
+        <w:t>word</w:t>
+      </w:r>
+      <w:r>
+        <w:rPr>
+          <w:rFonts w:asciiTheme="majorHAnsi" w:eastAsiaTheme="minorEastAsia" w:hAnsiTheme="majorHAnsi"/>
+        </w:rPr>
+        <w:t xml:space="preserve"> </w:t>
       </w:r>
       <w:proofErr w:type="gramEnd"/>
       <m:oMath>
@@ -7789,6 +8045,216 @@
         </w:rPr>
         <w:t>.</w:t>
       </w:r>
+      <w:r>
+        <w:rPr>
+          <w:rFonts w:asciiTheme="majorHAnsi" w:eastAsiaTheme="minorEastAsia" w:hAnsiTheme="majorHAnsi"/>
+        </w:rPr>
+        <w:t xml:space="preserve"> On analysis, low </w:t>
+      </w:r>
+      <m:oMath>
+        <m:sSup>
+          <m:sSupPr>
+            <m:ctrlPr>
+              <w:rPr>
+                <w:rFonts w:ascii="Cambria Math" w:eastAsiaTheme="minorEastAsia" w:hAnsi="Cambria Math"/>
+                <w:i/>
+              </w:rPr>
+            </m:ctrlPr>
+          </m:sSupPr>
+          <m:e>
+            <m:r>
+              <w:rPr>
+                <w:rFonts w:ascii="Cambria Math" w:eastAsiaTheme="minorEastAsia" w:hAnsi="Cambria Math"/>
+              </w:rPr>
+              <m:t>r</m:t>
+            </m:r>
+          </m:e>
+          <m:sup>
+            <m:r>
+              <w:rPr>
+                <w:rFonts w:ascii="Cambria Math" w:eastAsiaTheme="minorEastAsia" w:hAnsi="Cambria Math"/>
+              </w:rPr>
+              <m:t>2</m:t>
+            </m:r>
+          </m:sup>
+        </m:sSup>
+      </m:oMath>
+      <w:r>
+        <w:rPr>
+          <w:rFonts w:asciiTheme="majorHAnsi" w:eastAsiaTheme="minorEastAsia" w:hAnsiTheme="majorHAnsi"/>
+        </w:rPr>
+        <w:t xml:space="preserve"> values show that the movement measure model is poor-fitting to the stock price.</w:t>
+      </w:r>
+    </w:p>
+    <w:p>
+      <w:pPr>
+        <w:rPr>
+          <w:rFonts w:asciiTheme="majorHAnsi" w:eastAsiaTheme="minorEastAsia" w:hAnsiTheme="majorHAnsi"/>
+        </w:rPr>
+      </w:pPr>
+      <w:r>
+        <w:rPr>
+          <w:rFonts w:asciiTheme="majorHAnsi" w:eastAsiaTheme="minorEastAsia" w:hAnsiTheme="majorHAnsi"/>
+        </w:rPr>
+        <w:t xml:space="preserve">On evaluating the labelling of the news articles, they discover the highest statistically significant settings of </w:t>
+      </w:r>
+      <m:oMath>
+        <m:sSub>
+          <m:sSubPr>
+            <m:ctrlPr>
+              <w:rPr>
+                <w:rFonts w:ascii="Cambria Math" w:eastAsiaTheme="minorEastAsia" w:hAnsi="Cambria Math"/>
+                <w:i/>
+              </w:rPr>
+            </m:ctrlPr>
+          </m:sSubPr>
+          <m:e>
+            <m:r>
+              <w:rPr>
+                <w:rFonts w:ascii="Cambria Math" w:eastAsiaTheme="minorEastAsia" w:hAnsi="Cambria Math"/>
+              </w:rPr>
+              <m:t>p</m:t>
+            </m:r>
+          </m:e>
+          <m:sub>
+            <m:r>
+              <w:rPr>
+                <w:rFonts w:ascii="Cambria Math" w:eastAsiaTheme="minorEastAsia" w:hAnsi="Cambria Math"/>
+              </w:rPr>
+              <m:t>negative</m:t>
+            </m:r>
+          </m:sub>
+        </m:sSub>
+        <m:r>
+          <w:rPr>
+            <w:rFonts w:ascii="Cambria Math" w:eastAsiaTheme="minorEastAsia" w:hAnsi="Cambria Math"/>
+          </w:rPr>
+          <m:t>= -0.002</m:t>
+        </m:r>
+      </m:oMath>
+      <w:r>
+        <w:rPr>
+          <w:rFonts w:asciiTheme="majorHAnsi" w:eastAsiaTheme="minorEastAsia" w:hAnsiTheme="majorHAnsi"/>
+        </w:rPr>
+        <w:t xml:space="preserve"> </w:t>
+      </w:r>
+      <w:proofErr w:type="gramStart"/>
+      <w:r>
+        <w:rPr>
+          <w:rFonts w:asciiTheme="majorHAnsi" w:eastAsiaTheme="minorEastAsia" w:hAnsiTheme="majorHAnsi"/>
+        </w:rPr>
+        <w:t xml:space="preserve">and </w:t>
+      </w:r>
+      <w:proofErr w:type="gramEnd"/>
+      <m:oMath>
+        <m:sSub>
+          <m:sSubPr>
+            <m:ctrlPr>
+              <w:rPr>
+                <w:rFonts w:ascii="Cambria Math" w:eastAsiaTheme="minorEastAsia" w:hAnsi="Cambria Math"/>
+                <w:i/>
+              </w:rPr>
+            </m:ctrlPr>
+          </m:sSubPr>
+          <m:e>
+            <m:r>
+              <w:rPr>
+                <w:rFonts w:ascii="Cambria Math" w:eastAsiaTheme="minorEastAsia" w:hAnsi="Cambria Math"/>
+              </w:rPr>
+              <m:t>p</m:t>
+            </m:r>
+          </m:e>
+          <m:sub>
+            <m:r>
+              <w:rPr>
+                <w:rFonts w:ascii="Cambria Math" w:eastAsiaTheme="minorEastAsia" w:hAnsi="Cambria Math"/>
+              </w:rPr>
+              <m:t>positive</m:t>
+            </m:r>
+          </m:sub>
+        </m:sSub>
+        <m:r>
+          <w:rPr>
+            <w:rFonts w:ascii="Cambria Math" w:eastAsiaTheme="minorEastAsia" w:hAnsi="Cambria Math"/>
+          </w:rPr>
+          <m:t>=0.0002</m:t>
+        </m:r>
+      </m:oMath>
+      <w:r>
+        <w:rPr>
+          <w:rFonts w:asciiTheme="majorHAnsi" w:eastAsiaTheme="minorEastAsia" w:hAnsiTheme="majorHAnsi"/>
+        </w:rPr>
+        <w:t xml:space="preserve">. </w:t>
+      </w:r>
+      <w:r>
+        <w:rPr>
+          <w:rFonts w:asciiTheme="majorHAnsi" w:eastAsiaTheme="minorEastAsia" w:hAnsiTheme="majorHAnsi"/>
+        </w:rPr>
+        <w:t>He also find that the most statistically significant settings for alignments are [-20, 0] and [0, 20</w:t>
+      </w:r>
+      <w:proofErr w:type="gramStart"/>
+      <w:r>
+        <w:rPr>
+          <w:rFonts w:asciiTheme="majorHAnsi" w:eastAsiaTheme="minorEastAsia" w:hAnsiTheme="majorHAnsi"/>
+        </w:rPr>
+        <w:t>] ,</w:t>
+      </w:r>
+      <w:proofErr w:type="gramEnd"/>
+      <w:r>
+        <w:rPr>
+          <w:rFonts w:asciiTheme="majorHAnsi" w:eastAsiaTheme="minorEastAsia" w:hAnsiTheme="majorHAnsi"/>
+        </w:rPr>
+        <w:t xml:space="preserve"> that is 20 minutes before and 20 minutes after the release of the news article. </w:t>
+      </w:r>
+    </w:p>
+    <w:p>
+      <w:pPr>
+        <w:rPr>
+          <w:rFonts w:asciiTheme="majorHAnsi" w:eastAsiaTheme="minorEastAsia" w:hAnsiTheme="majorHAnsi"/>
+        </w:rPr>
+      </w:pPr>
+      <w:r>
+        <w:rPr>
+          <w:rFonts w:asciiTheme="majorHAnsi" w:eastAsiaTheme="minorEastAsia" w:hAnsiTheme="majorHAnsi"/>
+        </w:rPr>
+        <w:t xml:space="preserve">The predictive capability of the classifier was very low and the apparent reasoning for this the  </w:t>
+      </w:r>
+      <m:oMath>
+        <m:r>
+          <w:rPr>
+            <w:rFonts w:ascii="Cambria Math" w:eastAsiaTheme="minorEastAsia" w:hAnsi="Cambria Math"/>
+          </w:rPr>
+          <m:t>β</m:t>
+        </m:r>
+        <m:r>
+          <w:rPr>
+            <w:rFonts w:ascii="Cambria Math" w:eastAsiaTheme="minorEastAsia" w:hAnsi="Cambria Math"/>
+          </w:rPr>
+          <m:t>-values</m:t>
+        </m:r>
+      </m:oMath>
+      <w:r>
+        <w:rPr>
+          <w:rFonts w:asciiTheme="majorHAnsi" w:eastAsiaTheme="minorEastAsia" w:hAnsiTheme="majorHAnsi"/>
+        </w:rPr>
+        <w:t xml:space="preserve">  do not accurately </w:t>
+      </w:r>
+      <w:proofErr w:type="gramStart"/>
+      <w:r>
+        <w:rPr>
+          <w:rFonts w:asciiTheme="majorHAnsi" w:eastAsiaTheme="minorEastAsia" w:hAnsiTheme="majorHAnsi"/>
+        </w:rPr>
+        <w:t>model</w:t>
+      </w:r>
+      <w:proofErr w:type="gramEnd"/>
+      <w:r>
+        <w:rPr>
+          <w:rFonts w:asciiTheme="majorHAnsi" w:eastAsiaTheme="minorEastAsia" w:hAnsiTheme="majorHAnsi"/>
+        </w:rPr>
+        <w:t xml:space="preserve"> the relative movement of the stock correctly. </w:t>
+      </w:r>
+      <w:bookmarkStart w:id="0" w:name="_GoBack"/>
+      <w:bookmarkEnd w:id="0"/>
     </w:p>
     <w:p>
       <w:pPr>
@@ -7805,14 +8271,13 @@
           <w:b/>
         </w:rPr>
       </w:pPr>
-    </w:p>
-    <w:p>
-      <w:pPr>
+      <w:r>
         <w:rPr>
           <w:rFonts w:asciiTheme="majorHAnsi" w:eastAsiaTheme="minorEastAsia" w:hAnsiTheme="majorHAnsi"/>
           <w:b/>
         </w:rPr>
-      </w:pPr>
+        <w:t xml:space="preserve"> </w:t>
+      </w:r>
     </w:p>
     <w:p>
       <w:pPr>
@@ -8113,6 +8578,7 @@
           <w:szCs w:val="22"/>
           <w:lang w:eastAsia="en-GB"/>
         </w:rPr>
+        <w:lastRenderedPageBreak/>
         <w:drawing>
           <wp:inline distT="0" distB="0" distL="0" distR="0" wp14:anchorId="376E7470" wp14:editId="2375B4D8">
             <wp:extent cx="5724382" cy="1017767"/>
@@ -9608,7 +10074,6 @@
           <w:szCs w:val="22"/>
           <w:lang w:eastAsia="en-GB"/>
         </w:rPr>
-        <w:lastRenderedPageBreak/>
         <w:drawing>
           <wp:inline distT="0" distB="0" distL="0" distR="0" wp14:anchorId="757EA475" wp14:editId="167808B4">
             <wp:extent cx="5725160" cy="2202815"/>
@@ -9664,419 +10129,399 @@
         <w:pStyle w:val="Default"/>
         <w:rPr>
           <w:rFonts w:asciiTheme="majorHAnsi" w:eastAsiaTheme="minorEastAsia" w:hAnsiTheme="majorHAnsi"/>
-          <w:sz w:val="22"/>
-          <w:szCs w:val="22"/>
-        </w:rPr>
-      </w:pPr>
-    </w:p>
-    <w:p>
-      <w:pPr>
-        <w:pStyle w:val="Default"/>
-        <w:rPr>
-          <w:rFonts w:asciiTheme="majorHAnsi" w:eastAsiaTheme="minorEastAsia" w:hAnsiTheme="majorHAnsi"/>
-          <w:sz w:val="22"/>
-          <w:szCs w:val="22"/>
-        </w:rPr>
-      </w:pPr>
-    </w:p>
-    <w:p>
-      <w:pPr>
-        <w:pStyle w:val="Default"/>
-        <w:rPr>
-          <w:rFonts w:asciiTheme="majorHAnsi" w:eastAsiaTheme="minorEastAsia" w:hAnsiTheme="majorHAnsi"/>
-          <w:sz w:val="22"/>
-          <w:szCs w:val="22"/>
-        </w:rPr>
-      </w:pPr>
-    </w:p>
-    <w:p>
-      <w:pPr>
-        <w:pStyle w:val="Default"/>
-        <w:rPr>
-          <w:rFonts w:asciiTheme="majorHAnsi" w:eastAsiaTheme="minorEastAsia" w:hAnsiTheme="majorHAnsi"/>
-          <w:sz w:val="22"/>
-          <w:szCs w:val="22"/>
-        </w:rPr>
-      </w:pPr>
-    </w:p>
-    <w:p>
-      <w:pPr>
-        <w:pStyle w:val="Default"/>
-        <w:rPr>
-          <w:rFonts w:asciiTheme="majorHAnsi" w:eastAsiaTheme="minorEastAsia" w:hAnsiTheme="majorHAnsi"/>
-          <w:sz w:val="22"/>
-          <w:szCs w:val="22"/>
-        </w:rPr>
-      </w:pPr>
-    </w:p>
-    <w:p>
-      <w:pPr>
-        <w:pStyle w:val="Default"/>
-        <w:rPr>
-          <w:rFonts w:asciiTheme="majorHAnsi" w:eastAsiaTheme="minorEastAsia" w:hAnsiTheme="majorHAnsi"/>
-          <w:sz w:val="22"/>
-          <w:szCs w:val="22"/>
-        </w:rPr>
-      </w:pPr>
-    </w:p>
-    <w:p>
-      <w:pPr>
-        <w:pStyle w:val="Default"/>
-        <w:rPr>
-          <w:rFonts w:asciiTheme="majorHAnsi" w:eastAsiaTheme="minorEastAsia" w:hAnsiTheme="majorHAnsi"/>
-          <w:sz w:val="22"/>
-          <w:szCs w:val="22"/>
-        </w:rPr>
-      </w:pPr>
-    </w:p>
-    <w:p>
-      <w:pPr>
-        <w:pStyle w:val="Default"/>
-        <w:rPr>
-          <w:rFonts w:asciiTheme="majorHAnsi" w:eastAsiaTheme="minorEastAsia" w:hAnsiTheme="majorHAnsi"/>
-          <w:sz w:val="22"/>
-          <w:szCs w:val="22"/>
-        </w:rPr>
-      </w:pPr>
-    </w:p>
-    <w:p>
-      <w:pPr>
-        <w:pStyle w:val="Default"/>
-        <w:rPr>
-          <w:rFonts w:asciiTheme="majorHAnsi" w:eastAsiaTheme="minorEastAsia" w:hAnsiTheme="majorHAnsi"/>
-          <w:sz w:val="22"/>
-          <w:szCs w:val="22"/>
-        </w:rPr>
-      </w:pPr>
-    </w:p>
-    <w:p>
-      <w:pPr>
-        <w:pStyle w:val="Default"/>
-        <w:rPr>
-          <w:rFonts w:asciiTheme="majorHAnsi" w:eastAsiaTheme="minorEastAsia" w:hAnsiTheme="majorHAnsi"/>
-          <w:sz w:val="22"/>
-          <w:szCs w:val="22"/>
-        </w:rPr>
-      </w:pPr>
-    </w:p>
-    <w:p>
-      <w:pPr>
-        <w:pStyle w:val="Default"/>
-        <w:rPr>
-          <w:rFonts w:asciiTheme="majorHAnsi" w:eastAsiaTheme="minorEastAsia" w:hAnsiTheme="majorHAnsi"/>
-          <w:sz w:val="22"/>
-          <w:szCs w:val="22"/>
-        </w:rPr>
-      </w:pPr>
-    </w:p>
-    <w:p>
-      <w:pPr>
-        <w:pStyle w:val="Default"/>
-        <w:rPr>
-          <w:rFonts w:asciiTheme="majorHAnsi" w:eastAsiaTheme="minorEastAsia" w:hAnsiTheme="majorHAnsi"/>
-          <w:sz w:val="22"/>
-          <w:szCs w:val="22"/>
-        </w:rPr>
-      </w:pPr>
-    </w:p>
-    <w:p>
-      <w:pPr>
-        <w:pStyle w:val="Default"/>
-        <w:rPr>
-          <w:rFonts w:asciiTheme="majorHAnsi" w:eastAsiaTheme="minorEastAsia" w:hAnsiTheme="majorHAnsi"/>
-          <w:sz w:val="22"/>
-          <w:szCs w:val="22"/>
-        </w:rPr>
-      </w:pPr>
-    </w:p>
-    <w:p>
-      <w:pPr>
-        <w:pStyle w:val="Default"/>
-        <w:rPr>
-          <w:rFonts w:asciiTheme="majorHAnsi" w:eastAsiaTheme="minorEastAsia" w:hAnsiTheme="majorHAnsi"/>
-          <w:sz w:val="22"/>
-          <w:szCs w:val="22"/>
-        </w:rPr>
-      </w:pPr>
-    </w:p>
-    <w:p>
-      <w:pPr>
-        <w:pStyle w:val="Default"/>
-        <w:rPr>
-          <w:rFonts w:asciiTheme="majorHAnsi" w:eastAsiaTheme="minorEastAsia" w:hAnsiTheme="majorHAnsi"/>
-          <w:sz w:val="22"/>
-          <w:szCs w:val="22"/>
-        </w:rPr>
-      </w:pPr>
-    </w:p>
-    <w:p>
-      <w:pPr>
-        <w:pStyle w:val="Default"/>
-        <w:rPr>
-          <w:rFonts w:asciiTheme="majorHAnsi" w:eastAsiaTheme="minorEastAsia" w:hAnsiTheme="majorHAnsi"/>
-          <w:sz w:val="22"/>
-          <w:szCs w:val="22"/>
-        </w:rPr>
-      </w:pPr>
-    </w:p>
-    <w:p>
-      <w:pPr>
-        <w:pStyle w:val="Default"/>
-        <w:rPr>
-          <w:rFonts w:asciiTheme="majorHAnsi" w:eastAsiaTheme="minorEastAsia" w:hAnsiTheme="majorHAnsi"/>
-          <w:sz w:val="22"/>
-          <w:szCs w:val="22"/>
-        </w:rPr>
-      </w:pPr>
-    </w:p>
-    <w:p>
-      <w:pPr>
-        <w:pStyle w:val="Default"/>
-        <w:rPr>
-          <w:rFonts w:asciiTheme="majorHAnsi" w:eastAsiaTheme="minorEastAsia" w:hAnsiTheme="majorHAnsi"/>
-          <w:sz w:val="22"/>
-          <w:szCs w:val="22"/>
-        </w:rPr>
-      </w:pPr>
-    </w:p>
-    <w:p>
-      <w:pPr>
-        <w:pStyle w:val="Default"/>
-        <w:rPr>
-          <w:rFonts w:asciiTheme="majorHAnsi" w:eastAsiaTheme="minorEastAsia" w:hAnsiTheme="majorHAnsi"/>
-          <w:sz w:val="22"/>
-          <w:szCs w:val="22"/>
-        </w:rPr>
-      </w:pPr>
-    </w:p>
-    <w:p>
-      <w:pPr>
-        <w:pStyle w:val="Default"/>
-        <w:rPr>
-          <w:rFonts w:asciiTheme="majorHAnsi" w:eastAsiaTheme="minorEastAsia" w:hAnsiTheme="majorHAnsi"/>
-          <w:sz w:val="22"/>
-          <w:szCs w:val="22"/>
-        </w:rPr>
-      </w:pPr>
-    </w:p>
-    <w:p>
-      <w:pPr>
-        <w:pStyle w:val="Default"/>
-        <w:rPr>
-          <w:rFonts w:asciiTheme="majorHAnsi" w:eastAsiaTheme="minorEastAsia" w:hAnsiTheme="majorHAnsi"/>
-          <w:sz w:val="22"/>
-          <w:szCs w:val="22"/>
-        </w:rPr>
-      </w:pPr>
-    </w:p>
-    <w:p>
-      <w:pPr>
-        <w:pStyle w:val="Default"/>
-        <w:rPr>
-          <w:rFonts w:asciiTheme="majorHAnsi" w:eastAsiaTheme="minorEastAsia" w:hAnsiTheme="majorHAnsi"/>
-          <w:sz w:val="22"/>
-          <w:szCs w:val="22"/>
-        </w:rPr>
-      </w:pPr>
-    </w:p>
-    <w:p>
-      <w:pPr>
-        <w:pStyle w:val="Default"/>
-        <w:rPr>
-          <w:rFonts w:asciiTheme="majorHAnsi" w:eastAsiaTheme="minorEastAsia" w:hAnsiTheme="majorHAnsi"/>
-          <w:sz w:val="22"/>
-          <w:szCs w:val="22"/>
-        </w:rPr>
-      </w:pPr>
-    </w:p>
-    <w:p>
-      <w:pPr>
-        <w:pStyle w:val="Default"/>
-        <w:rPr>
-          <w:rFonts w:asciiTheme="majorHAnsi" w:eastAsiaTheme="minorEastAsia" w:hAnsiTheme="majorHAnsi"/>
-          <w:sz w:val="22"/>
-          <w:szCs w:val="22"/>
-        </w:rPr>
-      </w:pPr>
-    </w:p>
-    <w:p>
-      <w:pPr>
-        <w:pStyle w:val="Default"/>
-        <w:rPr>
-          <w:rFonts w:asciiTheme="majorHAnsi" w:eastAsiaTheme="minorEastAsia" w:hAnsiTheme="majorHAnsi"/>
-          <w:sz w:val="22"/>
-          <w:szCs w:val="22"/>
-        </w:rPr>
-      </w:pPr>
-    </w:p>
-    <w:p>
-      <w:pPr>
-        <w:pStyle w:val="Default"/>
-        <w:rPr>
-          <w:rFonts w:asciiTheme="majorHAnsi" w:eastAsiaTheme="minorEastAsia" w:hAnsiTheme="majorHAnsi"/>
-          <w:sz w:val="22"/>
-          <w:szCs w:val="22"/>
-        </w:rPr>
-      </w:pPr>
-    </w:p>
-    <w:p>
-      <w:pPr>
-        <w:pStyle w:val="Default"/>
-        <w:rPr>
-          <w:rFonts w:asciiTheme="majorHAnsi" w:eastAsiaTheme="minorEastAsia" w:hAnsiTheme="majorHAnsi"/>
-          <w:sz w:val="22"/>
-          <w:szCs w:val="22"/>
-        </w:rPr>
-      </w:pPr>
-    </w:p>
-    <w:p>
-      <w:pPr>
-        <w:pStyle w:val="Default"/>
-        <w:rPr>
-          <w:rFonts w:asciiTheme="majorHAnsi" w:eastAsiaTheme="minorEastAsia" w:hAnsiTheme="majorHAnsi"/>
-          <w:sz w:val="22"/>
-          <w:szCs w:val="22"/>
-        </w:rPr>
-      </w:pPr>
-    </w:p>
-    <w:p>
-      <w:pPr>
-        <w:pStyle w:val="Default"/>
-        <w:rPr>
-          <w:rFonts w:asciiTheme="majorHAnsi" w:eastAsiaTheme="minorEastAsia" w:hAnsiTheme="majorHAnsi"/>
-          <w:sz w:val="22"/>
-          <w:szCs w:val="22"/>
-        </w:rPr>
-      </w:pPr>
-    </w:p>
-    <w:p>
-      <w:pPr>
-        <w:pStyle w:val="Default"/>
-        <w:rPr>
-          <w:rFonts w:asciiTheme="majorHAnsi" w:eastAsiaTheme="minorEastAsia" w:hAnsiTheme="majorHAnsi"/>
-          <w:sz w:val="22"/>
-          <w:szCs w:val="22"/>
-        </w:rPr>
-      </w:pPr>
-    </w:p>
-    <w:p>
-      <w:pPr>
-        <w:pStyle w:val="Default"/>
-        <w:rPr>
-          <w:rFonts w:asciiTheme="majorHAnsi" w:eastAsiaTheme="minorEastAsia" w:hAnsiTheme="majorHAnsi"/>
-          <w:sz w:val="22"/>
-          <w:szCs w:val="22"/>
-        </w:rPr>
-      </w:pPr>
-    </w:p>
-    <w:p>
-      <w:pPr>
-        <w:pStyle w:val="Default"/>
-        <w:rPr>
-          <w:rFonts w:asciiTheme="majorHAnsi" w:eastAsiaTheme="minorEastAsia" w:hAnsiTheme="majorHAnsi"/>
-          <w:sz w:val="22"/>
-          <w:szCs w:val="22"/>
-        </w:rPr>
-      </w:pPr>
-    </w:p>
-    <w:p>
-      <w:pPr>
-        <w:pStyle w:val="Default"/>
-        <w:rPr>
-          <w:rFonts w:asciiTheme="majorHAnsi" w:eastAsiaTheme="minorEastAsia" w:hAnsiTheme="majorHAnsi"/>
-          <w:sz w:val="22"/>
-          <w:szCs w:val="22"/>
-        </w:rPr>
-      </w:pPr>
-    </w:p>
-    <w:p>
-      <w:pPr>
-        <w:pStyle w:val="Default"/>
-        <w:rPr>
-          <w:rFonts w:asciiTheme="majorHAnsi" w:eastAsiaTheme="minorEastAsia" w:hAnsiTheme="majorHAnsi"/>
-          <w:sz w:val="22"/>
-          <w:szCs w:val="22"/>
-        </w:rPr>
-      </w:pPr>
-    </w:p>
-    <w:p>
-      <w:pPr>
-        <w:pStyle w:val="Default"/>
-        <w:rPr>
-          <w:rFonts w:asciiTheme="majorHAnsi" w:eastAsiaTheme="minorEastAsia" w:hAnsiTheme="majorHAnsi"/>
-          <w:sz w:val="22"/>
-          <w:szCs w:val="22"/>
-        </w:rPr>
-      </w:pPr>
-    </w:p>
-    <w:p>
-      <w:pPr>
-        <w:pStyle w:val="Default"/>
-        <w:rPr>
-          <w:rFonts w:asciiTheme="majorHAnsi" w:eastAsiaTheme="minorEastAsia" w:hAnsiTheme="majorHAnsi"/>
-          <w:sz w:val="22"/>
-          <w:szCs w:val="22"/>
-        </w:rPr>
-      </w:pPr>
-    </w:p>
-    <w:p>
-      <w:pPr>
-        <w:pStyle w:val="Default"/>
-        <w:rPr>
-          <w:rFonts w:asciiTheme="majorHAnsi" w:eastAsiaTheme="minorEastAsia" w:hAnsiTheme="majorHAnsi"/>
-          <w:sz w:val="22"/>
-          <w:szCs w:val="22"/>
-        </w:rPr>
-      </w:pPr>
-    </w:p>
-    <w:p>
-      <w:pPr>
-        <w:pStyle w:val="Default"/>
-        <w:rPr>
-          <w:rFonts w:asciiTheme="majorHAnsi" w:eastAsiaTheme="minorEastAsia" w:hAnsiTheme="majorHAnsi"/>
-          <w:sz w:val="22"/>
-          <w:szCs w:val="22"/>
-        </w:rPr>
-      </w:pPr>
-    </w:p>
-    <w:p>
-      <w:pPr>
-        <w:pStyle w:val="Default"/>
-        <w:rPr>
-          <w:rFonts w:asciiTheme="majorHAnsi" w:eastAsiaTheme="minorEastAsia" w:hAnsiTheme="majorHAnsi"/>
-          <w:sz w:val="22"/>
-          <w:szCs w:val="22"/>
-        </w:rPr>
-      </w:pPr>
-    </w:p>
-    <w:p>
-      <w:pPr>
-        <w:pStyle w:val="Default"/>
-        <w:rPr>
-          <w:rFonts w:asciiTheme="majorHAnsi" w:eastAsiaTheme="minorEastAsia" w:hAnsiTheme="majorHAnsi"/>
-          <w:sz w:val="22"/>
-          <w:szCs w:val="22"/>
-        </w:rPr>
-      </w:pPr>
-    </w:p>
-    <w:p>
-      <w:pPr>
-        <w:pStyle w:val="Default"/>
-        <w:rPr>
-          <w:rFonts w:asciiTheme="majorHAnsi" w:eastAsiaTheme="minorEastAsia" w:hAnsiTheme="majorHAnsi"/>
           <w:b/>
           <w:sz w:val="22"/>
           <w:szCs w:val="22"/>
         </w:rPr>
       </w:pPr>
-      <w:r>
+    </w:p>
+    <w:p>
+      <w:pPr>
+        <w:pStyle w:val="Default"/>
+        <w:rPr>
+          <w:rFonts w:asciiTheme="majorHAnsi" w:eastAsiaTheme="minorEastAsia" w:hAnsiTheme="majorHAnsi"/>
+          <w:sz w:val="22"/>
+          <w:szCs w:val="22"/>
+        </w:rPr>
+      </w:pPr>
+    </w:p>
+    <w:p>
+      <w:pPr>
+        <w:pStyle w:val="Default"/>
+        <w:rPr>
+          <w:rFonts w:asciiTheme="majorHAnsi" w:eastAsiaTheme="minorEastAsia" w:hAnsiTheme="majorHAnsi"/>
+          <w:sz w:val="22"/>
+          <w:szCs w:val="22"/>
+        </w:rPr>
+      </w:pPr>
+    </w:p>
+    <w:p>
+      <w:pPr>
+        <w:pStyle w:val="Default"/>
+        <w:rPr>
+          <w:rFonts w:asciiTheme="majorHAnsi" w:eastAsiaTheme="minorEastAsia" w:hAnsiTheme="majorHAnsi"/>
+          <w:sz w:val="22"/>
+          <w:szCs w:val="22"/>
+        </w:rPr>
+      </w:pPr>
+    </w:p>
+    <w:p>
+      <w:pPr>
+        <w:pStyle w:val="Default"/>
+        <w:rPr>
+          <w:rFonts w:asciiTheme="majorHAnsi" w:eastAsiaTheme="minorEastAsia" w:hAnsiTheme="majorHAnsi"/>
+          <w:sz w:val="22"/>
+          <w:szCs w:val="22"/>
+        </w:rPr>
+      </w:pPr>
+    </w:p>
+    <w:p>
+      <w:pPr>
+        <w:pStyle w:val="Default"/>
+        <w:rPr>
+          <w:rFonts w:asciiTheme="majorHAnsi" w:eastAsiaTheme="minorEastAsia" w:hAnsiTheme="majorHAnsi"/>
+          <w:sz w:val="22"/>
+          <w:szCs w:val="22"/>
+        </w:rPr>
+      </w:pPr>
+    </w:p>
+    <w:p>
+      <w:pPr>
+        <w:pStyle w:val="Default"/>
+        <w:rPr>
+          <w:rFonts w:asciiTheme="majorHAnsi" w:eastAsiaTheme="minorEastAsia" w:hAnsiTheme="majorHAnsi"/>
+          <w:sz w:val="22"/>
+          <w:szCs w:val="22"/>
+        </w:rPr>
+      </w:pPr>
+    </w:p>
+    <w:p>
+      <w:pPr>
+        <w:pStyle w:val="Default"/>
+        <w:rPr>
+          <w:rFonts w:asciiTheme="majorHAnsi" w:eastAsiaTheme="minorEastAsia" w:hAnsiTheme="majorHAnsi"/>
+          <w:sz w:val="22"/>
+          <w:szCs w:val="22"/>
+        </w:rPr>
+      </w:pPr>
+    </w:p>
+    <w:p>
+      <w:pPr>
+        <w:pStyle w:val="Default"/>
+        <w:rPr>
+          <w:rFonts w:asciiTheme="majorHAnsi" w:eastAsiaTheme="minorEastAsia" w:hAnsiTheme="majorHAnsi"/>
+          <w:sz w:val="22"/>
+          <w:szCs w:val="22"/>
+        </w:rPr>
+      </w:pPr>
+    </w:p>
+    <w:p>
+      <w:pPr>
+        <w:pStyle w:val="Default"/>
+        <w:rPr>
+          <w:rFonts w:asciiTheme="majorHAnsi" w:eastAsiaTheme="minorEastAsia" w:hAnsiTheme="majorHAnsi"/>
+          <w:sz w:val="22"/>
+          <w:szCs w:val="22"/>
+        </w:rPr>
+      </w:pPr>
+    </w:p>
+    <w:p>
+      <w:pPr>
+        <w:pStyle w:val="Default"/>
+        <w:rPr>
+          <w:rFonts w:asciiTheme="majorHAnsi" w:eastAsiaTheme="minorEastAsia" w:hAnsiTheme="majorHAnsi"/>
+          <w:sz w:val="22"/>
+          <w:szCs w:val="22"/>
+        </w:rPr>
+      </w:pPr>
+    </w:p>
+    <w:p>
+      <w:pPr>
+        <w:pStyle w:val="Default"/>
+        <w:rPr>
+          <w:rFonts w:asciiTheme="majorHAnsi" w:eastAsiaTheme="minorEastAsia" w:hAnsiTheme="majorHAnsi"/>
+          <w:sz w:val="22"/>
+          <w:szCs w:val="22"/>
+        </w:rPr>
+      </w:pPr>
+    </w:p>
+    <w:p>
+      <w:pPr>
+        <w:pStyle w:val="Default"/>
+        <w:rPr>
+          <w:rFonts w:asciiTheme="majorHAnsi" w:eastAsiaTheme="minorEastAsia" w:hAnsiTheme="majorHAnsi"/>
+          <w:sz w:val="22"/>
+          <w:szCs w:val="22"/>
+        </w:rPr>
+      </w:pPr>
+    </w:p>
+    <w:p>
+      <w:pPr>
+        <w:pStyle w:val="Default"/>
+        <w:rPr>
+          <w:rFonts w:asciiTheme="majorHAnsi" w:eastAsiaTheme="minorEastAsia" w:hAnsiTheme="majorHAnsi"/>
+          <w:sz w:val="22"/>
+          <w:szCs w:val="22"/>
+        </w:rPr>
+      </w:pPr>
+    </w:p>
+    <w:p>
+      <w:pPr>
+        <w:pStyle w:val="Default"/>
+        <w:rPr>
+          <w:rFonts w:asciiTheme="majorHAnsi" w:eastAsiaTheme="minorEastAsia" w:hAnsiTheme="majorHAnsi"/>
+          <w:sz w:val="22"/>
+          <w:szCs w:val="22"/>
+        </w:rPr>
+      </w:pPr>
+    </w:p>
+    <w:p>
+      <w:pPr>
+        <w:pStyle w:val="Default"/>
+        <w:rPr>
+          <w:rFonts w:asciiTheme="majorHAnsi" w:eastAsiaTheme="minorEastAsia" w:hAnsiTheme="majorHAnsi"/>
+          <w:sz w:val="22"/>
+          <w:szCs w:val="22"/>
+        </w:rPr>
+      </w:pPr>
+    </w:p>
+    <w:p>
+      <w:pPr>
+        <w:pStyle w:val="Default"/>
+        <w:rPr>
+          <w:rFonts w:asciiTheme="majorHAnsi" w:eastAsiaTheme="minorEastAsia" w:hAnsiTheme="majorHAnsi"/>
+          <w:sz w:val="22"/>
+          <w:szCs w:val="22"/>
+        </w:rPr>
+      </w:pPr>
+    </w:p>
+    <w:p>
+      <w:pPr>
+        <w:pStyle w:val="Default"/>
+        <w:rPr>
+          <w:rFonts w:asciiTheme="majorHAnsi" w:eastAsiaTheme="minorEastAsia" w:hAnsiTheme="majorHAnsi"/>
+          <w:sz w:val="22"/>
+          <w:szCs w:val="22"/>
+        </w:rPr>
+      </w:pPr>
+    </w:p>
+    <w:p>
+      <w:pPr>
+        <w:pStyle w:val="Default"/>
+        <w:rPr>
+          <w:rFonts w:asciiTheme="majorHAnsi" w:eastAsiaTheme="minorEastAsia" w:hAnsiTheme="majorHAnsi"/>
+          <w:sz w:val="22"/>
+          <w:szCs w:val="22"/>
+        </w:rPr>
+      </w:pPr>
+    </w:p>
+    <w:p>
+      <w:pPr>
+        <w:pStyle w:val="Default"/>
+        <w:rPr>
+          <w:rFonts w:asciiTheme="majorHAnsi" w:eastAsiaTheme="minorEastAsia" w:hAnsiTheme="majorHAnsi"/>
+          <w:sz w:val="22"/>
+          <w:szCs w:val="22"/>
+        </w:rPr>
+      </w:pPr>
+    </w:p>
+    <w:p>
+      <w:pPr>
+        <w:pStyle w:val="Default"/>
+        <w:rPr>
+          <w:rFonts w:asciiTheme="majorHAnsi" w:eastAsiaTheme="minorEastAsia" w:hAnsiTheme="majorHAnsi"/>
+          <w:sz w:val="22"/>
+          <w:szCs w:val="22"/>
+        </w:rPr>
+      </w:pPr>
+    </w:p>
+    <w:p>
+      <w:pPr>
+        <w:pStyle w:val="Default"/>
+        <w:rPr>
+          <w:rFonts w:asciiTheme="majorHAnsi" w:eastAsiaTheme="minorEastAsia" w:hAnsiTheme="majorHAnsi"/>
+          <w:sz w:val="22"/>
+          <w:szCs w:val="22"/>
+        </w:rPr>
+      </w:pPr>
+    </w:p>
+    <w:p>
+      <w:pPr>
+        <w:pStyle w:val="Default"/>
+        <w:rPr>
+          <w:rFonts w:asciiTheme="majorHAnsi" w:eastAsiaTheme="minorEastAsia" w:hAnsiTheme="majorHAnsi"/>
+          <w:sz w:val="22"/>
+          <w:szCs w:val="22"/>
+        </w:rPr>
+      </w:pPr>
+    </w:p>
+    <w:p>
+      <w:pPr>
+        <w:pStyle w:val="Default"/>
+        <w:rPr>
+          <w:rFonts w:asciiTheme="majorHAnsi" w:eastAsiaTheme="minorEastAsia" w:hAnsiTheme="majorHAnsi"/>
+          <w:sz w:val="22"/>
+          <w:szCs w:val="22"/>
+        </w:rPr>
+      </w:pPr>
+    </w:p>
+    <w:p>
+      <w:pPr>
+        <w:pStyle w:val="Default"/>
+        <w:rPr>
+          <w:rFonts w:asciiTheme="majorHAnsi" w:eastAsiaTheme="minorEastAsia" w:hAnsiTheme="majorHAnsi"/>
+          <w:sz w:val="22"/>
+          <w:szCs w:val="22"/>
+        </w:rPr>
+      </w:pPr>
+    </w:p>
+    <w:p>
+      <w:pPr>
+        <w:pStyle w:val="Default"/>
+        <w:rPr>
+          <w:rFonts w:asciiTheme="majorHAnsi" w:eastAsiaTheme="minorEastAsia" w:hAnsiTheme="majorHAnsi"/>
+          <w:sz w:val="22"/>
+          <w:szCs w:val="22"/>
+        </w:rPr>
+      </w:pPr>
+    </w:p>
+    <w:p>
+      <w:pPr>
+        <w:pStyle w:val="Default"/>
+        <w:rPr>
+          <w:rFonts w:asciiTheme="majorHAnsi" w:eastAsiaTheme="minorEastAsia" w:hAnsiTheme="majorHAnsi"/>
+          <w:sz w:val="22"/>
+          <w:szCs w:val="22"/>
+        </w:rPr>
+      </w:pPr>
+    </w:p>
+    <w:p>
+      <w:pPr>
+        <w:pStyle w:val="Default"/>
+        <w:rPr>
+          <w:rFonts w:asciiTheme="majorHAnsi" w:eastAsiaTheme="minorEastAsia" w:hAnsiTheme="majorHAnsi"/>
+          <w:sz w:val="22"/>
+          <w:szCs w:val="22"/>
+        </w:rPr>
+      </w:pPr>
+    </w:p>
+    <w:p>
+      <w:pPr>
+        <w:pStyle w:val="Default"/>
+        <w:rPr>
+          <w:rFonts w:asciiTheme="majorHAnsi" w:eastAsiaTheme="minorEastAsia" w:hAnsiTheme="majorHAnsi"/>
+          <w:sz w:val="22"/>
+          <w:szCs w:val="22"/>
+        </w:rPr>
+      </w:pPr>
+    </w:p>
+    <w:p>
+      <w:pPr>
+        <w:pStyle w:val="Default"/>
+        <w:rPr>
+          <w:rFonts w:asciiTheme="majorHAnsi" w:eastAsiaTheme="minorEastAsia" w:hAnsiTheme="majorHAnsi"/>
+          <w:sz w:val="22"/>
+          <w:szCs w:val="22"/>
+        </w:rPr>
+      </w:pPr>
+    </w:p>
+    <w:p>
+      <w:pPr>
+        <w:pStyle w:val="Default"/>
+        <w:rPr>
+          <w:rFonts w:asciiTheme="majorHAnsi" w:eastAsiaTheme="minorEastAsia" w:hAnsiTheme="majorHAnsi"/>
+          <w:sz w:val="22"/>
+          <w:szCs w:val="22"/>
+        </w:rPr>
+      </w:pPr>
+    </w:p>
+    <w:p>
+      <w:pPr>
+        <w:pStyle w:val="Default"/>
+        <w:rPr>
+          <w:rFonts w:asciiTheme="majorHAnsi" w:eastAsiaTheme="minorEastAsia" w:hAnsiTheme="majorHAnsi"/>
+          <w:sz w:val="22"/>
+          <w:szCs w:val="22"/>
+        </w:rPr>
+      </w:pPr>
+    </w:p>
+    <w:p>
+      <w:pPr>
+        <w:pStyle w:val="Default"/>
+        <w:rPr>
+          <w:rFonts w:asciiTheme="majorHAnsi" w:eastAsiaTheme="minorEastAsia" w:hAnsiTheme="majorHAnsi"/>
+          <w:sz w:val="22"/>
+          <w:szCs w:val="22"/>
+        </w:rPr>
+      </w:pPr>
+    </w:p>
+    <w:p>
+      <w:pPr>
+        <w:pStyle w:val="Default"/>
+        <w:rPr>
+          <w:rFonts w:asciiTheme="majorHAnsi" w:eastAsiaTheme="minorEastAsia" w:hAnsiTheme="majorHAnsi"/>
+          <w:sz w:val="22"/>
+          <w:szCs w:val="22"/>
+        </w:rPr>
+      </w:pPr>
+    </w:p>
+    <w:p>
+      <w:pPr>
+        <w:pStyle w:val="Default"/>
+        <w:rPr>
+          <w:rFonts w:asciiTheme="majorHAnsi" w:eastAsiaTheme="minorEastAsia" w:hAnsiTheme="majorHAnsi"/>
+          <w:sz w:val="22"/>
+          <w:szCs w:val="22"/>
+        </w:rPr>
+      </w:pPr>
+    </w:p>
+    <w:p>
+      <w:pPr>
+        <w:pStyle w:val="Default"/>
+        <w:rPr>
+          <w:rFonts w:asciiTheme="majorHAnsi" w:eastAsiaTheme="minorEastAsia" w:hAnsiTheme="majorHAnsi"/>
+          <w:sz w:val="22"/>
+          <w:szCs w:val="22"/>
+        </w:rPr>
+      </w:pPr>
+    </w:p>
+    <w:p>
+      <w:pPr>
+        <w:pStyle w:val="Default"/>
+        <w:rPr>
+          <w:rFonts w:asciiTheme="majorHAnsi" w:eastAsiaTheme="minorEastAsia" w:hAnsiTheme="majorHAnsi"/>
+          <w:sz w:val="22"/>
+          <w:szCs w:val="22"/>
+        </w:rPr>
+      </w:pPr>
+    </w:p>
+    <w:p>
+      <w:pPr>
+        <w:pStyle w:val="Default"/>
+        <w:rPr>
+          <w:rFonts w:asciiTheme="majorHAnsi" w:eastAsiaTheme="minorEastAsia" w:hAnsiTheme="majorHAnsi"/>
+          <w:sz w:val="22"/>
+          <w:szCs w:val="22"/>
+        </w:rPr>
+      </w:pPr>
+    </w:p>
+    <w:p>
+      <w:pPr>
+        <w:pStyle w:val="Default"/>
         <w:rPr>
           <w:rFonts w:asciiTheme="majorHAnsi" w:eastAsiaTheme="minorEastAsia" w:hAnsiTheme="majorHAnsi"/>
           <w:b/>
           <w:sz w:val="22"/>
           <w:szCs w:val="22"/>
         </w:rPr>
-        <w:lastRenderedPageBreak/>
+      </w:pPr>
+      <w:r>
+        <w:rPr>
+          <w:rFonts w:asciiTheme="majorHAnsi" w:eastAsiaTheme="minorEastAsia" w:hAnsiTheme="majorHAnsi"/>
+          <w:b/>
+          <w:sz w:val="22"/>
+          <w:szCs w:val="22"/>
+        </w:rPr>
         <w:t xml:space="preserve">Notes </w:t>
       </w:r>
     </w:p>
@@ -10099,19 +10544,7 @@
         <w:rPr>
           <w:rFonts w:asciiTheme="majorHAnsi" w:hAnsiTheme="majorHAnsi" w:cs="Times New Roman"/>
         </w:rPr>
-        <w:t>When the stock trading is done from signals generated from sentiment analysis of news</w:t>
-      </w:r>
-      <w:r>
-        <w:rPr>
-          <w:rFonts w:asciiTheme="majorHAnsi" w:hAnsiTheme="majorHAnsi" w:cs="Times New Roman"/>
-        </w:rPr>
-        <w:t xml:space="preserve"> a</w:t>
-      </w:r>
-      <w:r>
-        <w:rPr>
-          <w:rFonts w:asciiTheme="majorHAnsi" w:hAnsiTheme="majorHAnsi" w:cs="Times New Roman"/>
-        </w:rPr>
-        <w:t>rticles, then the profit is better compared to what a random trader gives</w:t>
+        <w:t>When the stock trading is done from signals generated from sentiment analysis of news articles, then the profit is better compared to what a random trader gives</w:t>
       </w:r>
       <w:r>
         <w:rPr>
@@ -10139,19 +10572,7 @@
         <w:rPr>
           <w:rFonts w:asciiTheme="majorHAnsi" w:hAnsiTheme="majorHAnsi"/>
         </w:rPr>
-        <w:t>A classifier trained on an automatically created training set performs on the same level as</w:t>
-      </w:r>
-      <w:r>
-        <w:rPr>
-          <w:rFonts w:asciiTheme="majorHAnsi" w:hAnsiTheme="majorHAnsi"/>
-        </w:rPr>
-        <w:t xml:space="preserve"> </w:t>
-      </w:r>
-      <w:r>
-        <w:rPr>
-          <w:rFonts w:asciiTheme="majorHAnsi" w:hAnsiTheme="majorHAnsi"/>
-        </w:rPr>
-        <w:t>humans at predicting how trends will move after news articles are published.</w:t>
+        <w:t>A classifier trained on an automatically created training set performs on the same level as humans at predicting how trends will move after news articles are published.</w:t>
       </w:r>
     </w:p>
     <w:p>
@@ -10173,19 +10594,7 @@
         <w:rPr>
           <w:rFonts w:asciiTheme="majorHAnsi" w:hAnsiTheme="majorHAnsi"/>
         </w:rPr>
-        <w:t>A training set of news articles for the sentiment classifier might be automatically created and</w:t>
-      </w:r>
-      <w:r>
-        <w:rPr>
-          <w:rFonts w:asciiTheme="majorHAnsi" w:hAnsiTheme="majorHAnsi"/>
-        </w:rPr>
-        <w:t xml:space="preserve"> </w:t>
-      </w:r>
-      <w:r>
-        <w:rPr>
-          <w:rFonts w:asciiTheme="majorHAnsi" w:hAnsiTheme="majorHAnsi"/>
-        </w:rPr>
-        <w:t>labe</w:t>
+        <w:t>A training set of news articles for the sentiment classifier might be automatically created and labe</w:t>
       </w:r>
       <w:r>
         <w:rPr>
@@ -10197,19 +10606,7 @@
         <w:rPr>
           <w:rFonts w:asciiTheme="majorHAnsi" w:hAnsiTheme="majorHAnsi"/>
         </w:rPr>
-        <w:t>led by looking at how the price for the related compa</w:t>
-      </w:r>
-      <w:r>
-        <w:rPr>
-          <w:rFonts w:asciiTheme="majorHAnsi" w:hAnsiTheme="majorHAnsi"/>
-        </w:rPr>
-        <w:t xml:space="preserve">ny changes after the article is </w:t>
-      </w:r>
-      <w:r>
-        <w:rPr>
-          <w:rFonts w:asciiTheme="majorHAnsi" w:hAnsiTheme="majorHAnsi"/>
-        </w:rPr>
-        <w:t>published.</w:t>
+        <w:t>led by looking at how the price for the related company changes after the article is published.</w:t>
       </w:r>
     </w:p>
     <w:p>
@@ -10289,8 +10686,6 @@
           <w:rFonts w:ascii="Times New Roman" w:hAnsi="Times New Roman" w:cs="Times New Roman"/>
         </w:rPr>
       </w:pPr>
-      <w:bookmarkStart w:id="0" w:name="_GoBack"/>
-      <w:bookmarkEnd w:id="0"/>
     </w:p>
     <w:p>
       <w:pPr>
@@ -10507,7 +10902,7 @@
         <w:rFonts w:ascii="Cambria Math" w:eastAsiaTheme="minorHAnsi" w:hAnsi="Cambria Math" w:cstheme="minorBidi" w:hint="default"/>
       </w:rPr>
     </w:lvl>
-    <w:lvl w:ilvl="1" w:tplc="08090003" w:tentative="1">
+    <w:lvl w:ilvl="1" w:tplc="08090003">
       <w:start w:val="1"/>
       <w:numFmt w:val="bullet"/>
       <w:lvlText w:val="o"/>

</xml_diff>

<commit_message>
Added more literature review
</commit_message>
<xml_diff>
--- a/Documents/Literature Review.docx
+++ b/Documents/Literature Review.docx
@@ -7041,13 +7041,7 @@
               <w:rPr>
                 <w:rFonts w:ascii="Cambria Math" w:eastAsiaTheme="minorEastAsia" w:hAnsi="Cambria Math"/>
               </w:rPr>
-              <m:t>n</m:t>
-            </m:r>
-            <m:r>
-              <w:rPr>
-                <w:rFonts w:ascii="Cambria Math" w:eastAsiaTheme="minorEastAsia" w:hAnsi="Cambria Math"/>
-              </w:rPr>
-              <m:t>egative</m:t>
+              <m:t>negative</m:t>
             </m:r>
           </m:sub>
         </m:sSub>
@@ -7555,13 +7549,7 @@
           <w:rPr>
             <w:rFonts w:ascii="Cambria Math" w:eastAsiaTheme="minorEastAsia" w:hAnsi="Cambria Math"/>
           </w:rPr>
-          <m:t>β</m:t>
-        </m:r>
-        <m:r>
-          <w:rPr>
-            <w:rFonts w:ascii="Cambria Math" w:eastAsiaTheme="minorEastAsia" w:hAnsi="Cambria Math"/>
-          </w:rPr>
-          <m:t>-values</m:t>
+          <m:t>β-values</m:t>
         </m:r>
       </m:oMath>
       <w:r>
@@ -7754,23 +7742,298 @@
           <w:b/>
         </w:rPr>
         <w:lastRenderedPageBreak/>
-        <w:t>Trading Strategies to Exploi</w:t>
-      </w:r>
+        <w:t>Trading Strategies to Exploit Blog and News Sentiment</w:t>
+      </w:r>
+      <w:r>
+        <w:rPr>
+          <w:rFonts w:asciiTheme="majorHAnsi" w:eastAsiaTheme="minorEastAsia" w:hAnsiTheme="majorHAnsi"/>
+          <w:b/>
+        </w:rPr>
+        <w:t>(Wenbin Zhang, Steven Skiena)</w:t>
+      </w:r>
+      <w:r>
+        <w:rPr>
+          <w:rFonts w:asciiTheme="majorHAnsi" w:eastAsiaTheme="minorEastAsia" w:hAnsiTheme="majorHAnsi"/>
+          <w:b/>
+        </w:rPr>
+        <w:t xml:space="preserve"> </w:t>
+      </w:r>
+    </w:p>
+    <w:p>
+      <w:pPr>
+        <w:rPr>
+          <w:rFonts w:asciiTheme="majorHAnsi" w:eastAsiaTheme="minorEastAsia" w:hAnsiTheme="majorHAnsi"/>
+        </w:rPr>
+      </w:pPr>
+      <w:r>
+        <w:rPr>
+          <w:rFonts w:asciiTheme="majorHAnsi" w:eastAsiaTheme="minorEastAsia" w:hAnsiTheme="majorHAnsi"/>
+        </w:rPr>
+        <w:t>The authors use a NLP text analysis system to study how news articles reflect trading volumes.  The</w:t>
+      </w:r>
+      <w:r>
+        <w:rPr>
+          <w:rFonts w:asciiTheme="majorHAnsi" w:eastAsiaTheme="minorEastAsia" w:hAnsiTheme="majorHAnsi"/>
+        </w:rPr>
+        <w:t xml:space="preserve"> authors used the following data: daily open, close, high, low, turnover volumes and monthly market caps. </w:t>
+      </w:r>
+    </w:p>
+    <w:p>
+      <w:pPr>
+        <w:rPr>
+          <w:rFonts w:asciiTheme="majorHAnsi" w:eastAsiaTheme="minorEastAsia" w:hAnsiTheme="majorHAnsi"/>
+        </w:rPr>
+      </w:pPr>
+      <w:r>
+        <w:rPr>
+          <w:rFonts w:asciiTheme="majorHAnsi" w:eastAsiaTheme="minorEastAsia" w:hAnsiTheme="majorHAnsi"/>
+        </w:rPr>
+        <w:t xml:space="preserve">Lydia, a high-speed text processing system was used. It generates a series of positive and negative words co-referenced with occurrences of each named entity. They derived the polarity and subjectivity of the news </w:t>
+      </w:r>
+    </w:p>
+    <w:p>
+      <w:pPr>
+        <w:rPr>
+          <w:rFonts w:asciiTheme="majorHAnsi" w:eastAsiaTheme="minorEastAsia" w:hAnsiTheme="majorHAnsi"/>
+        </w:rPr>
+      </w:pPr>
+      <m:oMathPara>
+        <m:oMath>
+          <m:r>
+            <w:rPr>
+              <w:rFonts w:ascii="Cambria Math" w:eastAsiaTheme="minorEastAsia" w:hAnsi="Cambria Math"/>
+            </w:rPr>
+            <m:t>polarity=</m:t>
+          </m:r>
+          <m:f>
+            <m:fPr>
+              <m:ctrlPr>
+                <w:rPr>
+                  <w:rFonts w:ascii="Cambria Math" w:eastAsiaTheme="minorEastAsia" w:hAnsi="Cambria Math"/>
+                  <w:i/>
+                </w:rPr>
+              </m:ctrlPr>
+            </m:fPr>
+            <m:num>
+              <m:d>
+                <m:dPr>
+                  <m:ctrlPr>
+                    <w:rPr>
+                      <w:rFonts w:ascii="Cambria Math" w:eastAsiaTheme="minorEastAsia" w:hAnsi="Cambria Math"/>
+                      <w:i/>
+                    </w:rPr>
+                  </m:ctrlPr>
+                </m:dPr>
+                <m:e>
+                  <m:r>
+                    <w:rPr>
+                      <w:rFonts w:ascii="Cambria Math" w:eastAsiaTheme="minorEastAsia" w:hAnsi="Cambria Math"/>
+                    </w:rPr>
+                    <m:t>p-n</m:t>
+                  </m:r>
+                </m:e>
+              </m:d>
+            </m:num>
+            <m:den>
+              <m:r>
+                <w:rPr>
+                  <w:rFonts w:ascii="Cambria Math" w:eastAsiaTheme="minorEastAsia" w:hAnsi="Cambria Math"/>
+                </w:rPr>
+                <m:t>p+n</m:t>
+              </m:r>
+            </m:den>
+          </m:f>
+        </m:oMath>
+      </m:oMathPara>
+    </w:p>
+    <w:p>
+      <w:pPr>
+        <w:rPr>
+          <w:rFonts w:asciiTheme="majorHAnsi" w:eastAsiaTheme="minorEastAsia" w:hAnsiTheme="majorHAnsi"/>
+        </w:rPr>
+      </w:pPr>
+      <m:oMathPara>
+        <m:oMath>
+          <m:r>
+            <w:rPr>
+              <w:rFonts w:ascii="Cambria Math" w:eastAsiaTheme="minorEastAsia" w:hAnsi="Cambria Math"/>
+            </w:rPr>
+            <m:t>subjectivity=</m:t>
+          </m:r>
+          <m:f>
+            <m:fPr>
+              <m:ctrlPr>
+                <w:rPr>
+                  <w:rFonts w:ascii="Cambria Math" w:eastAsiaTheme="minorEastAsia" w:hAnsi="Cambria Math"/>
+                  <w:i/>
+                </w:rPr>
+              </m:ctrlPr>
+            </m:fPr>
+            <m:num>
+              <m:d>
+                <m:dPr>
+                  <m:ctrlPr>
+                    <w:rPr>
+                      <w:rFonts w:ascii="Cambria Math" w:eastAsiaTheme="minorEastAsia" w:hAnsi="Cambria Math"/>
+                      <w:i/>
+                    </w:rPr>
+                  </m:ctrlPr>
+                </m:dPr>
+                <m:e>
+                  <m:r>
+                    <w:rPr>
+                      <w:rFonts w:ascii="Cambria Math" w:eastAsiaTheme="minorEastAsia" w:hAnsi="Cambria Math"/>
+                    </w:rPr>
+                    <m:t>n+p</m:t>
+                  </m:r>
+                </m:e>
+              </m:d>
+            </m:num>
+            <m:den>
+              <m:r>
+                <w:rPr>
+                  <w:rFonts w:ascii="Cambria Math" w:eastAsiaTheme="minorEastAsia" w:hAnsi="Cambria Math"/>
+                </w:rPr>
+                <m:t>N</m:t>
+              </m:r>
+            </m:den>
+          </m:f>
+        </m:oMath>
+      </m:oMathPara>
+    </w:p>
+    <w:p>
+      <w:pPr>
+        <w:rPr>
+          <w:rFonts w:asciiTheme="majorHAnsi" w:eastAsiaTheme="minorEastAsia" w:hAnsiTheme="majorHAnsi"/>
+        </w:rPr>
+      </w:pPr>
+      <w:r>
+        <w:rPr>
+          <w:rFonts w:asciiTheme="majorHAnsi" w:eastAsiaTheme="minorEastAsia" w:hAnsiTheme="majorHAnsi"/>
+        </w:rPr>
+        <w:t xml:space="preserve">The polarity is described as the percentage of positive sentiment while subjectivity is the proportion of sentiment to frequency of occurrence. </w:t>
+      </w:r>
+    </w:p>
+    <w:p>
+      <w:pPr>
+        <w:rPr>
+          <w:rFonts w:asciiTheme="majorHAnsi" w:eastAsiaTheme="minorEastAsia" w:hAnsiTheme="majorHAnsi"/>
+        </w:rPr>
+      </w:pPr>
+      <w:r>
+        <w:rPr>
+          <w:rFonts w:asciiTheme="majorHAnsi" w:eastAsiaTheme="minorEastAsia" w:hAnsiTheme="majorHAnsi"/>
+        </w:rPr>
+        <w:t xml:space="preserve">Used for difference sources: Dailies, Twitter, Spinn3r RSS feeds, LiveJournal. They discovered a strength of correlation that indicates that the more media coverage, the higher the trading volume.  In addition, the found out that some industrial sectors received more coverage than others </w:t>
+      </w:r>
+      <w:r>
+        <w:rPr>
+          <w:rFonts w:asciiTheme="majorHAnsi" w:eastAsiaTheme="minorEastAsia" w:hAnsiTheme="majorHAnsi"/>
+        </w:rPr>
+        <w:t>e.g Aerospace &amp; Defenc</w:t>
+      </w:r>
+      <w:r>
+        <w:rPr>
+          <w:rFonts w:asciiTheme="majorHAnsi" w:eastAsiaTheme="minorEastAsia" w:hAnsiTheme="majorHAnsi"/>
+        </w:rPr>
+        <w:t>e</w:t>
+      </w:r>
+      <w:r>
+        <w:rPr>
+          <w:rFonts w:asciiTheme="majorHAnsi" w:eastAsiaTheme="minorEastAsia" w:hAnsiTheme="majorHAnsi"/>
+        </w:rPr>
+        <w:t xml:space="preserve"> vs Software &amp; Computer Service</w:t>
+      </w:r>
+      <w:r>
+        <w:rPr>
+          <w:rFonts w:asciiTheme="majorHAnsi" w:eastAsiaTheme="minorEastAsia" w:hAnsiTheme="majorHAnsi"/>
+        </w:rPr>
+        <w:t xml:space="preserve">. In addition, there is a higher correlation with increasing market capitalisation. </w:t>
+      </w:r>
+    </w:p>
+    <w:p>
+      <w:pPr>
+        <w:rPr>
+          <w:rFonts w:asciiTheme="majorHAnsi" w:eastAsiaTheme="minorEastAsia" w:hAnsiTheme="majorHAnsi"/>
+        </w:rPr>
+      </w:pPr>
+      <w:r>
+        <w:rPr>
+          <w:rFonts w:asciiTheme="majorHAnsi" w:eastAsiaTheme="minorEastAsia" w:hAnsiTheme="majorHAnsi"/>
+        </w:rPr>
+        <w:t xml:space="preserve">They used various performance measures for a given stock: change in stock price, stock returns and abnormal return. They then correlate news variable [polarity,  change of polarity asnd percentage of polarity] to each stock variable. </w:t>
+      </w:r>
+      <w:r>
+        <w:rPr>
+          <w:rFonts w:asciiTheme="majorHAnsi" w:eastAsiaTheme="minorEastAsia" w:hAnsiTheme="majorHAnsi"/>
+        </w:rPr>
+        <w:t xml:space="preserve">They conclude that the highest pair of correlation is (polarity, stock </w:t>
+      </w:r>
+      <w:r>
+        <w:rPr>
+          <w:rFonts w:asciiTheme="majorHAnsi" w:eastAsiaTheme="minorEastAsia" w:hAnsiTheme="majorHAnsi"/>
+        </w:rPr>
+        <w:t>return). In addition they conclude that the correlation between news polarity and stock returns disappear after the first day</w:t>
+      </w:r>
+      <w:r>
+        <w:rPr>
+          <w:rFonts w:asciiTheme="majorHAnsi" w:eastAsiaTheme="minorEastAsia" w:hAnsiTheme="majorHAnsi"/>
+        </w:rPr>
+        <w:t>(Dailies)</w:t>
+      </w:r>
+      <w:r>
+        <w:rPr>
+          <w:rFonts w:asciiTheme="majorHAnsi" w:eastAsiaTheme="minorEastAsia" w:hAnsiTheme="majorHAnsi"/>
+        </w:rPr>
+        <w:t xml:space="preserve">. </w:t>
+      </w:r>
+      <w:r>
+        <w:rPr>
+          <w:rFonts w:asciiTheme="majorHAnsi" w:eastAsiaTheme="minorEastAsia" w:hAnsiTheme="majorHAnsi"/>
+        </w:rPr>
+        <w:t xml:space="preserve">However, the Twitter data apparently had a correlation with the next 3 days of trading. They also discovered that the sectors Life Insurance and Financial Services have the highest correlation with news sentiment. </w:t>
+      </w:r>
+    </w:p>
+    <w:p>
+      <w:pPr>
+        <w:rPr>
+          <w:rFonts w:asciiTheme="majorHAnsi" w:eastAsiaTheme="minorEastAsia" w:hAnsiTheme="majorHAnsi"/>
+        </w:rPr>
+      </w:pPr>
+      <w:r>
+        <w:rPr>
+          <w:rFonts w:asciiTheme="majorHAnsi" w:eastAsiaTheme="minorEastAsia" w:hAnsiTheme="majorHAnsi"/>
+        </w:rPr>
+        <w:t xml:space="preserve">The articles goes on to review their trading strategy but as we aren’t particularly interested in that aspect of the article, we move on. </w:t>
+      </w:r>
+    </w:p>
+    <w:p>
+      <w:pPr>
+        <w:rPr>
+          <w:rFonts w:asciiTheme="majorHAnsi" w:eastAsiaTheme="minorEastAsia" w:hAnsiTheme="majorHAnsi"/>
+        </w:rPr>
+      </w:pPr>
+    </w:p>
+    <w:p>
+      <w:pPr>
+        <w:rPr>
+          <w:rFonts w:asciiTheme="majorHAnsi" w:eastAsiaTheme="minorEastAsia" w:hAnsiTheme="majorHAnsi"/>
+        </w:rPr>
+      </w:pPr>
       <w:bookmarkStart w:id="0" w:name="_GoBack"/>
       <w:bookmarkEnd w:id="0"/>
-      <w:r>
-        <w:rPr>
-          <w:rFonts w:asciiTheme="majorHAnsi" w:eastAsiaTheme="minorEastAsia" w:hAnsiTheme="majorHAnsi"/>
-          <w:b/>
-        </w:rPr>
-        <w:t xml:space="preserve">t Blog and News Sentiment </w:t>
-      </w:r>
-    </w:p>
-    <w:p>
-      <w:pPr>
-        <w:rPr>
-          <w:rFonts w:asciiTheme="majorHAnsi" w:eastAsiaTheme="minorEastAsia" w:hAnsiTheme="majorHAnsi"/>
-          <w:b/>
+    </w:p>
+    <w:p>
+      <w:pPr>
+        <w:rPr>
+          <w:rFonts w:asciiTheme="majorHAnsi" w:eastAsiaTheme="minorEastAsia" w:hAnsiTheme="majorHAnsi"/>
+        </w:rPr>
+      </w:pPr>
+    </w:p>
+    <w:p>
+      <w:pPr>
+        <w:rPr>
+          <w:rFonts w:asciiTheme="majorHAnsi" w:eastAsiaTheme="minorEastAsia" w:hAnsiTheme="majorHAnsi"/>
         </w:rPr>
       </w:pPr>
     </w:p>
@@ -7828,6 +8091,7 @@
           <w:rFonts w:asciiTheme="majorHAnsi" w:eastAsiaTheme="minorEastAsia" w:hAnsiTheme="majorHAnsi"/>
           <w:highlight w:val="lightGray"/>
         </w:rPr>
+        <w:lastRenderedPageBreak/>
         <w:t xml:space="preserve">SVMs are an appropriate tool because they are resistant to blog noise, can handle large feature sets consisting of bag of unigram and bigram words feature sets, and are traditionally good at similar </w:t>
       </w:r>
       <w:r>
@@ -8908,7 +9172,6 @@
             <w:sz w:val="22"/>
             <w:szCs w:val="22"/>
           </w:rPr>
-          <w:lastRenderedPageBreak/>
           <m:t>P</m:t>
         </m:r>
         <m:d>
@@ -9455,6 +9718,7 @@
           <w:szCs w:val="22"/>
           <w:lang w:eastAsia="en-GB"/>
         </w:rPr>
+        <w:lastRenderedPageBreak/>
         <w:drawing>
           <wp:inline distT="0" distB="0" distL="0" distR="0" wp14:anchorId="757EA475" wp14:editId="167808B4">
             <wp:extent cx="5725160" cy="2202815"/>
@@ -9925,6 +10189,7 @@
         <w:rPr>
           <w:rFonts w:asciiTheme="majorHAnsi" w:hAnsiTheme="majorHAnsi" w:cs="Times New Roman"/>
         </w:rPr>
+        <w:lastRenderedPageBreak/>
         <w:t>When the stock trading is done from signals generated from sentiment analysis of news articles, then the profit is better compared to what a random trader gives</w:t>
       </w:r>
       <w:r>

</xml_diff>

<commit_message>
Added reuters + Updated Bloomberg and project proposal
</commit_message>
<xml_diff>
--- a/Documents/Literature Review.docx
+++ b/Documents/Literature Review.docx
@@ -8841,8 +8841,6 @@
         </w:rPr>
         <w:t>es correlate to the stock price.</w:t>
       </w:r>
-      <w:bookmarkStart w:id="0" w:name="_GoBack"/>
-      <w:bookmarkEnd w:id="0"/>
     </w:p>
     <w:p>
       <w:pPr>
@@ -10613,10 +10611,130 @@
         <w:pStyle w:val="Default"/>
         <w:rPr>
           <w:rFonts w:asciiTheme="majorHAnsi" w:eastAsiaTheme="minorEastAsia" w:hAnsiTheme="majorHAnsi"/>
+          <w:b/>
           <w:sz w:val="22"/>
           <w:szCs w:val="22"/>
         </w:rPr>
       </w:pPr>
+      <w:r>
+        <w:rPr>
+          <w:rFonts w:asciiTheme="majorHAnsi" w:eastAsiaTheme="minorEastAsia" w:hAnsiTheme="majorHAnsi"/>
+          <w:b/>
+          <w:sz w:val="22"/>
+          <w:szCs w:val="22"/>
+        </w:rPr>
+        <w:lastRenderedPageBreak/>
+        <w:t>Convolutional Neural Netwo</w:t>
+      </w:r>
+      <w:r>
+        <w:rPr>
+          <w:rFonts w:asciiTheme="majorHAnsi" w:eastAsiaTheme="minorEastAsia" w:hAnsiTheme="majorHAnsi"/>
+          <w:b/>
+          <w:sz w:val="22"/>
+          <w:szCs w:val="22"/>
+        </w:rPr>
+        <w:t xml:space="preserve">rks for Sentence Classification (Yoon Km) </w:t>
+      </w:r>
+    </w:p>
+    <w:p>
+      <w:pPr>
+        <w:pStyle w:val="Default"/>
+        <w:rPr>
+          <w:rFonts w:asciiTheme="majorHAnsi" w:eastAsiaTheme="minorEastAsia" w:hAnsiTheme="majorHAnsi"/>
+          <w:sz w:val="22"/>
+          <w:szCs w:val="22"/>
+        </w:rPr>
+      </w:pPr>
+      <w:r>
+        <w:rPr>
+          <w:rFonts w:asciiTheme="majorHAnsi" w:eastAsiaTheme="minorEastAsia" w:hAnsiTheme="majorHAnsi"/>
+          <w:sz w:val="22"/>
+          <w:szCs w:val="22"/>
+        </w:rPr>
+        <w:t xml:space="preserve">Experimented using CNN on pre-trained word-vectors. Show that with little hyperparameter tuning and static vectors, CNN performs excellently. </w:t>
+      </w:r>
+      <w:r>
+        <w:rPr>
+          <w:rFonts w:asciiTheme="majorHAnsi" w:eastAsiaTheme="minorEastAsia" w:hAnsiTheme="majorHAnsi"/>
+          <w:sz w:val="22"/>
+          <w:szCs w:val="22"/>
+        </w:rPr>
+        <w:t>Convolutional neural networks (CNN) utilize</w:t>
+      </w:r>
+      <w:r>
+        <w:rPr>
+          <w:rFonts w:asciiTheme="majorHAnsi" w:eastAsiaTheme="minorEastAsia" w:hAnsiTheme="majorHAnsi"/>
+          <w:sz w:val="22"/>
+          <w:szCs w:val="22"/>
+        </w:rPr>
+        <w:t xml:space="preserve"> </w:t>
+      </w:r>
+      <w:r>
+        <w:rPr>
+          <w:rFonts w:asciiTheme="majorHAnsi" w:eastAsiaTheme="minorEastAsia" w:hAnsiTheme="majorHAnsi"/>
+          <w:sz w:val="22"/>
+          <w:szCs w:val="22"/>
+        </w:rPr>
+        <w:t>layers with convolving filters that are applied to</w:t>
+      </w:r>
+      <w:r>
+        <w:rPr>
+          <w:rFonts w:asciiTheme="majorHAnsi" w:eastAsiaTheme="minorEastAsia" w:hAnsiTheme="majorHAnsi"/>
+          <w:sz w:val="22"/>
+          <w:szCs w:val="22"/>
+        </w:rPr>
+        <w:t xml:space="preserve"> local features.  They</w:t>
+      </w:r>
+      <w:r>
+        <w:rPr>
+          <w:rFonts w:asciiTheme="majorHAnsi" w:eastAsiaTheme="minorEastAsia" w:hAnsiTheme="majorHAnsi"/>
+          <w:sz w:val="22"/>
+          <w:szCs w:val="22"/>
+        </w:rPr>
+        <w:t xml:space="preserve"> train a simple CNN with</w:t>
+      </w:r>
+      <w:r>
+        <w:rPr>
+          <w:rFonts w:asciiTheme="majorHAnsi" w:eastAsiaTheme="minorEastAsia" w:hAnsiTheme="majorHAnsi"/>
+          <w:sz w:val="22"/>
+          <w:szCs w:val="22"/>
+        </w:rPr>
+        <w:t xml:space="preserve"> </w:t>
+      </w:r>
+      <w:r>
+        <w:rPr>
+          <w:rFonts w:asciiTheme="majorHAnsi" w:eastAsiaTheme="minorEastAsia" w:hAnsiTheme="majorHAnsi"/>
+          <w:sz w:val="22"/>
+          <w:szCs w:val="22"/>
+        </w:rPr>
+        <w:t>one layer of convolution on top of word vectors</w:t>
+      </w:r>
+      <w:r>
+        <w:rPr>
+          <w:rFonts w:asciiTheme="majorHAnsi" w:eastAsiaTheme="minorEastAsia" w:hAnsiTheme="majorHAnsi"/>
+          <w:sz w:val="22"/>
+          <w:szCs w:val="22"/>
+        </w:rPr>
+        <w:t xml:space="preserve">  </w:t>
+      </w:r>
+      <w:r>
+        <w:rPr>
+          <w:rFonts w:asciiTheme="majorHAnsi" w:eastAsiaTheme="minorEastAsia" w:hAnsiTheme="majorHAnsi"/>
+          <w:sz w:val="22"/>
+          <w:szCs w:val="22"/>
+        </w:rPr>
+        <w:t>obtained from an unsupervised neural language</w:t>
+      </w:r>
+      <w:r>
+        <w:rPr>
+          <w:rFonts w:asciiTheme="majorHAnsi" w:eastAsiaTheme="minorEastAsia" w:hAnsiTheme="majorHAnsi"/>
+          <w:sz w:val="22"/>
+          <w:szCs w:val="22"/>
+        </w:rPr>
+        <w:t xml:space="preserve"> model. </w:t>
+      </w:r>
+      <w:bookmarkStart w:id="0" w:name="_GoBack"/>
+      <w:bookmarkEnd w:id="0"/>
     </w:p>
     <w:p>
       <w:pPr>

</xml_diff>